<commit_message>
Correção de bugs e separação do método de desconto cupom e desconto de troco de compra anterior
</commit_message>
<xml_diff>
--- a/Especificação Técnica - Hextec Informática.docx
+++ b/Especificação Técnica - Hextec Informática.docx
@@ -2,7 +2,7 @@
 <file path=word/document.xml><?xml version="1.0" encoding="utf-8"?>
 <w:document xmlns:wpc="http://schemas.microsoft.com/office/word/2010/wordprocessingCanvas" xmlns:mc="http://schemas.openxmlformats.org/markup-compatibility/2006" xmlns:o="urn:schemas-microsoft-com:office:office" xmlns:r="http://schemas.openxmlformats.org/officeDocument/2006/relationships" xmlns:m="http://schemas.openxmlformats.org/officeDocument/2006/math" xmlns:v="urn:schemas-microsoft-com:vml" xmlns:wp14="http://schemas.microsoft.com/office/word/2010/wordprocessingDrawing" xmlns:wp="http://schemas.openxmlformats.org/drawingml/2006/wordprocessingDrawing" xmlns:w10="urn:schemas-microsoft-com:office:word" xmlns:w="http://schemas.openxmlformats.org/wordprocessingml/2006/main" xmlns:w14="http://schemas.microsoft.com/office/word/2010/wordml" xmlns:w15="http://schemas.microsoft.com/office/word/2012/wordml" xmlns:wpg="http://schemas.microsoft.com/office/word/2010/wordprocessingGroup" xmlns:wpi="http://schemas.microsoft.com/office/word/2010/wordprocessingInk" xmlns:wne="http://schemas.microsoft.com/office/word/2006/wordml" xmlns:wps="http://schemas.microsoft.com/office/word/2010/wordprocessingShape" xmlns:w16se="http://schemas.microsoft.com/office/word/2015/wordml/symex" xmlns:w16cid="http://schemas.microsoft.com/office/word/2016/wordml/cid" xmlns:w16="http://schemas.microsoft.com/office/word/2018/wordml" xmlns:w16cex="http://schemas.microsoft.com/office/word/2018/wordml/cex" xmlns:w16sdtdh="http://schemas.microsoft.com/office/word/2020/wordml/sdtdatahash" xmlns:w16sdtfl="http://schemas.microsoft.com/office/word/2024/wordml/sdtformatlock" xmlns:a="http://schemas.openxmlformats.org/drawingml/2006/main" xmlns:pic="http://schemas.openxmlformats.org/drawingml/2006/picture" xmlns:a14="http://schemas.microsoft.com/office/drawing/2010/main" mc:Ignorable="w14 w15 wp14 w16se w16cid w16 w16cex w16sdtdh w16sdtfl">
   <w:body>
-    <w:p xmlns:wp14="http://schemas.microsoft.com/office/word/2010/wordml" wp14:paraId="1E207724" wp14:textId="003AA80F">
+    <w:p xmlns:wp14="http://schemas.microsoft.com/office/word/2010/wordml" wp14:paraId="1E207724" wp14:textId="1F7CA4B0">
       <w:pPr>
         <w:pStyle w:val="Title"/>
         <w:rPr>
@@ -13,7 +13,7 @@
         <w:rPr>
           <w:rFonts w:ascii="Calibri" w:hAnsi="Calibri" w:eastAsia="Calibri" w:cs="Calibri"/>
         </w:rPr>
-        <w:t>Especificação técnica das alterações realizadas após a aula de loops</w:t>
+        <w:t>Especificação técnica das alterações realizadas</w:t>
       </w:r>
     </w:p>
     <w:p>
@@ -173,7 +173,17 @@
           <w:szCs w:val="24"/>
           <w:lang w:val="pt-BR"/>
         </w:rPr>
-        <w:t xml:space="preserve"> 08/12/2025</w:t>
+        <w:t xml:space="preserve"> </w:t>
+      </w:r>
+      <w:r>
+        <w:rPr>
+          <w:rFonts w:ascii="Calibri" w:hAnsi="Calibri" w:eastAsia="Calibri" w:cs="Calibri"/>
+          <w:noProof w:val="0"/>
+          <w:sz w:val="24"/>
+          <w:szCs w:val="24"/>
+          <w:lang w:val="pt-BR"/>
+        </w:rPr>
+        <w:t>12/12/2025</w:t>
       </w:r>
     </w:p>
     <w:p>
@@ -225,1399 +235,29 @@
           <w:szCs w:val="24"/>
           <w:lang w:val="pt-BR"/>
         </w:rPr>
-        <w:t xml:space="preserve">Item 01: Troca de constantes por </w:t>
-      </w:r>
-      <w:r>
-        <w:rPr>
-          <w:rStyle w:val="BookTitle"/>
-          <w:rFonts w:ascii="Calibri" w:hAnsi="Calibri" w:eastAsia="Calibri" w:cs="Calibri"/>
-          <w:noProof w:val="0"/>
-          <w:sz w:val="24"/>
-          <w:szCs w:val="24"/>
-          <w:lang w:val="pt-BR"/>
-        </w:rPr>
-        <w:t>arrays</w:t>
-      </w:r>
-    </w:p>
-    <w:p>
-      <w:pPr>
-        <w:pStyle w:val="Normal"/>
-        <w:rPr>
-          <w:rStyle w:val="BookTitle"/>
-          <w:rFonts w:ascii="Calibri" w:hAnsi="Calibri" w:eastAsia="Calibri" w:cs="Calibri"/>
-          <w:b w:val="0"/>
-          <w:bCs w:val="0"/>
-          <w:noProof w:val="0"/>
-          <w:sz w:val="24"/>
-          <w:szCs w:val="24"/>
-          <w:lang w:val="pt-BR"/>
-        </w:rPr>
-      </w:pPr>
-      <w:r>
-        <w:rPr>
-          <w:rStyle w:val="BookTitle"/>
-          <w:rFonts w:ascii="Calibri" w:hAnsi="Calibri" w:eastAsia="Calibri" w:cs="Calibri"/>
-          <w:noProof w:val="0"/>
-          <w:sz w:val="24"/>
-          <w:szCs w:val="24"/>
-          <w:lang w:val="pt-BR"/>
-        </w:rPr>
-        <w:t xml:space="preserve">Lógica Atual: </w:t>
-      </w:r>
-      <w:r>
-        <w:rPr>
-          <w:rStyle w:val="BookTitle"/>
-          <w:rFonts w:ascii="Calibri" w:hAnsi="Calibri" w:eastAsia="Calibri" w:cs="Calibri"/>
-          <w:b w:val="0"/>
-          <w:bCs w:val="0"/>
-          <w:noProof w:val="0"/>
-          <w:sz w:val="24"/>
-          <w:szCs w:val="24"/>
-          <w:lang w:val="pt-BR"/>
-        </w:rPr>
-        <w:t>Substituíd</w:t>
-      </w:r>
-      <w:r>
-        <w:rPr>
-          <w:rStyle w:val="BookTitle"/>
-          <w:rFonts w:ascii="Calibri" w:hAnsi="Calibri" w:eastAsia="Calibri" w:cs="Calibri"/>
-          <w:b w:val="0"/>
-          <w:bCs w:val="0"/>
-          <w:noProof w:val="0"/>
-          <w:sz w:val="24"/>
-          <w:szCs w:val="24"/>
-          <w:lang w:val="pt-BR"/>
-        </w:rPr>
-        <w:t>a</w:t>
-      </w:r>
-      <w:r>
-        <w:rPr>
-          <w:rStyle w:val="BookTitle"/>
-          <w:rFonts w:ascii="Calibri" w:hAnsi="Calibri" w:eastAsia="Calibri" w:cs="Calibri"/>
-          <w:b w:val="0"/>
-          <w:bCs w:val="0"/>
-          <w:noProof w:val="0"/>
-          <w:sz w:val="24"/>
-          <w:szCs w:val="24"/>
-          <w:lang w:val="pt-BR"/>
-        </w:rPr>
-        <w:t>s as constantes que representavam o cadastro dos produtos (código, nome do produto, valor do produto e estoque) p</w:t>
-      </w:r>
-      <w:r>
-        <w:rPr>
-          <w:rStyle w:val="BookTitle"/>
-          <w:rFonts w:ascii="Calibri" w:hAnsi="Calibri" w:eastAsia="Calibri" w:cs="Calibri"/>
-          <w:b w:val="0"/>
-          <w:bCs w:val="0"/>
-          <w:noProof w:val="0"/>
-          <w:sz w:val="24"/>
-          <w:szCs w:val="24"/>
-          <w:lang w:val="pt-BR"/>
-        </w:rPr>
-        <w:t xml:space="preserve">or </w:t>
-      </w:r>
-      <w:r>
-        <w:rPr>
-          <w:rStyle w:val="BookTitle"/>
-          <w:rFonts w:ascii="Calibri" w:hAnsi="Calibri" w:eastAsia="Calibri" w:cs="Calibri"/>
-          <w:b w:val="0"/>
-          <w:bCs w:val="0"/>
-          <w:noProof w:val="0"/>
-          <w:sz w:val="24"/>
-          <w:szCs w:val="24"/>
-          <w:lang w:val="pt-BR"/>
-        </w:rPr>
-        <w:t>arrays</w:t>
-      </w:r>
-      <w:r>
-        <w:rPr>
-          <w:rStyle w:val="BookTitle"/>
-          <w:rFonts w:ascii="Calibri" w:hAnsi="Calibri" w:eastAsia="Calibri" w:cs="Calibri"/>
-          <w:b w:val="0"/>
-          <w:bCs w:val="0"/>
-          <w:noProof w:val="0"/>
-          <w:sz w:val="24"/>
-          <w:szCs w:val="24"/>
-          <w:lang w:val="pt-BR"/>
-        </w:rPr>
-        <w:t xml:space="preserve">. </w:t>
-      </w:r>
-    </w:p>
-    <w:p>
-      <w:pPr>
-        <w:pStyle w:val="Normal"/>
-        <w:rPr>
-          <w:rStyle w:val="BookTitle"/>
-          <w:rFonts w:ascii="Calibri" w:hAnsi="Calibri" w:eastAsia="Calibri" w:cs="Calibri"/>
-          <w:b w:val="0"/>
-          <w:bCs w:val="0"/>
-          <w:noProof w:val="0"/>
-          <w:sz w:val="24"/>
-          <w:szCs w:val="24"/>
-          <w:lang w:val="pt-BR"/>
-        </w:rPr>
-      </w:pPr>
-      <w:r>
-        <w:rPr>
-          <w:rStyle w:val="BookTitle"/>
-          <w:rFonts w:ascii="Calibri" w:hAnsi="Calibri" w:eastAsia="Calibri" w:cs="Calibri"/>
-          <w:b w:val="1"/>
-          <w:bCs w:val="1"/>
-          <w:noProof w:val="0"/>
-          <w:sz w:val="24"/>
-          <w:szCs w:val="24"/>
-          <w:lang w:val="pt-BR"/>
-        </w:rPr>
-        <w:t>Arrays</w:t>
-      </w:r>
-      <w:r>
-        <w:rPr>
-          <w:rStyle w:val="BookTitle"/>
-          <w:rFonts w:ascii="Calibri" w:hAnsi="Calibri" w:eastAsia="Calibri" w:cs="Calibri"/>
-          <w:b w:val="1"/>
-          <w:bCs w:val="1"/>
-          <w:noProof w:val="0"/>
-          <w:sz w:val="24"/>
-          <w:szCs w:val="24"/>
-          <w:lang w:val="pt-BR"/>
-        </w:rPr>
-        <w:t xml:space="preserve"> criados: </w:t>
-      </w:r>
-      <w:r>
-        <w:rPr>
-          <w:rStyle w:val="BookTitle"/>
-          <w:rFonts w:ascii="Calibri" w:hAnsi="Calibri" w:eastAsia="Calibri" w:cs="Calibri"/>
-          <w:b w:val="0"/>
-          <w:bCs w:val="0"/>
-          <w:noProof w:val="0"/>
-          <w:sz w:val="24"/>
-          <w:szCs w:val="24"/>
-          <w:lang w:val="pt-BR"/>
-        </w:rPr>
-        <w:t>codProduto</w:t>
-      </w:r>
-      <w:r>
-        <w:rPr>
-          <w:rStyle w:val="BookTitle"/>
-          <w:rFonts w:ascii="Calibri" w:hAnsi="Calibri" w:eastAsia="Calibri" w:cs="Calibri"/>
-          <w:b w:val="0"/>
-          <w:bCs w:val="0"/>
-          <w:noProof w:val="0"/>
-          <w:sz w:val="24"/>
-          <w:szCs w:val="24"/>
-          <w:lang w:val="pt-BR"/>
-        </w:rPr>
-        <w:t xml:space="preserve">, </w:t>
-      </w:r>
-      <w:r>
-        <w:rPr>
-          <w:rStyle w:val="BookTitle"/>
-          <w:rFonts w:ascii="Calibri" w:hAnsi="Calibri" w:eastAsia="Calibri" w:cs="Calibri"/>
-          <w:b w:val="0"/>
-          <w:bCs w:val="0"/>
-          <w:noProof w:val="0"/>
-          <w:sz w:val="24"/>
-          <w:szCs w:val="24"/>
-          <w:lang w:val="pt-BR"/>
-        </w:rPr>
-        <w:t>nomeProduto</w:t>
-      </w:r>
-      <w:r>
-        <w:rPr>
-          <w:rStyle w:val="BookTitle"/>
-          <w:rFonts w:ascii="Calibri" w:hAnsi="Calibri" w:eastAsia="Calibri" w:cs="Calibri"/>
-          <w:b w:val="0"/>
-          <w:bCs w:val="0"/>
-          <w:noProof w:val="0"/>
-          <w:sz w:val="24"/>
-          <w:szCs w:val="24"/>
-          <w:lang w:val="pt-BR"/>
-        </w:rPr>
-        <w:t xml:space="preserve">, </w:t>
-      </w:r>
-      <w:r>
-        <w:rPr>
-          <w:rStyle w:val="BookTitle"/>
-          <w:rFonts w:ascii="Calibri" w:hAnsi="Calibri" w:eastAsia="Calibri" w:cs="Calibri"/>
-          <w:b w:val="0"/>
-          <w:bCs w:val="0"/>
-          <w:noProof w:val="0"/>
-          <w:sz w:val="24"/>
-          <w:szCs w:val="24"/>
-          <w:lang w:val="pt-BR"/>
-        </w:rPr>
-        <w:t>valorProduto</w:t>
-      </w:r>
-      <w:r>
-        <w:rPr>
-          <w:rStyle w:val="BookTitle"/>
-          <w:rFonts w:ascii="Calibri" w:hAnsi="Calibri" w:eastAsia="Calibri" w:cs="Calibri"/>
-          <w:b w:val="0"/>
-          <w:bCs w:val="0"/>
-          <w:noProof w:val="0"/>
-          <w:sz w:val="24"/>
-          <w:szCs w:val="24"/>
-          <w:lang w:val="pt-BR"/>
-        </w:rPr>
-        <w:t xml:space="preserve">, </w:t>
-      </w:r>
-      <w:r>
-        <w:rPr>
-          <w:rStyle w:val="BookTitle"/>
-          <w:rFonts w:ascii="Calibri" w:hAnsi="Calibri" w:eastAsia="Calibri" w:cs="Calibri"/>
-          <w:b w:val="0"/>
-          <w:bCs w:val="0"/>
-          <w:noProof w:val="0"/>
-          <w:sz w:val="24"/>
-          <w:szCs w:val="24"/>
-          <w:lang w:val="pt-BR"/>
-        </w:rPr>
-        <w:t>estoque</w:t>
-      </w:r>
-      <w:r>
-        <w:rPr>
-          <w:rStyle w:val="BookTitle"/>
-          <w:rFonts w:ascii="Calibri" w:hAnsi="Calibri" w:eastAsia="Calibri" w:cs="Calibri"/>
-          <w:b w:val="0"/>
-          <w:bCs w:val="0"/>
-          <w:noProof w:val="0"/>
-          <w:sz w:val="24"/>
-          <w:szCs w:val="24"/>
-          <w:lang w:val="pt-BR"/>
-        </w:rPr>
-        <w:t>Produto</w:t>
-      </w:r>
-      <w:r>
-        <w:rPr>
-          <w:rStyle w:val="BookTitle"/>
-          <w:rFonts w:ascii="Calibri" w:hAnsi="Calibri" w:eastAsia="Calibri" w:cs="Calibri"/>
-          <w:b w:val="0"/>
-          <w:bCs w:val="0"/>
-          <w:noProof w:val="0"/>
-          <w:sz w:val="24"/>
-          <w:szCs w:val="24"/>
-          <w:lang w:val="pt-BR"/>
-        </w:rPr>
-        <w:t>.</w:t>
-      </w:r>
-    </w:p>
-    <w:p>
-      <w:pPr>
-        <w:pStyle w:val="ListParagraph"/>
-        <w:numPr>
-          <w:ilvl w:val="0"/>
-          <w:numId w:val="3"/>
-        </w:numPr>
-        <w:rPr>
-          <w:rStyle w:val="BookTitle"/>
-          <w:rFonts w:ascii="Calibri" w:hAnsi="Calibri" w:eastAsia="Calibri" w:cs="Calibri"/>
-          <w:b w:val="1"/>
-          <w:bCs w:val="1"/>
-          <w:noProof w:val="0"/>
-          <w:sz w:val="24"/>
-          <w:szCs w:val="24"/>
-          <w:lang w:val="pt-BR"/>
-        </w:rPr>
-      </w:pPr>
-      <w:r>
-        <w:rPr>
-          <w:rStyle w:val="BookTitle"/>
-          <w:rFonts w:ascii="Calibri" w:hAnsi="Calibri" w:eastAsia="Calibri" w:cs="Calibri"/>
-          <w:b w:val="1"/>
-          <w:bCs w:val="1"/>
-          <w:noProof w:val="0"/>
-          <w:sz w:val="24"/>
-          <w:szCs w:val="24"/>
-          <w:lang w:val="pt-BR"/>
-        </w:rPr>
-        <w:t>Item 02: Variáveis usadas no escopo principal e nos métodos</w:t>
-      </w:r>
-    </w:p>
-    <w:p>
-      <w:pPr>
-        <w:pStyle w:val="Normal"/>
-        <w:rPr>
-          <w:rStyle w:val="BookTitle"/>
-          <w:rFonts w:ascii="Calibri" w:hAnsi="Calibri" w:eastAsia="Calibri" w:cs="Calibri"/>
-          <w:b w:val="0"/>
-          <w:bCs w:val="0"/>
-          <w:noProof w:val="0"/>
-          <w:sz w:val="24"/>
-          <w:szCs w:val="24"/>
-          <w:lang w:val="pt-BR"/>
-        </w:rPr>
-      </w:pPr>
-      <w:r>
-        <w:rPr>
-          <w:rStyle w:val="BookTitle"/>
-          <w:rFonts w:ascii="Calibri" w:hAnsi="Calibri" w:eastAsia="Calibri" w:cs="Calibri"/>
-          <w:b w:val="1"/>
-          <w:bCs w:val="1"/>
-          <w:noProof w:val="0"/>
-          <w:sz w:val="24"/>
-          <w:szCs w:val="24"/>
-          <w:lang w:val="pt-BR"/>
-        </w:rPr>
-        <w:t>Variáveis</w:t>
-      </w:r>
-      <w:r>
-        <w:rPr>
-          <w:rStyle w:val="BookTitle"/>
-          <w:rFonts w:ascii="Calibri" w:hAnsi="Calibri" w:eastAsia="Calibri" w:cs="Calibri"/>
-          <w:b w:val="1"/>
-          <w:bCs w:val="1"/>
-          <w:noProof w:val="0"/>
-          <w:sz w:val="24"/>
-          <w:szCs w:val="24"/>
-          <w:lang w:val="pt-BR"/>
-        </w:rPr>
-        <w:t xml:space="preserve">: </w:t>
-      </w:r>
-      <w:r>
-        <w:rPr>
-          <w:rStyle w:val="BookTitle"/>
-          <w:rFonts w:ascii="Calibri" w:hAnsi="Calibri" w:eastAsia="Calibri" w:cs="Calibri"/>
-          <w:b w:val="0"/>
-          <w:bCs w:val="0"/>
-          <w:noProof w:val="0"/>
-          <w:sz w:val="24"/>
-          <w:szCs w:val="24"/>
-          <w:lang w:val="pt-BR"/>
-        </w:rPr>
-        <w:t>double</w:t>
-      </w:r>
-      <w:r>
-        <w:rPr>
-          <w:rStyle w:val="BookTitle"/>
-          <w:rFonts w:ascii="Calibri" w:hAnsi="Calibri" w:eastAsia="Calibri" w:cs="Calibri"/>
-          <w:b w:val="0"/>
-          <w:bCs w:val="0"/>
-          <w:noProof w:val="0"/>
-          <w:sz w:val="24"/>
-          <w:szCs w:val="24"/>
-          <w:lang w:val="pt-BR"/>
-        </w:rPr>
-        <w:t xml:space="preserve"> </w:t>
-      </w:r>
-      <w:r>
-        <w:rPr>
-          <w:rStyle w:val="BookTitle"/>
-          <w:rFonts w:ascii="Calibri" w:hAnsi="Calibri" w:eastAsia="Calibri" w:cs="Calibri"/>
-          <w:b w:val="0"/>
-          <w:bCs w:val="0"/>
-          <w:noProof w:val="0"/>
-          <w:sz w:val="24"/>
-          <w:szCs w:val="24"/>
-          <w:lang w:val="pt-BR"/>
-        </w:rPr>
-        <w:t>totalPagamento</w:t>
-      </w:r>
-      <w:r>
-        <w:rPr>
-          <w:rStyle w:val="BookTitle"/>
-          <w:rFonts w:ascii="Calibri" w:hAnsi="Calibri" w:eastAsia="Calibri" w:cs="Calibri"/>
-          <w:b w:val="0"/>
-          <w:bCs w:val="0"/>
-          <w:noProof w:val="0"/>
-          <w:sz w:val="24"/>
-          <w:szCs w:val="24"/>
-          <w:lang w:val="pt-BR"/>
-        </w:rPr>
-        <w:t xml:space="preserve"> , </w:t>
-      </w:r>
-      <w:r>
-        <w:rPr>
-          <w:rStyle w:val="BookTitle"/>
-          <w:rFonts w:ascii="Calibri" w:hAnsi="Calibri" w:eastAsia="Calibri" w:cs="Calibri"/>
-          <w:b w:val="0"/>
-          <w:bCs w:val="0"/>
-          <w:noProof w:val="0"/>
-          <w:sz w:val="24"/>
-          <w:szCs w:val="24"/>
-          <w:lang w:val="pt-BR"/>
-        </w:rPr>
-        <w:t>valorFrete</w:t>
-      </w:r>
-      <w:r>
-        <w:rPr>
-          <w:rStyle w:val="BookTitle"/>
-          <w:rFonts w:ascii="Calibri" w:hAnsi="Calibri" w:eastAsia="Calibri" w:cs="Calibri"/>
-          <w:b w:val="0"/>
-          <w:bCs w:val="0"/>
-          <w:noProof w:val="0"/>
-          <w:sz w:val="24"/>
-          <w:szCs w:val="24"/>
-          <w:lang w:val="pt-BR"/>
-        </w:rPr>
-        <w:t xml:space="preserve"> , </w:t>
-      </w:r>
-      <w:r>
-        <w:rPr>
-          <w:rStyle w:val="BookTitle"/>
-          <w:rFonts w:ascii="Calibri" w:hAnsi="Calibri" w:eastAsia="Calibri" w:cs="Calibri"/>
-          <w:b w:val="0"/>
-          <w:bCs w:val="0"/>
-          <w:noProof w:val="0"/>
-          <w:sz w:val="24"/>
-          <w:szCs w:val="24"/>
-          <w:lang w:val="pt-BR"/>
-        </w:rPr>
-        <w:t>valorDesconto</w:t>
-      </w:r>
-      <w:r>
-        <w:rPr>
-          <w:rStyle w:val="BookTitle"/>
-          <w:rFonts w:ascii="Calibri" w:hAnsi="Calibri" w:eastAsia="Calibri" w:cs="Calibri"/>
-          <w:b w:val="0"/>
-          <w:bCs w:val="0"/>
-          <w:noProof w:val="0"/>
-          <w:sz w:val="24"/>
-          <w:szCs w:val="24"/>
-          <w:lang w:val="pt-BR"/>
-        </w:rPr>
-        <w:t xml:space="preserve"> , </w:t>
-      </w:r>
-      <w:r>
-        <w:rPr>
-          <w:rStyle w:val="BookTitle"/>
-          <w:rFonts w:ascii="Calibri" w:hAnsi="Calibri" w:eastAsia="Calibri" w:cs="Calibri"/>
-          <w:b w:val="0"/>
-          <w:bCs w:val="0"/>
-          <w:noProof w:val="0"/>
-          <w:sz w:val="24"/>
-          <w:szCs w:val="24"/>
-          <w:lang w:val="pt-BR"/>
-        </w:rPr>
-        <w:t>valRestante</w:t>
-      </w:r>
-      <w:r>
-        <w:rPr>
-          <w:rStyle w:val="BookTitle"/>
-          <w:rFonts w:ascii="Calibri" w:hAnsi="Calibri" w:eastAsia="Calibri" w:cs="Calibri"/>
-          <w:b w:val="0"/>
-          <w:bCs w:val="0"/>
-          <w:noProof w:val="0"/>
-          <w:sz w:val="24"/>
-          <w:szCs w:val="24"/>
-          <w:lang w:val="pt-BR"/>
-        </w:rPr>
-        <w:t>;</w:t>
-      </w:r>
-      <w:r>
-        <w:rPr>
-          <w:rStyle w:val="BookTitle"/>
-          <w:rFonts w:ascii="Calibri" w:hAnsi="Calibri" w:eastAsia="Calibri" w:cs="Calibri"/>
-          <w:b w:val="0"/>
-          <w:bCs w:val="0"/>
-          <w:noProof w:val="0"/>
-          <w:sz w:val="24"/>
-          <w:szCs w:val="24"/>
-          <w:lang w:val="pt-BR"/>
-        </w:rPr>
-        <w:t xml:space="preserve">                  </w:t>
-      </w:r>
-      <w:r>
-        <w:tab/>
-      </w:r>
-      <w:r>
-        <w:tab/>
-      </w:r>
-      <w:r>
-        <w:rPr>
-          <w:rStyle w:val="BookTitle"/>
-          <w:rFonts w:ascii="Calibri" w:hAnsi="Calibri" w:eastAsia="Calibri" w:cs="Calibri"/>
-          <w:b w:val="0"/>
-          <w:bCs w:val="0"/>
-          <w:noProof w:val="0"/>
-          <w:sz w:val="24"/>
-          <w:szCs w:val="24"/>
-          <w:lang w:val="pt-BR"/>
-        </w:rPr>
-        <w:t xml:space="preserve">     </w:t>
-      </w:r>
-      <w:r>
-        <w:rPr>
-          <w:rStyle w:val="BookTitle"/>
-          <w:rFonts w:ascii="Calibri" w:hAnsi="Calibri" w:eastAsia="Calibri" w:cs="Calibri"/>
-          <w:b w:val="0"/>
-          <w:bCs w:val="0"/>
-          <w:noProof w:val="0"/>
-          <w:sz w:val="24"/>
-          <w:szCs w:val="24"/>
-          <w:lang w:val="pt-BR"/>
-        </w:rPr>
-        <w:t>s</w:t>
-      </w:r>
-      <w:r>
-        <w:rPr>
-          <w:rStyle w:val="BookTitle"/>
-          <w:rFonts w:ascii="Calibri" w:hAnsi="Calibri" w:eastAsia="Calibri" w:cs="Calibri"/>
-          <w:b w:val="0"/>
-          <w:bCs w:val="0"/>
-          <w:noProof w:val="0"/>
-          <w:sz w:val="24"/>
-          <w:szCs w:val="24"/>
-          <w:lang w:val="pt-BR"/>
-        </w:rPr>
-        <w:t>tring</w:t>
-      </w:r>
-      <w:r>
-        <w:rPr>
-          <w:rStyle w:val="BookTitle"/>
-          <w:rFonts w:ascii="Calibri" w:hAnsi="Calibri" w:eastAsia="Calibri" w:cs="Calibri"/>
-          <w:b w:val="0"/>
-          <w:bCs w:val="0"/>
-          <w:noProof w:val="0"/>
-          <w:sz w:val="24"/>
-          <w:szCs w:val="24"/>
-          <w:lang w:val="pt-BR"/>
-        </w:rPr>
-        <w:t xml:space="preserve"> </w:t>
-      </w:r>
-      <w:r>
-        <w:rPr>
-          <w:rStyle w:val="BookTitle"/>
-          <w:rFonts w:ascii="Calibri" w:hAnsi="Calibri" w:eastAsia="Calibri" w:cs="Calibri"/>
-          <w:b w:val="0"/>
-          <w:bCs w:val="0"/>
-          <w:noProof w:val="0"/>
-          <w:sz w:val="24"/>
-          <w:szCs w:val="24"/>
-          <w:lang w:val="pt-BR"/>
-        </w:rPr>
-        <w:t>impressaoItensNota</w:t>
-      </w:r>
-      <w:r>
-        <w:rPr>
-          <w:rStyle w:val="BookTitle"/>
-          <w:rFonts w:ascii="Calibri" w:hAnsi="Calibri" w:eastAsia="Calibri" w:cs="Calibri"/>
-          <w:b w:val="0"/>
-          <w:bCs w:val="0"/>
-          <w:noProof w:val="0"/>
-          <w:sz w:val="24"/>
-          <w:szCs w:val="24"/>
-          <w:lang w:val="pt-BR"/>
-        </w:rPr>
-        <w:t xml:space="preserve">, </w:t>
-      </w:r>
-      <w:r>
-        <w:rPr>
-          <w:rStyle w:val="BookTitle"/>
-          <w:rFonts w:ascii="Calibri" w:hAnsi="Calibri" w:eastAsia="Calibri" w:cs="Calibri"/>
-          <w:b w:val="0"/>
-          <w:bCs w:val="0"/>
-          <w:noProof w:val="0"/>
-          <w:sz w:val="24"/>
-          <w:szCs w:val="24"/>
-          <w:lang w:val="pt-BR"/>
-        </w:rPr>
-        <w:t>descFormaPagamento</w:t>
-      </w:r>
-      <w:r>
-        <w:rPr>
-          <w:rStyle w:val="BookTitle"/>
-          <w:rFonts w:ascii="Calibri" w:hAnsi="Calibri" w:eastAsia="Calibri" w:cs="Calibri"/>
-          <w:b w:val="0"/>
-          <w:bCs w:val="0"/>
-          <w:noProof w:val="0"/>
-          <w:sz w:val="24"/>
-          <w:szCs w:val="24"/>
-          <w:lang w:val="pt-BR"/>
-        </w:rPr>
-        <w:t>;</w:t>
-      </w:r>
-    </w:p>
-    <w:p>
-      <w:pPr>
-        <w:pStyle w:val="ListParagraph"/>
-        <w:numPr>
-          <w:ilvl w:val="0"/>
-          <w:numId w:val="4"/>
-        </w:numPr>
-        <w:rPr>
-          <w:rStyle w:val="BookTitle"/>
-          <w:rFonts w:ascii="Calibri" w:hAnsi="Calibri" w:eastAsia="Calibri" w:cs="Calibri"/>
-          <w:b w:val="1"/>
-          <w:bCs w:val="1"/>
-          <w:noProof w:val="0"/>
-          <w:sz w:val="24"/>
-          <w:szCs w:val="24"/>
-          <w:lang w:val="pt-BR"/>
-        </w:rPr>
-      </w:pPr>
-      <w:r>
-        <w:rPr>
-          <w:rStyle w:val="BookTitle"/>
-          <w:rFonts w:ascii="Calibri" w:hAnsi="Calibri" w:eastAsia="Calibri" w:cs="Calibri"/>
-          <w:b w:val="1"/>
-          <w:bCs w:val="1"/>
-          <w:noProof w:val="0"/>
-          <w:sz w:val="24"/>
-          <w:szCs w:val="24"/>
-          <w:lang w:val="pt-BR"/>
-        </w:rPr>
-        <w:t>Item 03: Métodos que cont</w:t>
-      </w:r>
-      <w:r>
-        <w:rPr>
-          <w:rStyle w:val="BookTitle"/>
-          <w:rFonts w:ascii="Calibri" w:hAnsi="Calibri" w:eastAsia="Calibri" w:cs="Calibri"/>
-          <w:b w:val="1"/>
-          <w:bCs w:val="1"/>
-          <w:noProof w:val="0"/>
-          <w:sz w:val="24"/>
-          <w:szCs w:val="24"/>
-          <w:lang w:val="pt-BR"/>
-        </w:rPr>
-        <w:t>é</w:t>
-      </w:r>
-      <w:r>
-        <w:rPr>
-          <w:rStyle w:val="BookTitle"/>
-          <w:rFonts w:ascii="Calibri" w:hAnsi="Calibri" w:eastAsia="Calibri" w:cs="Calibri"/>
-          <w:b w:val="1"/>
-          <w:bCs w:val="1"/>
-          <w:noProof w:val="0"/>
-          <w:sz w:val="24"/>
-          <w:szCs w:val="24"/>
-          <w:lang w:val="pt-BR"/>
-        </w:rPr>
-        <w:t>m a regra de negócio</w:t>
-      </w:r>
-    </w:p>
-    <w:p>
-      <w:pPr>
-        <w:pStyle w:val="Normal"/>
-        <w:rPr>
-          <w:rStyle w:val="BookTitle"/>
-          <w:rFonts w:ascii="Calibri" w:hAnsi="Calibri" w:eastAsia="Calibri" w:cs="Calibri"/>
-          <w:b w:val="0"/>
-          <w:bCs w:val="0"/>
-          <w:noProof w:val="0"/>
-          <w:sz w:val="24"/>
-          <w:szCs w:val="24"/>
-          <w:lang w:val="pt-BR"/>
-        </w:rPr>
-      </w:pPr>
-      <w:r>
-        <w:rPr>
-          <w:rStyle w:val="BookTitle"/>
-          <w:rFonts w:ascii="Calibri" w:hAnsi="Calibri" w:eastAsia="Calibri" w:cs="Calibri"/>
-          <w:b w:val="1"/>
-          <w:bCs w:val="1"/>
-          <w:noProof w:val="0"/>
-          <w:sz w:val="24"/>
-          <w:szCs w:val="24"/>
-          <w:lang w:val="pt-BR"/>
-        </w:rPr>
-        <w:t xml:space="preserve">Métodos criados: </w:t>
-      </w:r>
-      <w:r>
-        <w:rPr>
-          <w:rStyle w:val="BookTitle"/>
-          <w:rFonts w:ascii="Calibri" w:hAnsi="Calibri" w:eastAsia="Calibri" w:cs="Calibri"/>
-          <w:b w:val="0"/>
-          <w:bCs w:val="0"/>
-          <w:noProof w:val="0"/>
-          <w:sz w:val="24"/>
-          <w:szCs w:val="24"/>
-          <w:lang w:val="pt-BR"/>
-        </w:rPr>
-        <w:t>AdicionaItemNotaFiscal</w:t>
-      </w:r>
-      <w:r>
-        <w:rPr>
-          <w:rStyle w:val="BookTitle"/>
-          <w:rFonts w:ascii="Calibri" w:hAnsi="Calibri" w:eastAsia="Calibri" w:cs="Calibri"/>
-          <w:b w:val="0"/>
-          <w:bCs w:val="0"/>
-          <w:noProof w:val="0"/>
-          <w:sz w:val="24"/>
-          <w:szCs w:val="24"/>
-          <w:lang w:val="pt-BR"/>
-        </w:rPr>
-        <w:t xml:space="preserve">, </w:t>
-      </w:r>
-      <w:r>
-        <w:rPr>
-          <w:rStyle w:val="BookTitle"/>
-          <w:rFonts w:ascii="Calibri" w:hAnsi="Calibri" w:eastAsia="Calibri" w:cs="Calibri"/>
-          <w:b w:val="0"/>
-          <w:bCs w:val="0"/>
-          <w:noProof w:val="0"/>
-          <w:sz w:val="24"/>
-          <w:szCs w:val="24"/>
-          <w:lang w:val="pt-BR"/>
-        </w:rPr>
-        <w:t>RemoveItemNotaFiscal</w:t>
-      </w:r>
-      <w:r>
-        <w:rPr>
-          <w:rStyle w:val="BookTitle"/>
-          <w:rFonts w:ascii="Calibri" w:hAnsi="Calibri" w:eastAsia="Calibri" w:cs="Calibri"/>
-          <w:b w:val="0"/>
-          <w:bCs w:val="0"/>
-          <w:noProof w:val="0"/>
-          <w:sz w:val="24"/>
-          <w:szCs w:val="24"/>
-          <w:lang w:val="pt-BR"/>
-        </w:rPr>
-        <w:t xml:space="preserve">, </w:t>
-      </w:r>
-      <w:r>
-        <w:rPr>
-          <w:rStyle w:val="BookTitle"/>
-          <w:rFonts w:ascii="Calibri" w:hAnsi="Calibri" w:eastAsia="Calibri" w:cs="Calibri"/>
-          <w:b w:val="0"/>
-          <w:bCs w:val="0"/>
-          <w:noProof w:val="0"/>
-          <w:sz w:val="24"/>
-          <w:szCs w:val="24"/>
-          <w:lang w:val="pt-BR"/>
-        </w:rPr>
-        <w:t>CupomDesconto</w:t>
-      </w:r>
-      <w:r>
-        <w:rPr>
-          <w:rStyle w:val="BookTitle"/>
-          <w:rFonts w:ascii="Calibri" w:hAnsi="Calibri" w:eastAsia="Calibri" w:cs="Calibri"/>
-          <w:b w:val="0"/>
-          <w:bCs w:val="0"/>
-          <w:noProof w:val="0"/>
-          <w:sz w:val="24"/>
-          <w:szCs w:val="24"/>
-          <w:lang w:val="pt-BR"/>
-        </w:rPr>
-        <w:t xml:space="preserve">, </w:t>
-      </w:r>
-      <w:r>
-        <w:rPr>
-          <w:rStyle w:val="BookTitle"/>
-          <w:rFonts w:ascii="Calibri" w:hAnsi="Calibri" w:eastAsia="Calibri" w:cs="Calibri"/>
-          <w:b w:val="0"/>
-          <w:bCs w:val="0"/>
-          <w:noProof w:val="0"/>
-          <w:sz w:val="24"/>
-          <w:szCs w:val="24"/>
-          <w:lang w:val="pt-BR"/>
-        </w:rPr>
-        <w:t>FormaEntrega</w:t>
-      </w:r>
-      <w:r>
-        <w:rPr>
-          <w:rStyle w:val="BookTitle"/>
-          <w:rFonts w:ascii="Calibri" w:hAnsi="Calibri" w:eastAsia="Calibri" w:cs="Calibri"/>
-          <w:b w:val="0"/>
-          <w:bCs w:val="0"/>
-          <w:noProof w:val="0"/>
-          <w:sz w:val="24"/>
-          <w:szCs w:val="24"/>
-          <w:lang w:val="pt-BR"/>
-        </w:rPr>
-        <w:t xml:space="preserve">, </w:t>
-      </w:r>
-      <w:r>
-        <w:rPr>
-          <w:rStyle w:val="BookTitle"/>
-          <w:rFonts w:ascii="Calibri" w:hAnsi="Calibri" w:eastAsia="Calibri" w:cs="Calibri"/>
-          <w:b w:val="0"/>
-          <w:bCs w:val="0"/>
-          <w:noProof w:val="0"/>
-          <w:sz w:val="24"/>
-          <w:szCs w:val="24"/>
-          <w:lang w:val="pt-BR"/>
-        </w:rPr>
-        <w:t>AdicionaFormaPagamento</w:t>
-      </w:r>
-      <w:r>
-        <w:rPr>
-          <w:rStyle w:val="BookTitle"/>
-          <w:rFonts w:ascii="Calibri" w:hAnsi="Calibri" w:eastAsia="Calibri" w:cs="Calibri"/>
-          <w:b w:val="0"/>
-          <w:bCs w:val="0"/>
-          <w:noProof w:val="0"/>
-          <w:sz w:val="24"/>
-          <w:szCs w:val="24"/>
-          <w:lang w:val="pt-BR"/>
-        </w:rPr>
-        <w:t>.</w:t>
-      </w:r>
-    </w:p>
-    <w:p>
-      <w:pPr>
-        <w:pStyle w:val="ListParagraph"/>
-        <w:numPr>
-          <w:ilvl w:val="0"/>
-          <w:numId w:val="5"/>
-        </w:numPr>
-        <w:rPr>
-          <w:rStyle w:val="BookTitle"/>
-          <w:rFonts w:ascii="Calibri" w:hAnsi="Calibri" w:eastAsia="Calibri" w:cs="Calibri"/>
-          <w:b w:val="1"/>
-          <w:bCs w:val="1"/>
-          <w:noProof w:val="0"/>
-          <w:sz w:val="24"/>
-          <w:szCs w:val="24"/>
-          <w:lang w:val="pt-BR"/>
-        </w:rPr>
-      </w:pPr>
-      <w:r>
-        <w:rPr>
-          <w:rFonts w:ascii="Calibri" w:hAnsi="Calibri" w:eastAsia="Calibri" w:cs="Calibri"/>
-          <w:b w:val="1"/>
-          <w:bCs w:val="1"/>
-        </w:rPr>
-        <w:t xml:space="preserve">Item 04: </w:t>
-      </w:r>
-      <w:r>
-        <w:rPr>
-          <w:rFonts w:ascii="Calibri" w:hAnsi="Calibri" w:eastAsia="Calibri" w:cs="Calibri"/>
-          <w:b w:val="1"/>
-          <w:bCs w:val="1"/>
-        </w:rPr>
-        <w:t>Menu inicial de verificação se é cliente, colaborador ou se deseja sair do programa</w:t>
-      </w:r>
-    </w:p>
-    <w:p>
-      <w:pPr>
-        <w:pStyle w:val="Normal"/>
-        <w:ind w:left="0"/>
-        <w:rPr>
-          <w:rFonts w:ascii="Calibri" w:hAnsi="Calibri" w:eastAsia="Calibri" w:cs="Calibri"/>
-          <w:b w:val="0"/>
-          <w:bCs w:val="0"/>
-        </w:rPr>
-      </w:pPr>
-      <w:r>
-        <w:rPr>
-          <w:rFonts w:ascii="Calibri" w:hAnsi="Calibri" w:eastAsia="Calibri" w:cs="Calibri"/>
-          <w:b w:val="1"/>
-          <w:bCs w:val="1"/>
-        </w:rPr>
-        <w:t xml:space="preserve">Lógica: </w:t>
-      </w:r>
-      <w:r>
-        <w:rPr>
-          <w:rFonts w:ascii="Calibri" w:hAnsi="Calibri" w:eastAsia="Calibri" w:cs="Calibri"/>
-          <w:b w:val="0"/>
-          <w:bCs w:val="0"/>
-        </w:rPr>
-        <w:t>São apresentadas ao usuário 3 opções para uso do sistema</w:t>
-      </w:r>
-      <w:r>
-        <w:rPr>
-          <w:rFonts w:ascii="Calibri" w:hAnsi="Calibri" w:eastAsia="Calibri" w:cs="Calibri"/>
-          <w:b w:val="0"/>
-          <w:bCs w:val="0"/>
-        </w:rPr>
-        <w:t>, em que foi utilizado a funcionalidade “Switch”</w:t>
-      </w:r>
-      <w:r>
-        <w:rPr>
-          <w:rFonts w:ascii="Calibri" w:hAnsi="Calibri" w:eastAsia="Calibri" w:cs="Calibri"/>
-          <w:b w:val="0"/>
-          <w:bCs w:val="0"/>
-        </w:rPr>
-        <w:t>:</w:t>
-      </w:r>
-    </w:p>
-    <w:p>
-      <w:pPr>
-        <w:pStyle w:val="ListParagraph"/>
-        <w:numPr>
-          <w:ilvl w:val="0"/>
-          <w:numId w:val="6"/>
-        </w:numPr>
-        <w:rPr>
-          <w:rStyle w:val="BookTitle"/>
-          <w:rFonts w:ascii="Calibri" w:hAnsi="Calibri" w:eastAsia="Calibri" w:cs="Calibri"/>
-          <w:b w:val="1"/>
-          <w:bCs w:val="1"/>
-          <w:noProof w:val="0"/>
-          <w:sz w:val="24"/>
-          <w:szCs w:val="24"/>
-          <w:lang w:val="pt-BR"/>
-        </w:rPr>
-      </w:pPr>
-      <w:r>
-        <w:rPr>
-          <w:rFonts w:ascii="Calibri" w:hAnsi="Calibri" w:eastAsia="Calibri" w:cs="Calibri"/>
-          <w:b w:val="0"/>
-          <w:bCs w:val="0"/>
-        </w:rPr>
-        <w:t>Se ele deseja realizar compras de itens da loja, ou seja, é um cliente</w:t>
-      </w:r>
-      <w:r>
-        <w:rPr>
-          <w:rFonts w:ascii="Calibri" w:hAnsi="Calibri" w:eastAsia="Calibri" w:cs="Calibri"/>
-          <w:b w:val="0"/>
-          <w:bCs w:val="0"/>
-        </w:rPr>
-        <w:t>, o usuário deve selecionar a opção 1;</w:t>
-      </w:r>
-    </w:p>
-    <w:p>
-      <w:pPr>
-        <w:pStyle w:val="ListParagraph"/>
-        <w:numPr>
-          <w:ilvl w:val="0"/>
-          <w:numId w:val="6"/>
-        </w:numPr>
-        <w:rPr>
-          <w:rStyle w:val="BookTitle"/>
-          <w:rFonts w:ascii="Calibri" w:hAnsi="Calibri" w:eastAsia="Calibri" w:cs="Calibri"/>
-          <w:b w:val="1"/>
-          <w:bCs w:val="1"/>
-          <w:noProof w:val="0"/>
-          <w:sz w:val="24"/>
-          <w:szCs w:val="24"/>
-          <w:lang w:val="pt-BR"/>
-        </w:rPr>
-      </w:pPr>
-      <w:r>
-        <w:rPr>
-          <w:rFonts w:ascii="Calibri" w:hAnsi="Calibri" w:eastAsia="Calibri" w:cs="Calibri"/>
-          <w:b w:val="0"/>
-          <w:bCs w:val="0"/>
-        </w:rPr>
-        <w:t>Se for um colaborador da loja, deve ser selecionada a opção 2. Essa opção está em desenvolvimento, é uma implementação futura para o usuário verificar o estoqu</w:t>
-      </w:r>
-      <w:r>
-        <w:rPr>
-          <w:rFonts w:ascii="Calibri" w:hAnsi="Calibri" w:eastAsia="Calibri" w:cs="Calibri"/>
-          <w:b w:val="0"/>
-          <w:bCs w:val="0"/>
-        </w:rPr>
-        <w:t>e dos itens</w:t>
-      </w:r>
-      <w:r>
-        <w:rPr>
-          <w:rFonts w:ascii="Calibri" w:hAnsi="Calibri" w:eastAsia="Calibri" w:cs="Calibri"/>
-          <w:b w:val="0"/>
-          <w:bCs w:val="0"/>
-        </w:rPr>
-        <w:t>,</w:t>
-      </w:r>
-      <w:r>
-        <w:rPr>
-          <w:rFonts w:ascii="Calibri" w:hAnsi="Calibri" w:eastAsia="Calibri" w:cs="Calibri"/>
-          <w:b w:val="0"/>
-          <w:bCs w:val="0"/>
-        </w:rPr>
-        <w:t xml:space="preserve"> inicialmente.</w:t>
-      </w:r>
-    </w:p>
-    <w:p>
-      <w:pPr>
-        <w:pStyle w:val="ListParagraph"/>
-        <w:numPr>
-          <w:ilvl w:val="0"/>
-          <w:numId w:val="6"/>
-        </w:numPr>
-        <w:rPr>
-          <w:rStyle w:val="BookTitle"/>
-          <w:rFonts w:ascii="Calibri" w:hAnsi="Calibri" w:eastAsia="Calibri" w:cs="Calibri"/>
-          <w:b w:val="1"/>
-          <w:bCs w:val="1"/>
-          <w:noProof w:val="0"/>
-          <w:sz w:val="24"/>
-          <w:szCs w:val="24"/>
-          <w:lang w:val="pt-BR"/>
-        </w:rPr>
-      </w:pPr>
-      <w:r>
-        <w:rPr>
-          <w:rFonts w:ascii="Calibri" w:hAnsi="Calibri" w:eastAsia="Calibri" w:cs="Calibri"/>
-          <w:b w:val="0"/>
-          <w:bCs w:val="0"/>
-        </w:rPr>
-        <w:t>Se o usuário iniciou o programa incorretamente, ele pode sair do programa selecionando a opção 3.</w:t>
-      </w:r>
-    </w:p>
-    <w:p>
-      <w:pPr>
-        <w:pStyle w:val="Normal"/>
-        <w:ind w:left="720"/>
-        <w:rPr>
-          <w:rStyle w:val="BookTitle"/>
-          <w:rFonts w:ascii="Calibri" w:hAnsi="Calibri" w:eastAsia="Calibri" w:cs="Calibri"/>
-          <w:b w:val="1"/>
-          <w:bCs w:val="1"/>
-          <w:noProof w:val="0"/>
-          <w:sz w:val="24"/>
-          <w:szCs w:val="24"/>
-          <w:lang w:val="pt-BR"/>
-        </w:rPr>
-      </w:pPr>
-    </w:p>
-    <w:p>
-      <w:pPr>
-        <w:pStyle w:val="Normal"/>
-        <w:ind w:left="720"/>
-        <w:rPr>
-          <w:rStyle w:val="BookTitle"/>
-          <w:rFonts w:ascii="Calibri" w:hAnsi="Calibri" w:eastAsia="Calibri" w:cs="Calibri"/>
-          <w:b w:val="1"/>
-          <w:bCs w:val="1"/>
-          <w:noProof w:val="0"/>
-          <w:sz w:val="24"/>
-          <w:szCs w:val="24"/>
-          <w:lang w:val="pt-BR"/>
-        </w:rPr>
-      </w:pPr>
-    </w:p>
-    <w:p>
-      <w:pPr>
-        <w:pStyle w:val="ListParagraph"/>
-        <w:numPr>
-          <w:ilvl w:val="0"/>
-          <w:numId w:val="7"/>
-        </w:numPr>
-        <w:rPr>
-          <w:rStyle w:val="BookTitle"/>
-          <w:rFonts w:ascii="Calibri" w:hAnsi="Calibri" w:eastAsia="Calibri" w:cs="Calibri"/>
-          <w:b w:val="1"/>
-          <w:bCs w:val="1"/>
-          <w:noProof w:val="0"/>
-          <w:sz w:val="24"/>
-          <w:szCs w:val="24"/>
-          <w:lang w:val="pt-BR"/>
-        </w:rPr>
-      </w:pPr>
-      <w:r>
-        <w:rPr>
-          <w:rFonts w:ascii="Calibri" w:hAnsi="Calibri" w:eastAsia="Calibri" w:cs="Calibri"/>
-          <w:b w:val="1"/>
-          <w:bCs w:val="1"/>
-        </w:rPr>
-        <w:t>Item 05: Seleção da opção “[1] - Comprar (Cliente)”</w:t>
-      </w:r>
-    </w:p>
-    <w:p>
-      <w:pPr>
-        <w:pStyle w:val="Normal"/>
-        <w:ind w:left="0"/>
-        <w:rPr>
-          <w:rFonts w:ascii="Calibri" w:hAnsi="Calibri" w:eastAsia="Calibri" w:cs="Calibri"/>
-          <w:b w:val="0"/>
-          <w:bCs w:val="0"/>
-        </w:rPr>
-      </w:pPr>
-      <w:r>
-        <w:rPr>
-          <w:rFonts w:ascii="Calibri" w:hAnsi="Calibri" w:eastAsia="Calibri" w:cs="Calibri"/>
-          <w:b w:val="1"/>
-          <w:bCs w:val="1"/>
-        </w:rPr>
-        <w:t>Lógica:</w:t>
-      </w:r>
-      <w:r>
-        <w:rPr>
-          <w:rFonts w:ascii="Calibri" w:hAnsi="Calibri" w:eastAsia="Calibri" w:cs="Calibri"/>
-          <w:b w:val="1"/>
-          <w:bCs w:val="1"/>
-        </w:rPr>
-        <w:t xml:space="preserve"> </w:t>
-      </w:r>
-      <w:r>
-        <w:rPr>
-          <w:rFonts w:ascii="Calibri" w:hAnsi="Calibri" w:eastAsia="Calibri" w:cs="Calibri"/>
-          <w:b w:val="0"/>
-          <w:bCs w:val="0"/>
-        </w:rPr>
-        <w:t>Quando o usuário seleciona a opção 01, ele deve informar seu nome. Após, é apresentado os itens disponíveis no estoque (código, nome</w:t>
-      </w:r>
-      <w:r>
-        <w:rPr>
-          <w:rFonts w:ascii="Calibri" w:hAnsi="Calibri" w:eastAsia="Calibri" w:cs="Calibri"/>
-          <w:b w:val="0"/>
-          <w:bCs w:val="0"/>
-        </w:rPr>
-        <w:t xml:space="preserve"> do produto, valor do produto e estoque</w:t>
-      </w:r>
-      <w:r>
-        <w:rPr>
-          <w:rFonts w:ascii="Calibri" w:hAnsi="Calibri" w:eastAsia="Calibri" w:cs="Calibri"/>
-          <w:b w:val="0"/>
-          <w:bCs w:val="0"/>
-        </w:rPr>
-        <w:t>)</w:t>
-      </w:r>
-      <w:r>
-        <w:rPr>
-          <w:rFonts w:ascii="Calibri" w:hAnsi="Calibri" w:eastAsia="Calibri" w:cs="Calibri"/>
-          <w:b w:val="0"/>
-          <w:bCs w:val="0"/>
-        </w:rPr>
-        <w:t xml:space="preserve">. Foi utilizado um laço de repetição </w:t>
-      </w:r>
-      <w:r>
-        <w:rPr>
-          <w:rFonts w:ascii="Calibri" w:hAnsi="Calibri" w:eastAsia="Calibri" w:cs="Calibri"/>
-          <w:b w:val="1"/>
-          <w:bCs w:val="1"/>
-          <w:i w:val="1"/>
-          <w:iCs w:val="1"/>
-        </w:rPr>
-        <w:t>“</w:t>
-      </w:r>
-      <w:r>
-        <w:rPr>
-          <w:rFonts w:ascii="Calibri" w:hAnsi="Calibri" w:eastAsia="Calibri" w:cs="Calibri"/>
-          <w:b w:val="1"/>
-          <w:bCs w:val="1"/>
-          <w:i w:val="1"/>
-          <w:iCs w:val="1"/>
-        </w:rPr>
-        <w:t>for</w:t>
-      </w:r>
-      <w:r>
-        <w:rPr>
-          <w:rFonts w:ascii="Calibri" w:hAnsi="Calibri" w:eastAsia="Calibri" w:cs="Calibri"/>
-          <w:b w:val="1"/>
-          <w:bCs w:val="1"/>
-          <w:i w:val="1"/>
-          <w:iCs w:val="1"/>
-        </w:rPr>
-        <w:t>”</w:t>
-      </w:r>
-      <w:r>
-        <w:rPr>
-          <w:rFonts w:ascii="Calibri" w:hAnsi="Calibri" w:eastAsia="Calibri" w:cs="Calibri"/>
-          <w:b w:val="0"/>
-          <w:bCs w:val="0"/>
-        </w:rPr>
-        <w:t xml:space="preserve"> para apresentar essas informações.</w:t>
-      </w:r>
-    </w:p>
-    <w:p>
-      <w:pPr>
-        <w:pStyle w:val="ListParagraph"/>
-        <w:numPr>
-          <w:ilvl w:val="0"/>
-          <w:numId w:val="8"/>
-        </w:numPr>
-        <w:rPr>
-          <w:rStyle w:val="BookTitle"/>
-          <w:rFonts w:ascii="Calibri" w:hAnsi="Calibri" w:eastAsia="Calibri" w:cs="Calibri"/>
-          <w:b w:val="1"/>
-          <w:bCs w:val="1"/>
-          <w:noProof w:val="0"/>
-          <w:sz w:val="24"/>
-          <w:szCs w:val="24"/>
-          <w:lang w:val="pt-BR"/>
-        </w:rPr>
-      </w:pPr>
-      <w:r>
-        <w:rPr>
-          <w:rFonts w:ascii="Calibri" w:hAnsi="Calibri" w:eastAsia="Calibri" w:cs="Calibri"/>
-          <w:b w:val="1"/>
-          <w:bCs w:val="1"/>
-        </w:rPr>
-        <w:t>Item 06: Seleção correta da quantidade de produtos a serem comprados</w:t>
-      </w:r>
-    </w:p>
-    <w:p>
-      <w:pPr>
-        <w:pStyle w:val="Normal"/>
-        <w:ind w:left="0"/>
-        <w:rPr>
-          <w:rFonts w:ascii="Calibri" w:hAnsi="Calibri" w:eastAsia="Calibri" w:cs="Calibri"/>
-          <w:b w:val="0"/>
-          <w:bCs w:val="0"/>
-        </w:rPr>
-      </w:pPr>
-      <w:r>
-        <w:rPr>
-          <w:rFonts w:ascii="Calibri" w:hAnsi="Calibri" w:eastAsia="Calibri" w:cs="Calibri"/>
-          <w:b w:val="1"/>
-          <w:bCs w:val="1"/>
-        </w:rPr>
-        <w:t xml:space="preserve">Lógica: </w:t>
-      </w:r>
-      <w:r>
-        <w:rPr>
-          <w:rFonts w:ascii="Calibri" w:hAnsi="Calibri" w:eastAsia="Calibri" w:cs="Calibri"/>
-          <w:b w:val="0"/>
-          <w:bCs w:val="0"/>
-        </w:rPr>
-        <w:t xml:space="preserve">Criada as condições </w:t>
-      </w:r>
-      <w:r>
-        <w:rPr>
-          <w:rFonts w:ascii="Calibri" w:hAnsi="Calibri" w:eastAsia="Calibri" w:cs="Calibri"/>
-          <w:b w:val="1"/>
-          <w:bCs w:val="1"/>
-          <w:i w:val="1"/>
-          <w:iCs w:val="1"/>
-        </w:rPr>
-        <w:t>“</w:t>
-      </w:r>
-      <w:r>
-        <w:rPr>
-          <w:rFonts w:ascii="Calibri" w:hAnsi="Calibri" w:eastAsia="Calibri" w:cs="Calibri"/>
-          <w:b w:val="1"/>
-          <w:bCs w:val="1"/>
-          <w:i w:val="1"/>
-          <w:iCs w:val="1"/>
-        </w:rPr>
-        <w:t>if</w:t>
-      </w:r>
-      <w:r>
-        <w:rPr>
-          <w:rFonts w:ascii="Calibri" w:hAnsi="Calibri" w:eastAsia="Calibri" w:cs="Calibri"/>
-          <w:b w:val="1"/>
-          <w:bCs w:val="1"/>
-          <w:i w:val="1"/>
-          <w:iCs w:val="1"/>
-        </w:rPr>
-        <w:t xml:space="preserve"> </w:t>
-      </w:r>
-      <w:r>
-        <w:rPr>
-          <w:rFonts w:ascii="Calibri" w:hAnsi="Calibri" w:eastAsia="Calibri" w:cs="Calibri"/>
-          <w:b w:val="1"/>
-          <w:bCs w:val="1"/>
-          <w:i w:val="1"/>
-          <w:iCs w:val="1"/>
-        </w:rPr>
-        <w:t>else</w:t>
-      </w:r>
-      <w:r>
-        <w:rPr>
-          <w:rFonts w:ascii="Calibri" w:hAnsi="Calibri" w:eastAsia="Calibri" w:cs="Calibri"/>
-          <w:b w:val="1"/>
-          <w:bCs w:val="1"/>
-          <w:i w:val="1"/>
-          <w:iCs w:val="1"/>
-        </w:rPr>
-        <w:t xml:space="preserve">“ </w:t>
-      </w:r>
-      <w:r>
-        <w:rPr>
-          <w:rFonts w:ascii="Calibri" w:hAnsi="Calibri" w:eastAsia="Calibri" w:cs="Calibri"/>
-          <w:b w:val="0"/>
-          <w:bCs w:val="0"/>
-        </w:rPr>
-        <w:t>para validar</w:t>
-      </w:r>
-      <w:r>
-        <w:rPr>
-          <w:rFonts w:ascii="Calibri" w:hAnsi="Calibri" w:eastAsia="Calibri" w:cs="Calibri"/>
-          <w:b w:val="0"/>
-          <w:bCs w:val="0"/>
-        </w:rPr>
-        <w:t xml:space="preserve"> </w:t>
-      </w:r>
-      <w:r>
-        <w:rPr>
-          <w:rFonts w:ascii="Calibri" w:hAnsi="Calibri" w:eastAsia="Calibri" w:cs="Calibri"/>
-          <w:b w:val="0"/>
-          <w:bCs w:val="0"/>
-        </w:rPr>
-        <w:t xml:space="preserve">a quantidade de itens selecionados </w:t>
-      </w:r>
-      <w:r>
-        <w:rPr>
-          <w:rFonts w:ascii="Calibri" w:hAnsi="Calibri" w:eastAsia="Calibri" w:cs="Calibri"/>
-          <w:b w:val="0"/>
-          <w:bCs w:val="0"/>
-        </w:rPr>
-        <w:t xml:space="preserve">pelo cliente, sendo o mínimo </w:t>
-      </w:r>
-      <w:r>
-        <w:rPr>
-          <w:rFonts w:ascii="Calibri" w:hAnsi="Calibri" w:eastAsia="Calibri" w:cs="Calibri"/>
-          <w:b w:val="0"/>
-          <w:bCs w:val="0"/>
-        </w:rPr>
-        <w:t xml:space="preserve">de </w:t>
-      </w:r>
-      <w:r>
-        <w:rPr>
-          <w:rFonts w:ascii="Calibri" w:hAnsi="Calibri" w:eastAsia="Calibri" w:cs="Calibri"/>
-          <w:b w:val="0"/>
-          <w:bCs w:val="0"/>
-        </w:rPr>
-        <w:t>1 item e o máximo de 7 itens. Essa lógica vai ser revista, visto que estamos utilizando laços de repeti</w:t>
-      </w:r>
-      <w:r>
-        <w:rPr>
-          <w:rFonts w:ascii="Calibri" w:hAnsi="Calibri" w:eastAsia="Calibri" w:cs="Calibri"/>
-          <w:b w:val="0"/>
-          <w:bCs w:val="0"/>
-        </w:rPr>
-        <w:t>ção.</w:t>
-      </w:r>
-    </w:p>
-    <w:p>
-      <w:pPr>
-        <w:pStyle w:val="ListParagraph"/>
-        <w:numPr>
-          <w:ilvl w:val="0"/>
-          <w:numId w:val="9"/>
-        </w:numPr>
-        <w:rPr>
-          <w:rFonts w:ascii="Calibri" w:hAnsi="Calibri" w:eastAsia="Calibri" w:cs="Calibri"/>
-          <w:b w:val="1"/>
-          <w:bCs w:val="1"/>
-        </w:rPr>
-      </w:pPr>
-      <w:r>
-        <w:rPr>
-          <w:rFonts w:ascii="Calibri" w:hAnsi="Calibri" w:eastAsia="Calibri" w:cs="Calibri"/>
-          <w:b w:val="1"/>
-          <w:bCs w:val="1"/>
-        </w:rPr>
-        <w:t>Item 07</w:t>
-      </w:r>
-      <w:r>
-        <w:rPr>
-          <w:rFonts w:ascii="Calibri" w:hAnsi="Calibri" w:eastAsia="Calibri" w:cs="Calibri"/>
-          <w:b w:val="1"/>
-          <w:bCs w:val="1"/>
-        </w:rPr>
-        <w:t xml:space="preserve">: </w:t>
-      </w:r>
-      <w:r>
-        <w:rPr>
-          <w:rFonts w:ascii="Calibri" w:hAnsi="Calibri" w:eastAsia="Calibri" w:cs="Calibri"/>
-          <w:b w:val="1"/>
-          <w:bCs w:val="1"/>
-        </w:rPr>
-        <w:t xml:space="preserve">Inclusão e remoção do item na nota fiscal (métodos </w:t>
-      </w:r>
-      <w:r>
-        <w:rPr>
-          <w:rFonts w:ascii="Calibri" w:hAnsi="Calibri" w:eastAsia="Calibri" w:cs="Calibri"/>
-          <w:b w:val="1"/>
-          <w:bCs w:val="1"/>
-        </w:rPr>
-        <w:t>AdicionaItemNotaFiscal</w:t>
-      </w:r>
-      <w:r>
-        <w:rPr>
-          <w:rFonts w:ascii="Calibri" w:hAnsi="Calibri" w:eastAsia="Calibri" w:cs="Calibri"/>
-          <w:b w:val="1"/>
-          <w:bCs w:val="1"/>
-        </w:rPr>
-        <w:t xml:space="preserve"> e </w:t>
-      </w:r>
-      <w:r>
-        <w:rPr>
-          <w:rFonts w:ascii="Calibri" w:hAnsi="Calibri" w:eastAsia="Calibri" w:cs="Calibri"/>
-          <w:b w:val="1"/>
-          <w:bCs w:val="1"/>
-        </w:rPr>
-        <w:t>RemoveItemNotaFiscal</w:t>
-      </w:r>
-      <w:r>
-        <w:rPr>
-          <w:rFonts w:ascii="Calibri" w:hAnsi="Calibri" w:eastAsia="Calibri" w:cs="Calibri"/>
-          <w:b w:val="1"/>
-          <w:bCs w:val="1"/>
-        </w:rPr>
-        <w:t>)</w:t>
+        <w:t xml:space="preserve">Item 01: </w:t>
+      </w:r>
+      <w:r>
+        <w:rPr>
+          <w:rStyle w:val="BookTitle"/>
+          <w:rFonts w:ascii="Calibri" w:hAnsi="Calibri" w:eastAsia="Calibri" w:cs="Calibri"/>
+          <w:noProof w:val="0"/>
+          <w:sz w:val="24"/>
+          <w:szCs w:val="24"/>
+          <w:lang w:val="pt-BR"/>
+        </w:rPr>
+        <w:t xml:space="preserve"> Ajustes de bugs identificados e </w:t>
+      </w:r>
+      <w:r>
+        <w:rPr>
+          <w:rStyle w:val="BookTitle"/>
+          <w:rFonts w:ascii="Calibri" w:hAnsi="Calibri" w:eastAsia="Calibri" w:cs="Calibri"/>
+          <w:noProof w:val="0"/>
+          <w:sz w:val="24"/>
+          <w:szCs w:val="24"/>
+          <w:lang w:val="pt-BR"/>
+        </w:rPr>
+        <w:t>reorganização do código</w:t>
       </w:r>
     </w:p>
     <w:p>
@@ -1637,121 +277,18 @@
       <w:r>
         <w:rPr>
           <w:rFonts w:ascii="Calibri" w:hAnsi="Calibri" w:eastAsia="Calibri" w:cs="Calibri"/>
-          <w:b w:val="1"/>
-          <w:bCs w:val="1"/>
-        </w:rPr>
-        <w:t xml:space="preserve">Lógica: </w:t>
-      </w:r>
-      <w:r>
-        <w:rPr>
-          <w:rFonts w:ascii="Calibri" w:hAnsi="Calibri" w:eastAsia="Calibri" w:cs="Calibri"/>
-          <w:b w:val="0"/>
-          <w:bCs w:val="0"/>
-        </w:rPr>
-        <w:t xml:space="preserve">O </w:t>
-      </w:r>
-      <w:r>
-        <w:rPr>
-          <w:rFonts w:ascii="Calibri" w:hAnsi="Calibri" w:eastAsia="Calibri" w:cs="Calibri"/>
-          <w:b w:val="0"/>
-          <w:bCs w:val="0"/>
-        </w:rPr>
-        <w:t>cliente seleciona</w:t>
-      </w:r>
-      <w:r>
-        <w:rPr>
-          <w:rFonts w:ascii="Calibri" w:hAnsi="Calibri" w:eastAsia="Calibri" w:cs="Calibri"/>
-          <w:b w:val="0"/>
-          <w:bCs w:val="0"/>
-        </w:rPr>
-        <w:t xml:space="preserve"> </w:t>
-      </w:r>
-      <w:r>
-        <w:rPr>
-          <w:rFonts w:ascii="Calibri" w:hAnsi="Calibri" w:eastAsia="Calibri" w:cs="Calibri"/>
-          <w:b w:val="0"/>
-          <w:bCs w:val="0"/>
-        </w:rPr>
-        <w:t xml:space="preserve">a quantidade de itens a serem adicionados na compra e informar </w:t>
-      </w:r>
-      <w:r>
-        <w:rPr>
-          <w:rFonts w:ascii="Calibri" w:hAnsi="Calibri" w:eastAsia="Calibri" w:cs="Calibri"/>
-          <w:b w:val="0"/>
-          <w:bCs w:val="0"/>
-        </w:rPr>
-        <w:t xml:space="preserve">quais são os itens. A partir da adição do item à compra, </w:t>
-      </w:r>
-      <w:r>
-        <w:rPr>
-          <w:rFonts w:ascii="Calibri" w:hAnsi="Calibri" w:eastAsia="Calibri" w:cs="Calibri"/>
-          <w:b w:val="0"/>
-          <w:bCs w:val="0"/>
-        </w:rPr>
-        <w:t>ta</w:t>
-      </w:r>
-      <w:r>
-        <w:rPr>
-          <w:rFonts w:ascii="Calibri" w:hAnsi="Calibri" w:eastAsia="Calibri" w:cs="Calibri"/>
-          <w:b w:val="0"/>
-          <w:bCs w:val="0"/>
-        </w:rPr>
-        <w:t>m</w:t>
-      </w:r>
-      <w:r>
-        <w:rPr>
-          <w:rFonts w:ascii="Calibri" w:hAnsi="Calibri" w:eastAsia="Calibri" w:cs="Calibri"/>
-          <w:b w:val="0"/>
-          <w:bCs w:val="0"/>
-        </w:rPr>
-        <w:t>bém</w:t>
-      </w:r>
-      <w:r>
-        <w:rPr>
-          <w:rFonts w:ascii="Calibri" w:hAnsi="Calibri" w:eastAsia="Calibri" w:cs="Calibri"/>
-          <w:b w:val="0"/>
-          <w:bCs w:val="0"/>
-        </w:rPr>
-        <w:t xml:space="preserve"> é adicionado na nota fiscal. Se o cliente se arrepender de ter adicionado o item,</w:t>
-      </w:r>
-      <w:r>
-        <w:rPr>
-          <w:rFonts w:ascii="Calibri" w:hAnsi="Calibri" w:eastAsia="Calibri" w:cs="Calibri"/>
-          <w:b w:val="0"/>
-          <w:bCs w:val="0"/>
-        </w:rPr>
-        <w:t xml:space="preserve"> existe a funcionalidade de removê-lo.</w:t>
-      </w:r>
-    </w:p>
-    <w:p>
-      <w:pPr>
-        <w:pStyle w:val="Normal"/>
-        <w:suppressLineNumbers w:val="0"/>
-        <w:bidi w:val="0"/>
-        <w:spacing w:before="0" w:beforeAutospacing="off" w:after="160" w:afterAutospacing="off" w:line="279" w:lineRule="auto"/>
-        <w:ind w:left="0" w:right="0"/>
-        <w:jc w:val="left"/>
-        <w:rPr>
-          <w:rFonts w:ascii="Calibri" w:hAnsi="Calibri" w:eastAsia="Calibri" w:cs="Calibri"/>
-          <w:b w:val="0"/>
-          <w:bCs w:val="0"/>
-        </w:rPr>
-      </w:pPr>
-      <w:r>
-        <w:rPr>
-          <w:rFonts w:ascii="Calibri" w:hAnsi="Calibri" w:eastAsia="Calibri" w:cs="Calibri"/>
-          <w:b w:val="1"/>
-          <w:bCs w:val="1"/>
-        </w:rPr>
-        <w:t xml:space="preserve">Implementação futura: </w:t>
-      </w:r>
-      <w:r>
-        <w:rPr>
-          <w:rFonts w:ascii="Calibri" w:hAnsi="Calibri" w:eastAsia="Calibri" w:cs="Calibri"/>
-          <w:b w:val="0"/>
-          <w:bCs w:val="0"/>
-        </w:rPr>
-        <w:t>Fazer a verificação se o item removido condiz com os itens incluídos anteriormente.</w:t>
+          <w:b w:val="0"/>
+          <w:bCs w:val="0"/>
+        </w:rPr>
+        <w:t xml:space="preserve">Refatoração de código, </w:t>
+      </w:r>
+      <w:r>
+        <w:rPr>
+          <w:rFonts w:ascii="Calibri" w:hAnsi="Calibri" w:eastAsia="Calibri" w:cs="Calibri"/>
+          <w:b w:val="0"/>
+          <w:bCs w:val="0"/>
+        </w:rPr>
+        <w:t>organizado na seguinte estrutura:</w:t>
       </w:r>
     </w:p>
     <w:p>
@@ -1759,7 +296,7 @@
         <w:pStyle w:val="ListParagraph"/>
         <w:numPr>
           <w:ilvl w:val="0"/>
-          <w:numId w:val="10"/>
+          <w:numId w:val="23"/>
         </w:numPr>
         <w:suppressLineNumbers w:val="0"/>
         <w:bidi w:val="0"/>
@@ -1768,76 +305,19 @@
         <w:jc w:val="left"/>
         <w:rPr>
           <w:rFonts w:ascii="Calibri" w:hAnsi="Calibri" w:eastAsia="Calibri" w:cs="Calibri"/>
-          <w:b w:val="1"/>
-          <w:bCs w:val="1"/>
-        </w:rPr>
-      </w:pPr>
-      <w:r>
-        <w:rPr>
-          <w:rFonts w:ascii="Calibri" w:hAnsi="Calibri" w:eastAsia="Calibri" w:cs="Calibri"/>
-          <w:b w:val="1"/>
-          <w:bCs w:val="1"/>
-        </w:rPr>
-        <w:t>Item 08:</w:t>
-      </w:r>
-      <w:r>
-        <w:rPr>
-          <w:rFonts w:ascii="Calibri" w:hAnsi="Calibri" w:eastAsia="Calibri" w:cs="Calibri"/>
-          <w:b w:val="1"/>
-          <w:bCs w:val="1"/>
-        </w:rPr>
-        <w:t xml:space="preserve">  Opção para selecionar forma de entrega</w:t>
-      </w:r>
-      <w:r>
-        <w:rPr>
-          <w:rFonts w:ascii="Calibri" w:hAnsi="Calibri" w:eastAsia="Calibri" w:cs="Calibri"/>
-          <w:b w:val="1"/>
-          <w:bCs w:val="1"/>
-        </w:rPr>
-        <w:t xml:space="preserve"> (método  </w:t>
-      </w:r>
-      <w:r>
-        <w:rPr>
-          <w:rFonts w:ascii="Calibri" w:hAnsi="Calibri" w:eastAsia="Calibri" w:cs="Calibri"/>
-          <w:b w:val="1"/>
-          <w:bCs w:val="1"/>
-        </w:rPr>
-        <w:t>FormaEntrega</w:t>
-      </w:r>
-      <w:r>
-        <w:rPr>
-          <w:rFonts w:ascii="Calibri" w:hAnsi="Calibri" w:eastAsia="Calibri" w:cs="Calibri"/>
-          <w:b w:val="1"/>
-          <w:bCs w:val="1"/>
-        </w:rPr>
-        <w:t>)</w:t>
-      </w:r>
-    </w:p>
-    <w:p>
-      <w:pPr>
-        <w:pStyle w:val="Normal"/>
-        <w:ind w:left="0"/>
-        <w:rPr>
-          <w:rFonts w:ascii="Calibri" w:hAnsi="Calibri" w:eastAsia="Calibri" w:cs="Calibri"/>
-          <w:b w:val="0"/>
-          <w:bCs w:val="0"/>
-        </w:rPr>
-      </w:pPr>
-      <w:r>
-        <w:rPr>
-          <w:rFonts w:ascii="Calibri" w:hAnsi="Calibri" w:eastAsia="Calibri" w:cs="Calibri"/>
-          <w:b w:val="1"/>
-          <w:bCs w:val="1"/>
-        </w:rPr>
-        <w:t xml:space="preserve">Lógica: </w:t>
-      </w:r>
-      <w:r>
-        <w:rPr>
-          <w:rFonts w:ascii="Calibri" w:hAnsi="Calibri" w:eastAsia="Calibri" w:cs="Calibri"/>
-          <w:b w:val="0"/>
-          <w:bCs w:val="0"/>
-        </w:rPr>
-        <w:t>São apresentadas ao usuário 3 opções para uso do sistema, em que foi utilizado a funcionalidade “Switch”:</w:t>
+          <w:b w:val="0"/>
+          <w:bCs w:val="0"/>
+        </w:rPr>
+      </w:pPr>
+      <w:r>
+        <w:rPr>
+          <w:rFonts w:ascii="Calibri" w:hAnsi="Calibri" w:eastAsia="Calibri" w:cs="Calibri"/>
+          <w:noProof w:val="0"/>
+          <w:sz w:val="24"/>
+          <w:szCs w:val="24"/>
+          <w:lang w:val="pt-BR"/>
+        </w:rPr>
+        <w:t>DICTIONARYS/ listas</w:t>
       </w:r>
     </w:p>
     <w:p>
@@ -1845,406 +325,7 @@
         <w:pStyle w:val="ListParagraph"/>
         <w:numPr>
           <w:ilvl w:val="0"/>
-          <w:numId w:val="12"/>
-        </w:numPr>
-        <w:rPr>
-          <w:rFonts w:ascii="Calibri" w:hAnsi="Calibri" w:eastAsia="Calibri" w:cs="Calibri"/>
-          <w:b w:val="0"/>
-          <w:bCs w:val="0"/>
-        </w:rPr>
-      </w:pPr>
-      <w:r>
-        <w:rPr>
-          <w:rFonts w:ascii="Calibri" w:hAnsi="Calibri" w:eastAsia="Calibri" w:cs="Calibri"/>
-          <w:b w:val="0"/>
-          <w:bCs w:val="0"/>
-          <w:i w:val="1"/>
-          <w:iCs w:val="1"/>
-        </w:rPr>
-        <w:t>“</w:t>
-      </w:r>
-      <w:r>
-        <w:rPr>
-          <w:rFonts w:ascii="Calibri" w:hAnsi="Calibri" w:eastAsia="Calibri" w:cs="Calibri"/>
-          <w:b w:val="0"/>
-          <w:bCs w:val="0"/>
-          <w:i w:val="1"/>
-          <w:iCs w:val="1"/>
-        </w:rPr>
-        <w:t>Retirada na loja</w:t>
-      </w:r>
-      <w:r>
-        <w:rPr>
-          <w:rFonts w:ascii="Calibri" w:hAnsi="Calibri" w:eastAsia="Calibri" w:cs="Calibri"/>
-          <w:b w:val="0"/>
-          <w:bCs w:val="0"/>
-          <w:i w:val="1"/>
-          <w:iCs w:val="1"/>
-        </w:rPr>
-        <w:t>”</w:t>
-      </w:r>
-      <w:r>
-        <w:rPr>
-          <w:rFonts w:ascii="Calibri" w:hAnsi="Calibri" w:eastAsia="Calibri" w:cs="Calibri"/>
-          <w:b w:val="0"/>
-          <w:bCs w:val="0"/>
-        </w:rPr>
-        <w:t xml:space="preserve"> em que o frete é grátis</w:t>
-      </w:r>
-    </w:p>
-    <w:p>
-      <w:pPr>
-        <w:pStyle w:val="ListParagraph"/>
-        <w:numPr>
-          <w:ilvl w:val="0"/>
-          <w:numId w:val="12"/>
-        </w:numPr>
-        <w:rPr>
-          <w:rFonts w:ascii="Calibri" w:hAnsi="Calibri" w:eastAsia="Calibri" w:cs="Calibri"/>
-          <w:b w:val="0"/>
-          <w:bCs w:val="0"/>
-        </w:rPr>
-      </w:pPr>
-      <w:r>
-        <w:rPr>
-          <w:rFonts w:ascii="Calibri" w:hAnsi="Calibri" w:eastAsia="Calibri" w:cs="Calibri"/>
-          <w:b w:val="0"/>
-          <w:bCs w:val="0"/>
-          <w:i w:val="1"/>
-          <w:iCs w:val="1"/>
-        </w:rPr>
-        <w:t>“</w:t>
-      </w:r>
-      <w:r>
-        <w:rPr>
-          <w:rFonts w:ascii="Calibri" w:hAnsi="Calibri" w:eastAsia="Calibri" w:cs="Calibri"/>
-          <w:b w:val="0"/>
-          <w:bCs w:val="0"/>
-          <w:i w:val="1"/>
-          <w:iCs w:val="1"/>
-        </w:rPr>
-        <w:t>Entrega padrão</w:t>
-      </w:r>
-      <w:r>
-        <w:rPr>
-          <w:rFonts w:ascii="Calibri" w:hAnsi="Calibri" w:eastAsia="Calibri" w:cs="Calibri"/>
-          <w:b w:val="0"/>
-          <w:bCs w:val="0"/>
-          <w:i w:val="1"/>
-          <w:iCs w:val="1"/>
-        </w:rPr>
-        <w:t>”</w:t>
-      </w:r>
-      <w:r>
-        <w:rPr>
-          <w:rFonts w:ascii="Calibri" w:hAnsi="Calibri" w:eastAsia="Calibri" w:cs="Calibri"/>
-          <w:b w:val="0"/>
-          <w:bCs w:val="0"/>
-        </w:rPr>
-        <w:t xml:space="preserve"> em que é cobrado R$ 20,00 em compras abaixo de R$300,00. Caso o valor da compra seja acima de R$ 300,00</w:t>
-      </w:r>
-      <w:r>
-        <w:rPr>
-          <w:rFonts w:ascii="Calibri" w:hAnsi="Calibri" w:eastAsia="Calibri" w:cs="Calibri"/>
-          <w:b w:val="0"/>
-          <w:bCs w:val="0"/>
-        </w:rPr>
-        <w:t>,</w:t>
-      </w:r>
-      <w:r>
-        <w:rPr>
-          <w:rFonts w:ascii="Calibri" w:hAnsi="Calibri" w:eastAsia="Calibri" w:cs="Calibri"/>
-          <w:b w:val="0"/>
-          <w:bCs w:val="0"/>
-        </w:rPr>
-        <w:t xml:space="preserve"> o frete </w:t>
-      </w:r>
-      <w:r>
-        <w:rPr>
-          <w:rFonts w:ascii="Calibri" w:hAnsi="Calibri" w:eastAsia="Calibri" w:cs="Calibri"/>
-          <w:b w:val="0"/>
-          <w:bCs w:val="0"/>
-        </w:rPr>
-        <w:t>é de graça</w:t>
-      </w:r>
-      <w:r>
-        <w:rPr>
-          <w:rFonts w:ascii="Calibri" w:hAnsi="Calibri" w:eastAsia="Calibri" w:cs="Calibri"/>
-          <w:b w:val="0"/>
-          <w:bCs w:val="0"/>
-        </w:rPr>
-        <w:t>.</w:t>
-      </w:r>
-    </w:p>
-    <w:p>
-      <w:pPr>
-        <w:pStyle w:val="ListParagraph"/>
-        <w:numPr>
-          <w:ilvl w:val="0"/>
-          <w:numId w:val="12"/>
-        </w:numPr>
-        <w:rPr>
-          <w:rFonts w:ascii="Calibri" w:hAnsi="Calibri" w:eastAsia="Calibri" w:cs="Calibri"/>
-          <w:b w:val="0"/>
-          <w:bCs w:val="0"/>
-        </w:rPr>
-      </w:pPr>
-      <w:r>
-        <w:rPr>
-          <w:rFonts w:ascii="Calibri" w:hAnsi="Calibri" w:eastAsia="Calibri" w:cs="Calibri"/>
-          <w:b w:val="0"/>
-          <w:bCs w:val="0"/>
-          <w:i w:val="1"/>
-          <w:iCs w:val="1"/>
-        </w:rPr>
-        <w:t>“</w:t>
-      </w:r>
-      <w:r>
-        <w:rPr>
-          <w:rFonts w:ascii="Calibri" w:hAnsi="Calibri" w:eastAsia="Calibri" w:cs="Calibri"/>
-          <w:b w:val="0"/>
-          <w:bCs w:val="0"/>
-          <w:i w:val="1"/>
-          <w:iCs w:val="1"/>
-        </w:rPr>
-        <w:t>Entrega Expressa</w:t>
-      </w:r>
-      <w:r>
-        <w:rPr>
-          <w:rFonts w:ascii="Calibri" w:hAnsi="Calibri" w:eastAsia="Calibri" w:cs="Calibri"/>
-          <w:b w:val="0"/>
-          <w:bCs w:val="0"/>
-          <w:i w:val="1"/>
-          <w:iCs w:val="1"/>
-        </w:rPr>
-        <w:t xml:space="preserve">” </w:t>
-      </w:r>
-      <w:r>
-        <w:rPr>
-          <w:rFonts w:ascii="Calibri" w:hAnsi="Calibri" w:eastAsia="Calibri" w:cs="Calibri"/>
-          <w:b w:val="0"/>
-          <w:bCs w:val="0"/>
-        </w:rPr>
-        <w:t xml:space="preserve">em que é cobrado R$ </w:t>
-      </w:r>
-      <w:r>
-        <w:rPr>
-          <w:rFonts w:ascii="Calibri" w:hAnsi="Calibri" w:eastAsia="Calibri" w:cs="Calibri"/>
-          <w:b w:val="0"/>
-          <w:bCs w:val="0"/>
-        </w:rPr>
-        <w:t>4</w:t>
-      </w:r>
-      <w:r>
-        <w:rPr>
-          <w:rFonts w:ascii="Calibri" w:hAnsi="Calibri" w:eastAsia="Calibri" w:cs="Calibri"/>
-          <w:b w:val="0"/>
-          <w:bCs w:val="0"/>
-        </w:rPr>
-        <w:t>0,00 em compras abaixo de R$</w:t>
-      </w:r>
-      <w:r>
-        <w:rPr>
-          <w:rFonts w:ascii="Calibri" w:hAnsi="Calibri" w:eastAsia="Calibri" w:cs="Calibri"/>
-          <w:b w:val="0"/>
-          <w:bCs w:val="0"/>
-        </w:rPr>
-        <w:t>5</w:t>
-      </w:r>
-      <w:r>
-        <w:rPr>
-          <w:rFonts w:ascii="Calibri" w:hAnsi="Calibri" w:eastAsia="Calibri" w:cs="Calibri"/>
-          <w:b w:val="0"/>
-          <w:bCs w:val="0"/>
-        </w:rPr>
-        <w:t xml:space="preserve">00,00. Caso o valor da compra seja acima de R$ </w:t>
-      </w:r>
-      <w:r>
-        <w:rPr>
-          <w:rFonts w:ascii="Calibri" w:hAnsi="Calibri" w:eastAsia="Calibri" w:cs="Calibri"/>
-          <w:b w:val="0"/>
-          <w:bCs w:val="0"/>
-        </w:rPr>
-        <w:t>5</w:t>
-      </w:r>
-      <w:r>
-        <w:rPr>
-          <w:rFonts w:ascii="Calibri" w:hAnsi="Calibri" w:eastAsia="Calibri" w:cs="Calibri"/>
-          <w:b w:val="0"/>
-          <w:bCs w:val="0"/>
-        </w:rPr>
-        <w:t>00,00</w:t>
-      </w:r>
-      <w:r>
-        <w:rPr>
-          <w:rFonts w:ascii="Calibri" w:hAnsi="Calibri" w:eastAsia="Calibri" w:cs="Calibri"/>
-          <w:b w:val="0"/>
-          <w:bCs w:val="0"/>
-        </w:rPr>
-        <w:t>,</w:t>
-      </w:r>
-      <w:r>
-        <w:rPr>
-          <w:rFonts w:ascii="Calibri" w:hAnsi="Calibri" w:eastAsia="Calibri" w:cs="Calibri"/>
-          <w:b w:val="0"/>
-          <w:bCs w:val="0"/>
-        </w:rPr>
-        <w:t xml:space="preserve"> o frete é de graça</w:t>
-      </w:r>
-      <w:r>
-        <w:rPr>
-          <w:rFonts w:ascii="Calibri" w:hAnsi="Calibri" w:eastAsia="Calibri" w:cs="Calibri"/>
-          <w:b w:val="0"/>
-          <w:bCs w:val="0"/>
-        </w:rPr>
-        <w:t>.</w:t>
-      </w:r>
-    </w:p>
-    <w:p>
-      <w:pPr>
-        <w:pStyle w:val="ListParagraph"/>
-        <w:ind w:left="720"/>
-        <w:rPr>
-          <w:rFonts w:ascii="Calibri" w:hAnsi="Calibri" w:eastAsia="Calibri" w:cs="Calibri"/>
-          <w:b w:val="0"/>
-          <w:bCs w:val="0"/>
-        </w:rPr>
-      </w:pPr>
-    </w:p>
-    <w:p>
-      <w:pPr>
-        <w:pStyle w:val="ListParagraph"/>
-        <w:numPr>
-          <w:ilvl w:val="0"/>
-          <w:numId w:val="13"/>
-        </w:numPr>
-        <w:rPr>
-          <w:rFonts w:ascii="Calibri" w:hAnsi="Calibri" w:eastAsia="Calibri" w:cs="Calibri"/>
-          <w:b w:val="1"/>
-          <w:bCs w:val="1"/>
-        </w:rPr>
-      </w:pPr>
-      <w:r>
-        <w:rPr>
-          <w:rFonts w:ascii="Calibri" w:hAnsi="Calibri" w:eastAsia="Calibri" w:cs="Calibri"/>
-          <w:b w:val="1"/>
-          <w:bCs w:val="1"/>
-        </w:rPr>
-        <w:t>Item 08:  Opção para informar cupom de desconto (</w:t>
-      </w:r>
-      <w:r>
-        <w:rPr>
-          <w:rFonts w:ascii="Calibri" w:hAnsi="Calibri" w:eastAsia="Calibri" w:cs="Calibri"/>
-          <w:b w:val="1"/>
-          <w:bCs w:val="1"/>
-        </w:rPr>
-        <w:t>CupomDesconto</w:t>
-      </w:r>
-      <w:r>
-        <w:rPr>
-          <w:rFonts w:ascii="Calibri" w:hAnsi="Calibri" w:eastAsia="Calibri" w:cs="Calibri"/>
-          <w:b w:val="1"/>
-          <w:bCs w:val="1"/>
-        </w:rPr>
-        <w:t>)</w:t>
-      </w:r>
-    </w:p>
-    <w:p>
-      <w:pPr>
-        <w:pStyle w:val="Normal"/>
-        <w:ind w:left="0"/>
-        <w:rPr>
-          <w:rFonts w:ascii="Calibri" w:hAnsi="Calibri" w:eastAsia="Calibri" w:cs="Calibri"/>
-          <w:b w:val="0"/>
-          <w:bCs w:val="0"/>
-        </w:rPr>
-      </w:pPr>
-      <w:r>
-        <w:rPr>
-          <w:rFonts w:ascii="Calibri" w:hAnsi="Calibri" w:eastAsia="Calibri" w:cs="Calibri"/>
-          <w:b w:val="1"/>
-          <w:bCs w:val="1"/>
-        </w:rPr>
-        <w:t xml:space="preserve">Lógica: </w:t>
-      </w:r>
-      <w:r>
-        <w:rPr>
-          <w:rFonts w:ascii="Calibri" w:hAnsi="Calibri" w:eastAsia="Calibri" w:cs="Calibri"/>
-          <w:b w:val="0"/>
-          <w:bCs w:val="0"/>
-        </w:rPr>
-        <w:t xml:space="preserve"> O cliente informa se tem cupom de desconto. Caso tenha, </w:t>
-      </w:r>
-      <w:r>
-        <w:rPr>
-          <w:rFonts w:ascii="Calibri" w:hAnsi="Calibri" w:eastAsia="Calibri" w:cs="Calibri"/>
-          <w:b w:val="0"/>
-          <w:bCs w:val="0"/>
-        </w:rPr>
-        <w:t>necessita-se digitar</w:t>
-      </w:r>
-      <w:r>
-        <w:rPr>
-          <w:rFonts w:ascii="Calibri" w:hAnsi="Calibri" w:eastAsia="Calibri" w:cs="Calibri"/>
-          <w:b w:val="0"/>
-          <w:bCs w:val="0"/>
-        </w:rPr>
-        <w:t xml:space="preserve"> </w:t>
-      </w:r>
-      <w:r>
-        <w:rPr>
-          <w:rFonts w:ascii="Calibri" w:hAnsi="Calibri" w:eastAsia="Calibri" w:cs="Calibri"/>
-          <w:b w:val="0"/>
-          <w:bCs w:val="0"/>
-        </w:rPr>
-        <w:t xml:space="preserve">o valor do desconto. </w:t>
-      </w:r>
-    </w:p>
-    <w:p>
-      <w:pPr>
-        <w:pStyle w:val="Normal"/>
-        <w:suppressLineNumbers w:val="0"/>
-        <w:bidi w:val="0"/>
-        <w:spacing w:before="0" w:beforeAutospacing="off" w:after="160" w:afterAutospacing="off" w:line="279" w:lineRule="auto"/>
-        <w:ind w:left="0" w:right="0"/>
-        <w:jc w:val="left"/>
-        <w:rPr>
-          <w:rFonts w:ascii="Calibri" w:hAnsi="Calibri" w:eastAsia="Calibri" w:cs="Calibri"/>
-          <w:b w:val="0"/>
-          <w:bCs w:val="0"/>
-        </w:rPr>
-      </w:pPr>
-      <w:r>
-        <w:rPr>
-          <w:rFonts w:ascii="Calibri" w:hAnsi="Calibri" w:eastAsia="Calibri" w:cs="Calibri"/>
-          <w:b w:val="1"/>
-          <w:bCs w:val="1"/>
-        </w:rPr>
-        <w:t xml:space="preserve">Implementação futura: </w:t>
-      </w:r>
-      <w:r>
-        <w:rPr>
-          <w:rFonts w:ascii="Calibri" w:hAnsi="Calibri" w:eastAsia="Calibri" w:cs="Calibri"/>
-          <w:b w:val="0"/>
-          <w:bCs w:val="0"/>
-        </w:rPr>
-        <w:t>Pedir para informar o código do cupom e fazer a verificação se é valido ou não</w:t>
-      </w:r>
-      <w:r>
-        <w:rPr>
-          <w:rFonts w:ascii="Calibri" w:hAnsi="Calibri" w:eastAsia="Calibri" w:cs="Calibri"/>
-          <w:b w:val="0"/>
-          <w:bCs w:val="0"/>
-        </w:rPr>
-        <w:t>.</w:t>
-      </w:r>
-    </w:p>
-    <w:p>
-      <w:pPr>
-        <w:pStyle w:val="ListParagraph"/>
-        <w:numPr>
-          <w:ilvl w:val="0"/>
-          <w:numId w:val="14"/>
+          <w:numId w:val="23"/>
         </w:numPr>
         <w:suppressLineNumbers w:val="0"/>
         <w:bidi w:val="0"/>
@@ -2253,144 +334,19 @@
         <w:jc w:val="left"/>
         <w:rPr>
           <w:rFonts w:ascii="Calibri" w:hAnsi="Calibri" w:eastAsia="Calibri" w:cs="Calibri"/>
-          <w:b w:val="1"/>
-          <w:bCs w:val="1"/>
-        </w:rPr>
-      </w:pPr>
-      <w:r>
-        <w:rPr>
-          <w:rFonts w:ascii="Calibri" w:hAnsi="Calibri" w:eastAsia="Calibri" w:cs="Calibri"/>
-          <w:b w:val="1"/>
-          <w:bCs w:val="1"/>
-        </w:rPr>
-        <w:t>Item 09: Condições de pagamentos a serem utilizadas</w:t>
-      </w:r>
-    </w:p>
-    <w:p>
-      <w:pPr>
-        <w:pStyle w:val="Normal"/>
-        <w:suppressLineNumbers w:val="0"/>
-        <w:bidi w:val="0"/>
-        <w:spacing w:before="0" w:beforeAutospacing="off" w:after="160" w:afterAutospacing="off" w:line="279" w:lineRule="auto"/>
-        <w:ind w:left="0" w:right="0"/>
-        <w:jc w:val="left"/>
-        <w:rPr>
-          <w:rFonts w:ascii="Calibri" w:hAnsi="Calibri" w:eastAsia="Calibri" w:cs="Calibri"/>
-          <w:b w:val="0"/>
-          <w:bCs w:val="0"/>
-        </w:rPr>
-      </w:pPr>
-      <w:r>
-        <w:rPr>
-          <w:rFonts w:ascii="Calibri" w:hAnsi="Calibri" w:eastAsia="Calibri" w:cs="Calibri"/>
-          <w:b w:val="1"/>
-          <w:bCs w:val="1"/>
-        </w:rPr>
-        <w:t xml:space="preserve">Lógica: </w:t>
-      </w:r>
-      <w:r>
-        <w:rPr>
-          <w:rFonts w:ascii="Calibri" w:hAnsi="Calibri" w:eastAsia="Calibri" w:cs="Calibri"/>
-          <w:b w:val="0"/>
-          <w:bCs w:val="0"/>
-        </w:rPr>
-        <w:t>O sistema apresenta ao cliente o valor a ser pago (subtotal)</w:t>
-      </w:r>
-      <w:r>
-        <w:rPr>
-          <w:rFonts w:ascii="Calibri" w:hAnsi="Calibri" w:eastAsia="Calibri" w:cs="Calibri"/>
-          <w:b w:val="0"/>
-          <w:bCs w:val="0"/>
-        </w:rPr>
-        <w:t xml:space="preserve">. O cliente pode selecionar </w:t>
-      </w:r>
-      <w:r>
-        <w:rPr>
-          <w:rFonts w:ascii="Calibri" w:hAnsi="Calibri" w:eastAsia="Calibri" w:cs="Calibri"/>
-          <w:b w:val="0"/>
-          <w:bCs w:val="0"/>
-        </w:rPr>
-        <w:t>e</w:t>
-      </w:r>
-      <w:r>
-        <w:rPr>
-          <w:rFonts w:ascii="Calibri" w:hAnsi="Calibri" w:eastAsia="Calibri" w:cs="Calibri"/>
-          <w:b w:val="0"/>
-          <w:bCs w:val="0"/>
-        </w:rPr>
-        <w:t>ntre</w:t>
-      </w:r>
-      <w:r>
-        <w:rPr>
-          <w:rFonts w:ascii="Calibri" w:hAnsi="Calibri" w:eastAsia="Calibri" w:cs="Calibri"/>
-          <w:b w:val="0"/>
-          <w:bCs w:val="0"/>
-        </w:rPr>
-        <w:t xml:space="preserve"> 4 tipos de condição de pagamento</w:t>
-      </w:r>
-      <w:r>
-        <w:rPr>
-          <w:rFonts w:ascii="Calibri" w:hAnsi="Calibri" w:eastAsia="Calibri" w:cs="Calibri"/>
-          <w:b w:val="0"/>
-          <w:bCs w:val="0"/>
-        </w:rPr>
-        <w:t>. E</w:t>
-      </w:r>
-      <w:r>
-        <w:rPr>
-          <w:rFonts w:ascii="Calibri" w:hAnsi="Calibri" w:eastAsia="Calibri" w:cs="Calibri"/>
-          <w:b w:val="0"/>
-          <w:bCs w:val="0"/>
-        </w:rPr>
-        <w:t>nquanto o valor restante não for zero, o programa solicita que seja escolhida uma nova condição de pagamento e seja informado seu valor</w:t>
-      </w:r>
-      <w:r>
-        <w:rPr>
-          <w:rFonts w:ascii="Calibri" w:hAnsi="Calibri" w:eastAsia="Calibri" w:cs="Calibri"/>
-          <w:b w:val="0"/>
-          <w:bCs w:val="0"/>
-        </w:rPr>
-        <w:t>. O sistema verifica se a condição</w:t>
-      </w:r>
-      <w:r>
-        <w:rPr>
-          <w:rFonts w:ascii="Calibri" w:hAnsi="Calibri" w:eastAsia="Calibri" w:cs="Calibri"/>
-          <w:b w:val="0"/>
-          <w:bCs w:val="0"/>
-        </w:rPr>
-        <w:t xml:space="preserve"> </w:t>
-      </w:r>
-      <w:r>
-        <w:rPr>
-          <w:rFonts w:ascii="Calibri" w:hAnsi="Calibri" w:eastAsia="Calibri" w:cs="Calibri"/>
-          <w:b w:val="0"/>
-          <w:bCs w:val="0"/>
-        </w:rPr>
-        <w:t xml:space="preserve">está entre </w:t>
-      </w:r>
-      <w:r>
-        <w:rPr>
-          <w:rFonts w:ascii="Calibri" w:hAnsi="Calibri" w:eastAsia="Calibri" w:cs="Calibri"/>
-          <w:b w:val="0"/>
-          <w:bCs w:val="0"/>
-        </w:rPr>
-        <w:t>os 4 tipos de condição de pagamento (dinheiro, cartão de crédito, cartão de débito e boleto)</w:t>
-      </w:r>
-      <w:r>
-        <w:rPr>
-          <w:rFonts w:ascii="Calibri" w:hAnsi="Calibri" w:eastAsia="Calibri" w:cs="Calibri"/>
-          <w:b w:val="0"/>
-          <w:bCs w:val="0"/>
-        </w:rPr>
-        <w:t xml:space="preserve"> válidos</w:t>
-      </w:r>
-      <w:r>
-        <w:rPr>
-          <w:rFonts w:ascii="Calibri" w:hAnsi="Calibri" w:eastAsia="Calibri" w:cs="Calibri"/>
-          <w:b w:val="0"/>
-          <w:bCs w:val="0"/>
-        </w:rPr>
-        <w:t>:</w:t>
+          <w:b w:val="0"/>
+          <w:bCs w:val="0"/>
+        </w:rPr>
+      </w:pPr>
+      <w:r>
+        <w:rPr>
+          <w:rFonts w:ascii="Calibri" w:hAnsi="Calibri" w:eastAsia="Calibri" w:cs="Calibri"/>
+          <w:noProof w:val="0"/>
+          <w:sz w:val="24"/>
+          <w:szCs w:val="24"/>
+          <w:lang w:val="pt-BR"/>
+        </w:rPr>
+        <w:t>STACKS E QUEUE</w:t>
       </w:r>
     </w:p>
     <w:p>
@@ -2398,151 +354,7 @@
         <w:pStyle w:val="ListParagraph"/>
         <w:numPr>
           <w:ilvl w:val="0"/>
-          <w:numId w:val="16"/>
-        </w:numPr>
-        <w:suppressLineNumbers w:val="0"/>
-        <w:bidi w:val="0"/>
-        <w:spacing w:before="0" w:beforeAutospacing="off" w:after="160" w:afterAutospacing="off" w:line="279" w:lineRule="auto"/>
-        <w:ind w:left="720" w:right="0" w:hanging="360"/>
-        <w:jc w:val="left"/>
-        <w:rPr>
-          <w:rFonts w:ascii="Calibri" w:hAnsi="Calibri" w:eastAsia="Calibri" w:cs="Calibri"/>
-          <w:b w:val="0"/>
-          <w:bCs w:val="0"/>
-        </w:rPr>
-      </w:pPr>
-      <w:r>
-        <w:rPr>
-          <w:rFonts w:ascii="Calibri" w:hAnsi="Calibri" w:eastAsia="Calibri" w:cs="Calibri"/>
-          <w:b w:val="0"/>
-          <w:bCs w:val="0"/>
-        </w:rPr>
-        <w:t>Se a condição de pagamento for uma das citadas, há a adição na nota fiscal posteriormente e é deduzido do valor restan</w:t>
-      </w:r>
-      <w:r>
-        <w:rPr>
-          <w:rFonts w:ascii="Calibri" w:hAnsi="Calibri" w:eastAsia="Calibri" w:cs="Calibri"/>
-          <w:b w:val="0"/>
-          <w:bCs w:val="0"/>
-        </w:rPr>
-        <w:t>te</w:t>
-      </w:r>
-      <w:r>
-        <w:rPr>
-          <w:rFonts w:ascii="Calibri" w:hAnsi="Calibri" w:eastAsia="Calibri" w:cs="Calibri"/>
-          <w:b w:val="0"/>
-          <w:bCs w:val="0"/>
-        </w:rPr>
-        <w:t>.</w:t>
-      </w:r>
-    </w:p>
-    <w:p>
-      <w:pPr>
-        <w:pStyle w:val="ListParagraph"/>
-        <w:numPr>
-          <w:ilvl w:val="0"/>
-          <w:numId w:val="16"/>
-        </w:numPr>
-        <w:suppressLineNumbers w:val="0"/>
-        <w:bidi w:val="0"/>
-        <w:spacing w:before="0" w:beforeAutospacing="off" w:after="160" w:afterAutospacing="off" w:line="279" w:lineRule="auto"/>
-        <w:ind w:left="720" w:right="0" w:hanging="360"/>
-        <w:jc w:val="left"/>
-        <w:rPr>
-          <w:rFonts w:ascii="Calibri" w:hAnsi="Calibri" w:eastAsia="Calibri" w:cs="Calibri"/>
-          <w:b w:val="0"/>
-          <w:bCs w:val="0"/>
-        </w:rPr>
-      </w:pPr>
-      <w:r>
-        <w:rPr>
-          <w:rFonts w:ascii="Calibri" w:hAnsi="Calibri" w:eastAsia="Calibri" w:cs="Calibri"/>
-          <w:b w:val="0"/>
-          <w:bCs w:val="0"/>
-        </w:rPr>
-        <w:t xml:space="preserve">Se for uma condição de pagamento que não esteja entre as 4 citadas, é apresentada uma </w:t>
-      </w:r>
-      <w:r>
-        <w:rPr>
-          <w:rFonts w:ascii="Calibri" w:hAnsi="Calibri" w:eastAsia="Calibri" w:cs="Calibri"/>
-          <w:b w:val="0"/>
-          <w:bCs w:val="0"/>
-        </w:rPr>
-        <w:t>mensagem de condição de pagamento inválida</w:t>
-      </w:r>
-      <w:r>
-        <w:rPr>
-          <w:rFonts w:ascii="Calibri" w:hAnsi="Calibri" w:eastAsia="Calibri" w:cs="Calibri"/>
-          <w:b w:val="0"/>
-          <w:bCs w:val="0"/>
-        </w:rPr>
-        <w:t xml:space="preserve"> e o cliente precisa informar uma nova condição e seu respectivo valor.</w:t>
-      </w:r>
-    </w:p>
-    <w:p>
-      <w:pPr>
-        <w:pStyle w:val="ListParagraph"/>
-        <w:numPr>
-          <w:ilvl w:val="0"/>
-          <w:numId w:val="16"/>
-        </w:numPr>
-        <w:suppressLineNumbers w:val="0"/>
-        <w:bidi w:val="0"/>
-        <w:spacing w:before="0" w:beforeAutospacing="off" w:after="160" w:afterAutospacing="off" w:line="279" w:lineRule="auto"/>
-        <w:ind w:left="720" w:right="0" w:hanging="360"/>
-        <w:jc w:val="left"/>
-        <w:rPr>
-          <w:rFonts w:ascii="Calibri" w:hAnsi="Calibri" w:eastAsia="Calibri" w:cs="Calibri"/>
-          <w:b w:val="0"/>
-          <w:bCs w:val="0"/>
-        </w:rPr>
-      </w:pPr>
-      <w:r>
-        <w:rPr>
-          <w:rFonts w:ascii="Calibri" w:hAnsi="Calibri" w:eastAsia="Calibri" w:cs="Calibri"/>
-          <w:b w:val="0"/>
-          <w:bCs w:val="0"/>
-        </w:rPr>
-        <w:t xml:space="preserve">Se o valor </w:t>
-      </w:r>
-      <w:r>
-        <w:rPr>
-          <w:rFonts w:ascii="Calibri" w:hAnsi="Calibri" w:eastAsia="Calibri" w:cs="Calibri"/>
-          <w:b w:val="0"/>
-          <w:bCs w:val="0"/>
-        </w:rPr>
-        <w:t>a ser pago for superior ao valor restante, ficando negativo, também é apresentada uma mensagem e</w:t>
-      </w:r>
-      <w:r>
-        <w:rPr>
-          <w:rFonts w:ascii="Calibri" w:hAnsi="Calibri" w:eastAsia="Calibri" w:cs="Calibri"/>
-          <w:b w:val="0"/>
-          <w:bCs w:val="0"/>
-        </w:rPr>
-        <w:t>m que se deve informar uma nova condição de pagamento e seu valor.</w:t>
-      </w:r>
-    </w:p>
-    <w:p>
-      <w:pPr>
-        <w:pStyle w:val="ListParagraph"/>
-        <w:suppressLineNumbers w:val="0"/>
-        <w:bidi w:val="0"/>
-        <w:spacing w:before="0" w:beforeAutospacing="off" w:after="160" w:afterAutospacing="off" w:line="279" w:lineRule="auto"/>
-        <w:ind w:left="720" w:right="0" w:hanging="360"/>
-        <w:jc w:val="left"/>
-        <w:rPr>
-          <w:rFonts w:ascii="Calibri" w:hAnsi="Calibri" w:eastAsia="Calibri" w:cs="Calibri"/>
-          <w:b w:val="0"/>
-          <w:bCs w:val="0"/>
-        </w:rPr>
-      </w:pPr>
-    </w:p>
-    <w:p>
-      <w:pPr>
-        <w:pStyle w:val="ListParagraph"/>
-        <w:numPr>
-          <w:ilvl w:val="0"/>
-          <w:numId w:val="17"/>
+          <w:numId w:val="23"/>
         </w:numPr>
         <w:suppressLineNumbers w:val="0"/>
         <w:bidi w:val="0"/>
@@ -2558,73 +370,12 @@
       <w:r>
         <w:rPr>
           <w:rFonts w:ascii="Calibri" w:hAnsi="Calibri" w:eastAsia="Calibri" w:cs="Calibri"/>
-          <w:b w:val="1"/>
-          <w:bCs w:val="1"/>
-        </w:rPr>
-        <w:t>Item 10: Impressão da nota fiscal e po</w:t>
-      </w:r>
-      <w:r>
-        <w:rPr>
-          <w:rFonts w:ascii="Calibri" w:hAnsi="Calibri" w:eastAsia="Calibri" w:cs="Calibri"/>
-          <w:b w:val="1"/>
-          <w:bCs w:val="1"/>
-        </w:rPr>
-        <w:t>ntos de fidelidade</w:t>
-      </w:r>
-    </w:p>
-    <w:p>
-      <w:pPr>
-        <w:pStyle w:val="Normal"/>
-        <w:suppressLineNumbers w:val="0"/>
-        <w:bidi w:val="0"/>
-        <w:spacing w:before="0" w:beforeAutospacing="off" w:after="160" w:afterAutospacing="off" w:line="279" w:lineRule="auto"/>
-        <w:ind w:left="0" w:right="0"/>
-        <w:jc w:val="left"/>
-        <w:rPr>
-          <w:rFonts w:ascii="Calibri" w:hAnsi="Calibri" w:eastAsia="Calibri" w:cs="Calibri"/>
-          <w:b w:val="1"/>
-          <w:bCs w:val="1"/>
-        </w:rPr>
-      </w:pPr>
-      <w:r>
-        <w:rPr>
-          <w:rFonts w:ascii="Calibri" w:hAnsi="Calibri" w:eastAsia="Calibri" w:cs="Calibri"/>
-          <w:b w:val="1"/>
-          <w:bCs w:val="1"/>
-        </w:rPr>
-        <w:t xml:space="preserve">Lógica: </w:t>
-      </w:r>
-      <w:r>
-        <w:rPr>
-          <w:rFonts w:ascii="Calibri" w:hAnsi="Calibri" w:eastAsia="Calibri" w:cs="Calibri"/>
-          <w:b w:val="1"/>
-          <w:bCs w:val="1"/>
-        </w:rPr>
-        <w:t xml:space="preserve">O final do programa imprime a nota fiscal informando o nome do cliente, a lista de produtos comprados, </w:t>
-      </w:r>
-      <w:r>
-        <w:rPr>
-          <w:rFonts w:ascii="Calibri" w:hAnsi="Calibri" w:eastAsia="Calibri" w:cs="Calibri"/>
-          <w:b w:val="1"/>
-          <w:bCs w:val="1"/>
-        </w:rPr>
-        <w:t>o valor do frete, o valor do desconto, o valor total que foi pago e a descrição das formas de pagamento utilizadas</w:t>
-      </w:r>
-      <w:r>
-        <w:rPr>
-          <w:rFonts w:ascii="Calibri" w:hAnsi="Calibri" w:eastAsia="Calibri" w:cs="Calibri"/>
-          <w:b w:val="1"/>
-          <w:bCs w:val="1"/>
-        </w:rPr>
-        <w:t>, além dos pontos de fidelidade ganhos</w:t>
-      </w:r>
-      <w:r>
-        <w:rPr>
-          <w:rFonts w:ascii="Calibri" w:hAnsi="Calibri" w:eastAsia="Calibri" w:cs="Calibri"/>
-          <w:b w:val="1"/>
-          <w:bCs w:val="1"/>
-        </w:rPr>
-        <w:t>.</w:t>
+          <w:noProof w:val="0"/>
+          <w:sz w:val="24"/>
+          <w:szCs w:val="24"/>
+          <w:lang w:val="pt-BR"/>
+        </w:rPr>
+        <w:t>VARIÁVEIS E CONSTANTES</w:t>
       </w:r>
     </w:p>
     <w:p>
@@ -2632,7 +383,7 @@
         <w:pStyle w:val="ListParagraph"/>
         <w:numPr>
           <w:ilvl w:val="0"/>
-          <w:numId w:val="18"/>
+          <w:numId w:val="23"/>
         </w:numPr>
         <w:suppressLineNumbers w:val="0"/>
         <w:bidi w:val="0"/>
@@ -2648,26 +399,12 @@
       <w:r>
         <w:rPr>
           <w:rFonts w:ascii="Calibri" w:hAnsi="Calibri" w:eastAsia="Calibri" w:cs="Calibri"/>
-          <w:b w:val="0"/>
-          <w:bCs w:val="0"/>
-        </w:rPr>
-        <w:t>Impressão da nota fiscal no terminal, inspirada nas notas de mercado e no romaneio do Linx DMS, especialmente os itens re</w:t>
-      </w:r>
-      <w:r>
-        <w:rPr>
-          <w:rFonts w:ascii="Calibri" w:hAnsi="Calibri" w:eastAsia="Calibri" w:cs="Calibri"/>
-          <w:b w:val="0"/>
-          <w:bCs w:val="0"/>
-        </w:rPr>
-        <w:t>movidos/devolvidos. As variáveis globais foram criadas para serem usadas tanto nos métodos como na imp</w:t>
-      </w:r>
-      <w:r>
-        <w:rPr>
-          <w:rFonts w:ascii="Calibri" w:hAnsi="Calibri" w:eastAsia="Calibri" w:cs="Calibri"/>
-          <w:b w:val="0"/>
-          <w:bCs w:val="0"/>
-        </w:rPr>
-        <w:t xml:space="preserve">ressão. </w:t>
+          <w:noProof w:val="0"/>
+          <w:sz w:val="24"/>
+          <w:szCs w:val="24"/>
+          <w:lang w:val="pt-BR"/>
+        </w:rPr>
+        <w:t>PROGRAMA PRINCIPAL</w:t>
       </w:r>
     </w:p>
     <w:p>
@@ -2675,7 +412,7 @@
         <w:pStyle w:val="ListParagraph"/>
         <w:numPr>
           <w:ilvl w:val="0"/>
-          <w:numId w:val="18"/>
+          <w:numId w:val="23"/>
         </w:numPr>
         <w:suppressLineNumbers w:val="0"/>
         <w:bidi w:val="0"/>
@@ -2684,58 +421,89 @@
         <w:jc w:val="left"/>
         <w:rPr>
           <w:rFonts w:ascii="Calibri" w:hAnsi="Calibri" w:eastAsia="Calibri" w:cs="Calibri"/>
-          <w:b w:val="0"/>
-          <w:bCs w:val="0"/>
-        </w:rPr>
-      </w:pPr>
-      <w:r>
-        <w:rPr>
-          <w:rFonts w:ascii="Calibri" w:hAnsi="Calibri" w:eastAsia="Calibri" w:cs="Calibri"/>
-          <w:b w:val="0"/>
-          <w:bCs w:val="0"/>
-        </w:rPr>
-        <w:t>Caso o valor total do pagamento do cliente seja superior a R$ 100,00</w:t>
-      </w:r>
-      <w:r>
-        <w:rPr>
-          <w:rFonts w:ascii="Calibri" w:hAnsi="Calibri" w:eastAsia="Calibri" w:cs="Calibri"/>
-          <w:b w:val="0"/>
-          <w:bCs w:val="0"/>
-        </w:rPr>
-        <w:t>, é informado ao cliente que ele ganhou 10 pontos de fidelidade em que cada ponto é convertido em 0,5% para ser usado na próxima compra.</w:t>
-      </w:r>
-    </w:p>
-    <w:p>
-      <w:pPr>
-        <w:pStyle w:val="Normal"/>
-        <w:rPr>
-          <w:rStyle w:val="BookTitle"/>
-          <w:rFonts w:ascii="Calibri" w:hAnsi="Calibri" w:eastAsia="Calibri" w:cs="Calibri"/>
-          <w:noProof w:val="0"/>
-          <w:sz w:val="28"/>
-          <w:szCs w:val="28"/>
-          <w:lang w:val="pt-BR"/>
-        </w:rPr>
-      </w:pPr>
-      <w:r>
-        <w:rPr>
-          <w:rStyle w:val="BookTitle"/>
-          <w:rFonts w:ascii="Calibri" w:hAnsi="Calibri" w:eastAsia="Calibri" w:cs="Calibri"/>
-          <w:noProof w:val="0"/>
-          <w:sz w:val="28"/>
-          <w:szCs w:val="28"/>
-          <w:lang w:val="pt-BR"/>
-        </w:rPr>
-        <w:t>Nova Funcionalidade</w:t>
-      </w:r>
+          <w:noProof w:val="0"/>
+          <w:sz w:val="24"/>
+          <w:szCs w:val="24"/>
+          <w:lang w:val="pt-BR"/>
+        </w:rPr>
+      </w:pPr>
+      <w:r>
+        <w:rPr>
+          <w:rFonts w:ascii="Calibri" w:hAnsi="Calibri" w:eastAsia="Calibri" w:cs="Calibri"/>
+          <w:noProof w:val="0"/>
+          <w:sz w:val="24"/>
+          <w:szCs w:val="24"/>
+          <w:lang w:val="pt-BR"/>
+        </w:rPr>
+        <w:t>MÉTODOS/FUNÇÕES</w:t>
+      </w:r>
+    </w:p>
+    <w:p>
+      <w:pPr>
+        <w:pStyle w:val="ListParagraph"/>
+        <w:suppressLineNumbers w:val="0"/>
+        <w:bidi w:val="0"/>
+        <w:spacing w:before="0" w:beforeAutospacing="off" w:after="160" w:afterAutospacing="off" w:line="279" w:lineRule="auto"/>
+        <w:ind w:left="720" w:right="0"/>
+        <w:jc w:val="left"/>
+        <w:rPr>
+          <w:rFonts w:ascii="Calibri" w:hAnsi="Calibri" w:eastAsia="Calibri" w:cs="Calibri"/>
+          <w:noProof w:val="0"/>
+          <w:sz w:val="24"/>
+          <w:szCs w:val="24"/>
+          <w:lang w:val="pt-BR"/>
+        </w:rPr>
+      </w:pPr>
     </w:p>
     <w:p>
       <w:pPr>
         <w:pStyle w:val="ListParagraph"/>
         <w:numPr>
           <w:ilvl w:val="0"/>
-          <w:numId w:val="20"/>
+          <w:numId w:val="3"/>
         </w:numPr>
+        <w:rPr>
+          <w:rStyle w:val="BookTitle"/>
+          <w:rFonts w:ascii="Calibri" w:hAnsi="Calibri" w:eastAsia="Calibri" w:cs="Calibri"/>
+          <w:b w:val="1"/>
+          <w:bCs w:val="1"/>
+          <w:noProof w:val="0"/>
+          <w:sz w:val="24"/>
+          <w:szCs w:val="24"/>
+          <w:lang w:val="pt-BR"/>
+        </w:rPr>
+      </w:pPr>
+      <w:r>
+        <w:rPr>
+          <w:rStyle w:val="BookTitle"/>
+          <w:rFonts w:ascii="Calibri" w:hAnsi="Calibri" w:eastAsia="Calibri" w:cs="Calibri"/>
+          <w:b w:val="1"/>
+          <w:bCs w:val="1"/>
+          <w:noProof w:val="0"/>
+          <w:sz w:val="24"/>
+          <w:szCs w:val="24"/>
+          <w:lang w:val="pt-BR"/>
+        </w:rPr>
+        <w:t xml:space="preserve">Item 02: </w:t>
+      </w:r>
+      <w:r>
+        <w:rPr>
+          <w:rStyle w:val="BookTitle"/>
+          <w:rFonts w:ascii="Calibri" w:hAnsi="Calibri" w:eastAsia="Calibri" w:cs="Calibri"/>
+          <w:b w:val="1"/>
+          <w:bCs w:val="1"/>
+          <w:noProof w:val="0"/>
+          <w:sz w:val="24"/>
+          <w:szCs w:val="24"/>
+          <w:lang w:val="pt-BR"/>
+        </w:rPr>
+        <w:t>Menu principal</w:t>
+      </w:r>
+    </w:p>
+    <w:p>
+      <w:pPr>
+        <w:pStyle w:val="Normal"/>
+        <w:ind w:left="0"/>
         <w:rPr>
           <w:rStyle w:val="BookTitle"/>
           <w:rFonts w:ascii="Calibri" w:hAnsi="Calibri" w:eastAsia="Calibri" w:cs="Calibri"/>
@@ -2753,14 +521,31 @@
         <w:rPr>
           <w:rStyle w:val="BookTitle"/>
           <w:rFonts w:ascii="Calibri" w:hAnsi="Calibri" w:eastAsia="Calibri" w:cs="Calibri"/>
-          <w:b w:val="1"/>
-          <w:bCs w:val="1"/>
-          <w:noProof w:val="0"/>
-          <w:sz w:val="24"/>
-          <w:szCs w:val="24"/>
-          <w:lang w:val="pt-BR"/>
-        </w:rPr>
-        <w:t xml:space="preserve">Troco na condição de pagamento dinheiro: </w:t>
+          <w:b w:val="0"/>
+          <w:bCs w:val="0"/>
+          <w:i w:val="0"/>
+          <w:iCs w:val="0"/>
+          <w:noProof w:val="0"/>
+          <w:sz w:val="24"/>
+          <w:szCs w:val="24"/>
+          <w:lang w:val="pt-BR"/>
+        </w:rPr>
+        <w:t xml:space="preserve">O sistema possibilita fazer várias compras até selecionar a opção de sair. </w:t>
+      </w:r>
+      <w:r>
+        <w:rPr>
+          <w:rStyle w:val="BookTitle"/>
+          <w:rFonts w:ascii="Calibri" w:hAnsi="Calibri" w:eastAsia="Calibri" w:cs="Calibri"/>
+          <w:b w:val="0"/>
+          <w:bCs w:val="0"/>
+          <w:i w:val="0"/>
+          <w:iCs w:val="0"/>
+          <w:noProof w:val="0"/>
+          <w:sz w:val="24"/>
+          <w:szCs w:val="24"/>
+          <w:lang w:val="pt-BR"/>
+        </w:rPr>
+        <w:t>É possível realizar 3 ações:</w:t>
       </w:r>
     </w:p>
     <w:p>
@@ -2768,50 +553,31 @@
         <w:pStyle w:val="ListParagraph"/>
         <w:numPr>
           <w:ilvl w:val="0"/>
-          <w:numId w:val="21"/>
+          <w:numId w:val="24"/>
         </w:numPr>
         <w:rPr>
           <w:rStyle w:val="BookTitle"/>
           <w:rFonts w:ascii="Calibri" w:hAnsi="Calibri" w:eastAsia="Calibri" w:cs="Calibri"/>
           <w:b w:val="0"/>
           <w:bCs w:val="0"/>
-          <w:i w:val="0"/>
-          <w:iCs w:val="0"/>
-          <w:noProof w:val="0"/>
-          <w:sz w:val="24"/>
-          <w:szCs w:val="24"/>
-          <w:lang w:val="pt-BR"/>
-        </w:rPr>
-      </w:pPr>
-      <w:r>
-        <w:rPr>
-          <w:rStyle w:val="BookTitle"/>
-          <w:rFonts w:ascii="Calibri" w:hAnsi="Calibri" w:eastAsia="Calibri" w:cs="Calibri"/>
-          <w:b w:val="0"/>
-          <w:bCs w:val="0"/>
-          <w:i w:val="0"/>
-          <w:iCs w:val="0"/>
-          <w:noProof w:val="0"/>
-          <w:sz w:val="24"/>
-          <w:szCs w:val="24"/>
-          <w:lang w:val="pt-BR"/>
-        </w:rPr>
-        <w:t>Caso o cliente opte por usar dinheiro, foi criada a funcionalidade de troco. O usuário informa qual o valor que vai ser entregue. Se o valo</w:t>
-      </w:r>
-      <w:r>
-        <w:rPr>
-          <w:rStyle w:val="BookTitle"/>
-          <w:rFonts w:ascii="Calibri" w:hAnsi="Calibri" w:eastAsia="Calibri" w:cs="Calibri"/>
-          <w:b w:val="0"/>
-          <w:bCs w:val="0"/>
-          <w:i w:val="0"/>
-          <w:iCs w:val="0"/>
-          <w:noProof w:val="0"/>
-          <w:sz w:val="24"/>
-          <w:szCs w:val="24"/>
-          <w:lang w:val="pt-BR"/>
-        </w:rPr>
-        <w:t xml:space="preserve">r for superior ao valor da condição de pagamento, então será apresentada em tela o troco a ser devolvido ao cliente, além de ser mostrado na impressão da nota fiscal posteriormente. </w:t>
+          <w:noProof w:val="0"/>
+          <w:sz w:val="24"/>
+          <w:szCs w:val="24"/>
+          <w:lang w:val="pt-BR"/>
+        </w:rPr>
+      </w:pPr>
+      <w:r>
+        <w:rPr>
+          <w:rStyle w:val="BookTitle"/>
+          <w:rFonts w:ascii="Calibri" w:hAnsi="Calibri" w:eastAsia="Calibri" w:cs="Calibri"/>
+          <w:b w:val="0"/>
+          <w:bCs w:val="0"/>
+          <w:noProof w:val="0"/>
+          <w:sz w:val="24"/>
+          <w:szCs w:val="24"/>
+          <w:lang w:val="pt-BR"/>
+        </w:rPr>
+        <w:t>Comprar como cliente – O sistema pede o nome do cliente e consequentemente realiza a compra dos itens desejados.</w:t>
       </w:r>
     </w:p>
     <w:p>
@@ -2819,48 +585,150 @@
         <w:pStyle w:val="ListParagraph"/>
         <w:numPr>
           <w:ilvl w:val="0"/>
-          <w:numId w:val="21"/>
+          <w:numId w:val="24"/>
         </w:numPr>
         <w:rPr>
           <w:rStyle w:val="BookTitle"/>
           <w:rFonts w:ascii="Calibri" w:hAnsi="Calibri" w:eastAsia="Calibri" w:cs="Calibri"/>
           <w:b w:val="0"/>
           <w:bCs w:val="0"/>
-          <w:i w:val="0"/>
-          <w:iCs w:val="0"/>
-          <w:noProof w:val="0"/>
-          <w:sz w:val="24"/>
-          <w:szCs w:val="24"/>
-          <w:lang w:val="pt-BR"/>
-        </w:rPr>
-      </w:pPr>
-      <w:r>
-        <w:rPr>
-          <w:rStyle w:val="BookTitle"/>
-          <w:rFonts w:ascii="Calibri" w:hAnsi="Calibri" w:eastAsia="Calibri" w:cs="Calibri"/>
-          <w:b w:val="0"/>
-          <w:bCs w:val="0"/>
-          <w:i w:val="0"/>
-          <w:iCs w:val="0"/>
-          <w:noProof w:val="0"/>
-          <w:sz w:val="24"/>
-          <w:szCs w:val="24"/>
-          <w:lang w:val="pt-BR"/>
-        </w:rPr>
-        <w:t xml:space="preserve">Se o valor entregue for menor ou igual ao valor selecionado para pagamento, o sistema debita do valor restante e não será necessário troco. </w:t>
+          <w:noProof w:val="0"/>
+          <w:sz w:val="24"/>
+          <w:szCs w:val="24"/>
+          <w:lang w:val="pt-BR"/>
+        </w:rPr>
+      </w:pPr>
+      <w:r>
+        <w:rPr>
+          <w:rStyle w:val="BookTitle"/>
+          <w:rFonts w:ascii="Calibri" w:hAnsi="Calibri" w:eastAsia="Calibri" w:cs="Calibri"/>
+          <w:b w:val="0"/>
+          <w:bCs w:val="0"/>
+          <w:noProof w:val="0"/>
+          <w:sz w:val="24"/>
+          <w:szCs w:val="24"/>
+          <w:lang w:val="pt-BR"/>
+        </w:rPr>
+        <w:t>Logar no sistema (Colaborador da loja) - Opção voltada para que o colaborador possa logar, não implementado ainda</w:t>
       </w:r>
     </w:p>
     <w:p>
       <w:pPr>
         <w:pStyle w:val="ListParagraph"/>
-        <w:ind w:left="1080"/>
+        <w:numPr>
+          <w:ilvl w:val="0"/>
+          <w:numId w:val="24"/>
+        </w:numPr>
+        <w:rPr>
+          <w:rStyle w:val="BookTitle"/>
+          <w:rFonts w:ascii="Calibri" w:hAnsi="Calibri" w:eastAsia="Calibri" w:cs="Calibri"/>
+          <w:b w:val="0"/>
+          <w:bCs w:val="0"/>
+          <w:noProof w:val="0"/>
+          <w:sz w:val="24"/>
+          <w:szCs w:val="24"/>
+          <w:lang w:val="pt-BR"/>
+        </w:rPr>
+      </w:pPr>
+      <w:r>
+        <w:rPr>
+          <w:rStyle w:val="BookTitle"/>
+          <w:rFonts w:ascii="Calibri" w:hAnsi="Calibri" w:eastAsia="Calibri" w:cs="Calibri"/>
+          <w:b w:val="0"/>
+          <w:bCs w:val="0"/>
+          <w:noProof w:val="0"/>
+          <w:sz w:val="24"/>
+          <w:szCs w:val="24"/>
+          <w:lang w:val="pt-BR"/>
+        </w:rPr>
+        <w:t>Sair – O usuário finaliza o programa</w:t>
+      </w:r>
+    </w:p>
+    <w:p>
+      <w:pPr>
+        <w:pStyle w:val="Normal"/>
+        <w:rPr>
+          <w:rStyle w:val="BookTitle"/>
+          <w:rFonts w:ascii="Calibri" w:hAnsi="Calibri" w:eastAsia="Calibri" w:cs="Calibri"/>
+          <w:b w:val="0"/>
+          <w:bCs w:val="0"/>
+          <w:noProof w:val="0"/>
+          <w:sz w:val="24"/>
+          <w:szCs w:val="24"/>
+          <w:lang w:val="pt-BR"/>
+        </w:rPr>
+      </w:pPr>
+    </w:p>
+    <w:p>
+      <w:pPr>
+        <w:pStyle w:val="Normal"/>
+        <w:rPr>
+          <w:rStyle w:val="BookTitle"/>
+          <w:rFonts w:ascii="Calibri" w:hAnsi="Calibri" w:eastAsia="Calibri" w:cs="Calibri"/>
+          <w:b w:val="0"/>
+          <w:bCs w:val="0"/>
+          <w:noProof w:val="0"/>
+          <w:sz w:val="24"/>
+          <w:szCs w:val="24"/>
+          <w:lang w:val="pt-BR"/>
+        </w:rPr>
+      </w:pPr>
+    </w:p>
+    <w:p>
+      <w:pPr>
+        <w:pStyle w:val="Normal"/>
+        <w:rPr>
+          <w:rStyle w:val="BookTitle"/>
+          <w:rFonts w:ascii="Calibri" w:hAnsi="Calibri" w:eastAsia="Calibri" w:cs="Calibri"/>
+          <w:b w:val="0"/>
+          <w:bCs w:val="0"/>
+          <w:noProof w:val="0"/>
+          <w:sz w:val="24"/>
+          <w:szCs w:val="24"/>
+          <w:lang w:val="pt-BR"/>
+        </w:rPr>
+      </w:pPr>
+    </w:p>
+    <w:p>
+      <w:pPr>
+        <w:pStyle w:val="Normal"/>
+        <w:rPr>
+          <w:rStyle w:val="BookTitle"/>
+          <w:rFonts w:ascii="Calibri" w:hAnsi="Calibri" w:eastAsia="Calibri" w:cs="Calibri"/>
+          <w:b w:val="0"/>
+          <w:bCs w:val="0"/>
+          <w:noProof w:val="0"/>
+          <w:sz w:val="24"/>
+          <w:szCs w:val="24"/>
+          <w:lang w:val="pt-BR"/>
+        </w:rPr>
+      </w:pPr>
+    </w:p>
+    <w:p>
+      <w:pPr>
+        <w:pStyle w:val="Normal"/>
+        <w:rPr>
+          <w:rStyle w:val="BookTitle"/>
+          <w:rFonts w:ascii="Calibri" w:hAnsi="Calibri" w:eastAsia="Calibri" w:cs="Calibri"/>
+          <w:b w:val="0"/>
+          <w:bCs w:val="0"/>
+          <w:noProof w:val="0"/>
+          <w:sz w:val="24"/>
+          <w:szCs w:val="24"/>
+          <w:lang w:val="pt-BR"/>
+        </w:rPr>
+      </w:pPr>
+    </w:p>
+    <w:p>
+      <w:pPr>
+        <w:pStyle w:val="Normal"/>
       </w:pPr>
       <w:r>
         <w:drawing>
-          <wp:inline wp14:editId="693D070A" wp14:anchorId="7AD0BBF7">
-            <wp:extent cx="4467225" cy="2423154"/>
+          <wp:inline wp14:editId="50462B79" wp14:anchorId="7B674D3F">
+            <wp:extent cx="4423981" cy="4409256"/>
             <wp:effectExtent l="0" t="0" r="0" b="0"/>
-            <wp:docPr id="98104982" name="drawing"/>
+            <wp:docPr id="543126131" name="drawing"/>
             <wp:cNvGraphicFramePr>
               <a:graphicFrameLocks noChangeAspect="1"/>
             </wp:cNvGraphicFramePr>
@@ -2868,11 +736,11 @@
               <a:graphicData xmlns:a="http://schemas.openxmlformats.org/drawingml/2006/main" uri="http://schemas.openxmlformats.org/drawingml/2006/picture">
                 <pic:pic xmlns:pic="http://schemas.openxmlformats.org/drawingml/2006/picture">
                   <pic:nvPicPr>
-                    <pic:cNvPr id="98104982" name="Picture 98104982"/>
+                    <pic:cNvPr id="543126131" name="Picture 543126131"/>
                     <pic:cNvPicPr/>
                   </pic:nvPicPr>
                   <pic:blipFill>
-                    <a:blip xmlns:r="http://schemas.openxmlformats.org/officeDocument/2006/relationships" r:embed="rId1242303277">
+                    <a:blip xmlns:r="http://schemas.openxmlformats.org/officeDocument/2006/relationships" r:embed="rId1448933234">
                       <a:extLst>
                         <a:ext uri="{28A0092B-C50C-407E-A947-70E740481C1C}">
                           <a14:useLocalDpi xmlns:a14="http://schemas.microsoft.com/office/drawing/2010/main"/>
@@ -2886,7 +754,7 @@
                   <pic:spPr>
                     <a:xfrm rot="0">
                       <a:off x="0" y="0"/>
-                      <a:ext cx="4467225" cy="2423154"/>
+                      <a:ext cx="4423981" cy="4409256"/>
                     </a:xfrm>
                     <a:prstGeom prst="rect">
                       <a:avLst/>
@@ -2902,6 +770,1259 @@
     <w:p>
       <w:pPr>
         <w:pStyle w:val="Normal"/>
+        <w:rPr>
+          <w:rStyle w:val="BookTitle"/>
+          <w:rFonts w:ascii="Calibri" w:hAnsi="Calibri" w:eastAsia="Calibri" w:cs="Calibri"/>
+          <w:b w:val="0"/>
+          <w:bCs w:val="0"/>
+          <w:noProof w:val="0"/>
+          <w:sz w:val="24"/>
+          <w:szCs w:val="24"/>
+          <w:lang w:val="pt-BR"/>
+        </w:rPr>
+      </w:pPr>
+    </w:p>
+    <w:p>
+      <w:pPr>
+        <w:pStyle w:val="ListParagraph"/>
+        <w:numPr>
+          <w:ilvl w:val="0"/>
+          <w:numId w:val="4"/>
+        </w:numPr>
+        <w:rPr>
+          <w:rStyle w:val="BookTitle"/>
+          <w:rFonts w:ascii="Calibri" w:hAnsi="Calibri" w:eastAsia="Calibri" w:cs="Calibri"/>
+          <w:b w:val="1"/>
+          <w:bCs w:val="1"/>
+          <w:noProof w:val="0"/>
+          <w:sz w:val="24"/>
+          <w:szCs w:val="24"/>
+          <w:lang w:val="pt-BR"/>
+        </w:rPr>
+      </w:pPr>
+      <w:r>
+        <w:rPr>
+          <w:rStyle w:val="BookTitle"/>
+          <w:rFonts w:ascii="Calibri" w:hAnsi="Calibri" w:eastAsia="Calibri" w:cs="Calibri"/>
+          <w:b w:val="1"/>
+          <w:bCs w:val="1"/>
+          <w:noProof w:val="0"/>
+          <w:sz w:val="24"/>
+          <w:szCs w:val="24"/>
+          <w:lang w:val="pt-BR"/>
+        </w:rPr>
+        <w:t xml:space="preserve">Item 03: </w:t>
+      </w:r>
+      <w:r>
+        <w:rPr>
+          <w:rStyle w:val="BookTitle"/>
+          <w:rFonts w:ascii="Calibri" w:hAnsi="Calibri" w:eastAsia="Calibri" w:cs="Calibri"/>
+          <w:b w:val="1"/>
+          <w:bCs w:val="1"/>
+          <w:noProof w:val="0"/>
+          <w:sz w:val="24"/>
+          <w:szCs w:val="24"/>
+          <w:lang w:val="pt-BR"/>
+        </w:rPr>
+        <w:t xml:space="preserve">Uso do </w:t>
+      </w:r>
+      <w:r>
+        <w:rPr>
+          <w:rStyle w:val="BookTitle"/>
+          <w:rFonts w:ascii="Calibri" w:hAnsi="Calibri" w:eastAsia="Calibri" w:cs="Calibri"/>
+          <w:b w:val="1"/>
+          <w:bCs w:val="1"/>
+          <w:noProof w:val="0"/>
+          <w:sz w:val="24"/>
+          <w:szCs w:val="24"/>
+          <w:lang w:val="pt-BR"/>
+        </w:rPr>
+        <w:t>Dictionary</w:t>
+      </w:r>
+      <w:r>
+        <w:rPr>
+          <w:rStyle w:val="BookTitle"/>
+          <w:rFonts w:ascii="Calibri" w:hAnsi="Calibri" w:eastAsia="Calibri" w:cs="Calibri"/>
+          <w:b w:val="1"/>
+          <w:bCs w:val="1"/>
+          <w:noProof w:val="0"/>
+          <w:sz w:val="24"/>
+          <w:szCs w:val="24"/>
+          <w:lang w:val="pt-BR"/>
+        </w:rPr>
+        <w:t xml:space="preserve"> para cadastro de produto</w:t>
+      </w:r>
+    </w:p>
+    <w:p>
+      <w:pPr>
+        <w:pStyle w:val="Normal"/>
+        <w:suppressLineNumbers w:val="0"/>
+        <w:bidi w:val="0"/>
+        <w:spacing w:before="0" w:beforeAutospacing="off" w:after="160" w:afterAutospacing="off" w:line="279" w:lineRule="auto"/>
+        <w:ind w:left="0" w:right="0"/>
+        <w:jc w:val="left"/>
+        <w:rPr>
+          <w:rStyle w:val="BookTitle"/>
+          <w:rFonts w:ascii="Calibri" w:hAnsi="Calibri" w:eastAsia="Calibri" w:cs="Calibri"/>
+          <w:b w:val="0"/>
+          <w:bCs w:val="0"/>
+          <w:i w:val="0"/>
+          <w:iCs w:val="0"/>
+          <w:noProof w:val="0"/>
+          <w:sz w:val="24"/>
+          <w:szCs w:val="24"/>
+          <w:lang w:val="pt-BR"/>
+        </w:rPr>
+      </w:pPr>
+      <w:r>
+        <w:rPr>
+          <w:rStyle w:val="BookTitle"/>
+          <w:rFonts w:ascii="Calibri" w:hAnsi="Calibri" w:eastAsia="Calibri" w:cs="Calibri"/>
+          <w:b w:val="0"/>
+          <w:bCs w:val="0"/>
+          <w:i w:val="0"/>
+          <w:iCs w:val="0"/>
+          <w:noProof w:val="0"/>
+          <w:sz w:val="24"/>
+          <w:szCs w:val="24"/>
+          <w:lang w:val="pt-BR"/>
+        </w:rPr>
+        <w:t xml:space="preserve">O cadastro de produtos passou a ser realizado com o uso de </w:t>
+      </w:r>
+      <w:r>
+        <w:rPr>
+          <w:rStyle w:val="BookTitle"/>
+          <w:rFonts w:ascii="Calibri" w:hAnsi="Calibri" w:eastAsia="Calibri" w:cs="Calibri"/>
+          <w:b w:val="0"/>
+          <w:bCs w:val="0"/>
+          <w:i w:val="0"/>
+          <w:iCs w:val="0"/>
+          <w:noProof w:val="0"/>
+          <w:sz w:val="24"/>
+          <w:szCs w:val="24"/>
+          <w:lang w:val="pt-BR"/>
+        </w:rPr>
+        <w:t>Dictionary</w:t>
+      </w:r>
+      <w:r>
+        <w:rPr>
+          <w:rStyle w:val="BookTitle"/>
+          <w:rFonts w:ascii="Calibri" w:hAnsi="Calibri" w:eastAsia="Calibri" w:cs="Calibri"/>
+          <w:b w:val="0"/>
+          <w:bCs w:val="0"/>
+          <w:i w:val="0"/>
+          <w:iCs w:val="0"/>
+          <w:noProof w:val="0"/>
+          <w:sz w:val="24"/>
+          <w:szCs w:val="24"/>
+          <w:lang w:val="pt-BR"/>
+        </w:rPr>
+        <w:t>. Optou-se pelo uso da funcionalidade po</w:t>
+      </w:r>
+      <w:r>
+        <w:rPr>
+          <w:rStyle w:val="BookTitle"/>
+          <w:rFonts w:ascii="Calibri" w:hAnsi="Calibri" w:eastAsia="Calibri" w:cs="Calibri"/>
+          <w:b w:val="0"/>
+          <w:bCs w:val="0"/>
+          <w:i w:val="0"/>
+          <w:iCs w:val="0"/>
+          <w:noProof w:val="0"/>
+          <w:sz w:val="24"/>
+          <w:szCs w:val="24"/>
+          <w:lang w:val="pt-BR"/>
+        </w:rPr>
+        <w:t xml:space="preserve">is guarda um par de chave e valor, assim elimina-se um possível </w:t>
+      </w:r>
+      <w:r>
+        <w:rPr>
+          <w:rStyle w:val="BookTitle"/>
+          <w:rFonts w:ascii="Calibri" w:hAnsi="Calibri" w:eastAsia="Calibri" w:cs="Calibri"/>
+          <w:b w:val="0"/>
+          <w:bCs w:val="0"/>
+          <w:i w:val="0"/>
+          <w:iCs w:val="0"/>
+          <w:noProof w:val="0"/>
+          <w:sz w:val="24"/>
+          <w:szCs w:val="24"/>
+          <w:lang w:val="pt-BR"/>
+        </w:rPr>
+        <w:t>array</w:t>
+      </w:r>
+      <w:r>
+        <w:rPr>
+          <w:rStyle w:val="BookTitle"/>
+          <w:rFonts w:ascii="Calibri" w:hAnsi="Calibri" w:eastAsia="Calibri" w:cs="Calibri"/>
+          <w:b w:val="0"/>
+          <w:bCs w:val="0"/>
+          <w:i w:val="0"/>
+          <w:iCs w:val="0"/>
+          <w:noProof w:val="0"/>
+          <w:sz w:val="24"/>
+          <w:szCs w:val="24"/>
+          <w:lang w:val="pt-BR"/>
+        </w:rPr>
+        <w:t xml:space="preserve"> ou </w:t>
+      </w:r>
+      <w:r>
+        <w:rPr>
+          <w:rStyle w:val="BookTitle"/>
+          <w:rFonts w:ascii="Calibri" w:hAnsi="Calibri" w:eastAsia="Calibri" w:cs="Calibri"/>
+          <w:b w:val="0"/>
+          <w:bCs w:val="0"/>
+          <w:i w:val="0"/>
+          <w:iCs w:val="0"/>
+          <w:noProof w:val="0"/>
+          <w:sz w:val="24"/>
+          <w:szCs w:val="24"/>
+          <w:lang w:val="pt-BR"/>
+        </w:rPr>
+        <w:t>list</w:t>
+      </w:r>
+      <w:r>
+        <w:rPr>
+          <w:rStyle w:val="BookTitle"/>
+          <w:rFonts w:ascii="Calibri" w:hAnsi="Calibri" w:eastAsia="Calibri" w:cs="Calibri"/>
+          <w:b w:val="0"/>
+          <w:bCs w:val="0"/>
+          <w:i w:val="0"/>
+          <w:iCs w:val="0"/>
+          <w:noProof w:val="0"/>
+          <w:sz w:val="24"/>
+          <w:szCs w:val="24"/>
+          <w:lang w:val="pt-BR"/>
+        </w:rPr>
+        <w:t xml:space="preserve"> para o código do produto</w:t>
+      </w:r>
+      <w:r>
+        <w:rPr>
+          <w:rStyle w:val="BookTitle"/>
+          <w:rFonts w:ascii="Calibri" w:hAnsi="Calibri" w:eastAsia="Calibri" w:cs="Calibri"/>
+          <w:b w:val="0"/>
+          <w:bCs w:val="0"/>
+          <w:i w:val="0"/>
+          <w:iCs w:val="0"/>
+          <w:noProof w:val="0"/>
+          <w:sz w:val="24"/>
+          <w:szCs w:val="24"/>
+          <w:lang w:val="pt-BR"/>
+        </w:rPr>
+        <w:t>.</w:t>
+      </w:r>
+    </w:p>
+    <w:p>
+      <w:pPr>
+        <w:pStyle w:val="Normal"/>
+        <w:bidi w:val="0"/>
+        <w:spacing w:before="0" w:beforeAutospacing="off" w:after="160" w:afterAutospacing="off" w:line="279" w:lineRule="auto"/>
+        <w:ind w:left="0" w:right="0"/>
+        <w:jc w:val="left"/>
+      </w:pPr>
+      <w:r>
+        <w:drawing>
+          <wp:inline wp14:editId="711BA1BF" wp14:anchorId="09ECC04A">
+            <wp:extent cx="5191125" cy="2418494"/>
+            <wp:effectExtent l="0" t="0" r="0" b="0"/>
+            <wp:docPr id="1197027659" name="drawing"/>
+            <wp:cNvGraphicFramePr>
+              <a:graphicFrameLocks noChangeAspect="1"/>
+            </wp:cNvGraphicFramePr>
+            <a:graphic>
+              <a:graphicData xmlns:a="http://schemas.openxmlformats.org/drawingml/2006/main" uri="http://schemas.openxmlformats.org/drawingml/2006/picture">
+                <pic:pic xmlns:pic="http://schemas.openxmlformats.org/drawingml/2006/picture">
+                  <pic:nvPicPr>
+                    <pic:cNvPr id="1197027659" name="Picture 1197027659"/>
+                    <pic:cNvPicPr/>
+                  </pic:nvPicPr>
+                  <pic:blipFill>
+                    <a:blip xmlns:r="http://schemas.openxmlformats.org/officeDocument/2006/relationships" r:embed="rId267177846">
+                      <a:extLst>
+                        <a:ext uri="{28A0092B-C50C-407E-A947-70E740481C1C}">
+                          <a14:useLocalDpi xmlns:a14="http://schemas.microsoft.com/office/drawing/2010/main"/>
+                        </a:ext>
+                      </a:extLst>
+                    </a:blip>
+                    <a:stretch>
+                      <a:fillRect/>
+                    </a:stretch>
+                  </pic:blipFill>
+                  <pic:spPr>
+                    <a:xfrm rot="0">
+                      <a:off x="0" y="0"/>
+                      <a:ext cx="5191125" cy="2418494"/>
+                    </a:xfrm>
+                    <a:prstGeom prst="rect">
+                      <a:avLst/>
+                    </a:prstGeom>
+                  </pic:spPr>
+                </pic:pic>
+              </a:graphicData>
+            </a:graphic>
+          </wp:inline>
+        </w:drawing>
+      </w:r>
+    </w:p>
+    <w:p>
+      <w:pPr>
+        <w:pStyle w:val="Normal"/>
+        <w:ind w:left="0"/>
+        <w:rPr>
+          <w:rStyle w:val="BookTitle"/>
+          <w:rFonts w:ascii="Calibri" w:hAnsi="Calibri" w:eastAsia="Calibri" w:cs="Calibri"/>
+          <w:b w:val="0"/>
+          <w:bCs w:val="0"/>
+          <w:noProof w:val="0"/>
+          <w:sz w:val="24"/>
+          <w:szCs w:val="24"/>
+          <w:lang w:val="pt-BR"/>
+        </w:rPr>
+      </w:pPr>
+    </w:p>
+    <w:p>
+      <w:pPr>
+        <w:pStyle w:val="ListParagraph"/>
+        <w:numPr>
+          <w:ilvl w:val="0"/>
+          <w:numId w:val="5"/>
+        </w:numPr>
+        <w:rPr>
+          <w:rStyle w:val="BookTitle"/>
+          <w:rFonts w:ascii="Calibri" w:hAnsi="Calibri" w:eastAsia="Calibri" w:cs="Calibri"/>
+          <w:b w:val="1"/>
+          <w:bCs w:val="1"/>
+          <w:noProof w:val="0"/>
+          <w:sz w:val="24"/>
+          <w:szCs w:val="24"/>
+          <w:lang w:val="pt-BR"/>
+        </w:rPr>
+      </w:pPr>
+      <w:r>
+        <w:rPr>
+          <w:rFonts w:ascii="Calibri" w:hAnsi="Calibri" w:eastAsia="Calibri" w:cs="Calibri"/>
+          <w:b w:val="1"/>
+          <w:bCs w:val="1"/>
+        </w:rPr>
+        <w:t xml:space="preserve">Item 04: </w:t>
+      </w:r>
+      <w:r>
+        <w:rPr>
+          <w:rFonts w:ascii="Calibri" w:hAnsi="Calibri" w:eastAsia="Calibri" w:cs="Calibri"/>
+          <w:b w:val="1"/>
+          <w:bCs w:val="1"/>
+        </w:rPr>
+        <w:t>Opção “Comprar”</w:t>
+      </w:r>
+    </w:p>
+    <w:p>
+      <w:pPr>
+        <w:pStyle w:val="Normal"/>
+        <w:ind w:left="0"/>
+        <w:rPr>
+          <w:rFonts w:ascii="Calibri" w:hAnsi="Calibri" w:eastAsia="Calibri" w:cs="Calibri"/>
+          <w:b w:val="0"/>
+          <w:bCs w:val="0"/>
+        </w:rPr>
+      </w:pPr>
+      <w:r>
+        <w:rPr>
+          <w:rFonts w:ascii="Calibri" w:hAnsi="Calibri" w:eastAsia="Calibri" w:cs="Calibri"/>
+          <w:b w:val="0"/>
+          <w:bCs w:val="0"/>
+        </w:rPr>
+        <w:t xml:space="preserve">Caso o usuário seja um cliente e ele opte pela opção “comprar”, é chamada a função </w:t>
+      </w:r>
+      <w:r>
+        <w:rPr>
+          <w:rFonts w:ascii="Calibri" w:hAnsi="Calibri" w:eastAsia="Calibri" w:cs="Calibri"/>
+          <w:b w:val="0"/>
+          <w:bCs w:val="0"/>
+        </w:rPr>
+        <w:t>IniciarCompra</w:t>
+      </w:r>
+      <w:r>
+        <w:rPr>
+          <w:rFonts w:ascii="Calibri" w:hAnsi="Calibri" w:eastAsia="Calibri" w:cs="Calibri"/>
+          <w:b w:val="0"/>
+          <w:bCs w:val="0"/>
+        </w:rPr>
+        <w:t xml:space="preserve"> </w:t>
+      </w:r>
+      <w:r>
+        <w:rPr>
+          <w:rFonts w:ascii="Calibri" w:hAnsi="Calibri" w:eastAsia="Calibri" w:cs="Calibri"/>
+          <w:b w:val="0"/>
+          <w:bCs w:val="0"/>
+        </w:rPr>
+        <w:t xml:space="preserve">que possui diversos métodos que </w:t>
+      </w:r>
+      <w:r>
+        <w:rPr>
+          <w:rFonts w:ascii="Calibri" w:hAnsi="Calibri" w:eastAsia="Calibri" w:cs="Calibri"/>
+          <w:b w:val="0"/>
+          <w:bCs w:val="0"/>
+        </w:rPr>
+        <w:t>condinzem</w:t>
+      </w:r>
+      <w:r>
+        <w:rPr>
+          <w:rFonts w:ascii="Calibri" w:hAnsi="Calibri" w:eastAsia="Calibri" w:cs="Calibri"/>
+          <w:b w:val="0"/>
+          <w:bCs w:val="0"/>
+        </w:rPr>
+        <w:t xml:space="preserve"> com suas respectivas regras de negócio:</w:t>
+      </w:r>
+    </w:p>
+    <w:p>
+      <w:pPr>
+        <w:pStyle w:val="Normal"/>
+        <w:ind w:left="0"/>
+      </w:pPr>
+      <w:r>
+        <w:drawing>
+          <wp:inline wp14:editId="1B4B7BF5" wp14:anchorId="6B605143">
+            <wp:extent cx="4895850" cy="4227864"/>
+            <wp:effectExtent l="0" t="0" r="0" b="0"/>
+            <wp:docPr id="765028365" name="drawing"/>
+            <wp:cNvGraphicFramePr>
+              <a:graphicFrameLocks noChangeAspect="1"/>
+            </wp:cNvGraphicFramePr>
+            <a:graphic>
+              <a:graphicData xmlns:a="http://schemas.openxmlformats.org/drawingml/2006/main" uri="http://schemas.openxmlformats.org/drawingml/2006/picture">
+                <pic:pic xmlns:pic="http://schemas.openxmlformats.org/drawingml/2006/picture">
+                  <pic:nvPicPr>
+                    <pic:cNvPr id="765028365" name="Picture 765028365"/>
+                    <pic:cNvPicPr/>
+                  </pic:nvPicPr>
+                  <pic:blipFill>
+                    <a:blip xmlns:r="http://schemas.openxmlformats.org/officeDocument/2006/relationships" r:embed="rId300984752">
+                      <a:extLst>
+                        <a:ext uri="{28A0092B-C50C-407E-A947-70E740481C1C}">
+                          <a14:useLocalDpi xmlns:a14="http://schemas.microsoft.com/office/drawing/2010/main"/>
+                        </a:ext>
+                      </a:extLst>
+                    </a:blip>
+                    <a:stretch>
+                      <a:fillRect/>
+                    </a:stretch>
+                  </pic:blipFill>
+                  <pic:spPr>
+                    <a:xfrm rot="0">
+                      <a:off x="0" y="0"/>
+                      <a:ext cx="4895850" cy="4227864"/>
+                    </a:xfrm>
+                    <a:prstGeom prst="rect">
+                      <a:avLst/>
+                    </a:prstGeom>
+                  </pic:spPr>
+                </pic:pic>
+              </a:graphicData>
+            </a:graphic>
+          </wp:inline>
+        </w:drawing>
+      </w:r>
+    </w:p>
+    <w:p>
+      <w:pPr>
+        <w:pStyle w:val="Normal"/>
+        <w:ind w:left="0"/>
+      </w:pPr>
+    </w:p>
+    <w:p>
+      <w:pPr>
+        <w:pStyle w:val="Normal"/>
+        <w:ind w:left="0"/>
+      </w:pPr>
+    </w:p>
+    <w:p>
+      <w:pPr>
+        <w:pStyle w:val="Normal"/>
+        <w:ind w:left="0"/>
+      </w:pPr>
+    </w:p>
+    <w:p>
+      <w:pPr>
+        <w:pStyle w:val="Normal"/>
+        <w:ind w:left="0"/>
+      </w:pPr>
+    </w:p>
+    <w:p>
+      <w:pPr>
+        <w:pStyle w:val="Normal"/>
+        <w:ind w:left="0"/>
+      </w:pPr>
+    </w:p>
+    <w:p>
+      <w:pPr>
+        <w:pStyle w:val="Normal"/>
+        <w:ind w:left="0"/>
+      </w:pPr>
+    </w:p>
+    <w:p>
+      <w:pPr>
+        <w:pStyle w:val="Normal"/>
+        <w:ind w:left="0"/>
+      </w:pPr>
+    </w:p>
+    <w:p>
+      <w:pPr>
+        <w:pStyle w:val="Normal"/>
+        <w:ind w:left="0"/>
+      </w:pPr>
+    </w:p>
+    <w:p>
+      <w:pPr>
+        <w:pStyle w:val="Normal"/>
+        <w:ind w:left="0"/>
+      </w:pPr>
+    </w:p>
+    <w:p>
+      <w:pPr>
+        <w:pStyle w:val="Normal"/>
+        <w:ind w:left="0"/>
+      </w:pPr>
+    </w:p>
+    <w:p>
+      <w:pPr>
+        <w:pStyle w:val="Normal"/>
+        <w:ind w:left="0"/>
+      </w:pPr>
+    </w:p>
+    <w:p>
+      <w:pPr>
+        <w:pStyle w:val="ListParagraph"/>
+        <w:numPr>
+          <w:ilvl w:val="0"/>
+          <w:numId w:val="25"/>
+        </w:numPr>
+        <w:rPr>
+          <w:rFonts w:ascii="Calibri" w:hAnsi="Calibri" w:eastAsia="Calibri" w:cs="Calibri"/>
+          <w:b w:val="1"/>
+          <w:bCs w:val="1"/>
+          <w:i w:val="0"/>
+          <w:iCs w:val="0"/>
+        </w:rPr>
+      </w:pPr>
+      <w:r>
+        <w:rPr>
+          <w:rFonts w:ascii="Calibri" w:hAnsi="Calibri" w:eastAsia="Calibri" w:cs="Calibri"/>
+          <w:b w:val="1"/>
+          <w:bCs w:val="1"/>
+        </w:rPr>
+        <w:t xml:space="preserve">Item 05: Uso da funcionalidade </w:t>
+      </w:r>
+      <w:r>
+        <w:rPr>
+          <w:rFonts w:ascii="Calibri" w:hAnsi="Calibri" w:eastAsia="Calibri" w:cs="Calibri"/>
+          <w:b w:val="1"/>
+          <w:bCs w:val="1"/>
+          <w:i w:val="1"/>
+          <w:iCs w:val="1"/>
+        </w:rPr>
+        <w:t>“</w:t>
+      </w:r>
+      <w:r>
+        <w:rPr>
+          <w:rFonts w:ascii="Calibri" w:hAnsi="Calibri" w:eastAsia="Calibri" w:cs="Calibri"/>
+          <w:b w:val="1"/>
+          <w:bCs w:val="1"/>
+          <w:i w:val="1"/>
+          <w:iCs w:val="1"/>
+        </w:rPr>
+        <w:t>Queue</w:t>
+      </w:r>
+      <w:r>
+        <w:rPr>
+          <w:rFonts w:ascii="Calibri" w:hAnsi="Calibri" w:eastAsia="Calibri" w:cs="Calibri"/>
+          <w:b w:val="1"/>
+          <w:bCs w:val="1"/>
+          <w:i w:val="1"/>
+          <w:iCs w:val="1"/>
+        </w:rPr>
+        <w:t xml:space="preserve">” </w:t>
+      </w:r>
+      <w:r>
+        <w:rPr>
+          <w:rFonts w:ascii="Calibri" w:hAnsi="Calibri" w:eastAsia="Calibri" w:cs="Calibri"/>
+          <w:b w:val="1"/>
+          <w:bCs w:val="1"/>
+          <w:i w:val="0"/>
+          <w:iCs w:val="0"/>
+        </w:rPr>
+        <w:t>para guardar as condições de pagamento selecionadas pelo cliente</w:t>
+      </w:r>
+    </w:p>
+    <w:p>
+      <w:pPr>
+        <w:pStyle w:val="Normal"/>
+        <w:ind w:left="0"/>
+        <w:rPr>
+          <w:rFonts w:ascii="Calibri" w:hAnsi="Calibri" w:eastAsia="Calibri" w:cs="Calibri"/>
+          <w:b w:val="0"/>
+          <w:bCs w:val="0"/>
+          <w:i w:val="0"/>
+          <w:iCs w:val="0"/>
+        </w:rPr>
+      </w:pPr>
+      <w:r>
+        <w:rPr>
+          <w:rFonts w:ascii="Calibri" w:hAnsi="Calibri" w:eastAsia="Calibri" w:cs="Calibri"/>
+          <w:b w:val="0"/>
+          <w:bCs w:val="0"/>
+          <w:i w:val="0"/>
+          <w:iCs w:val="0"/>
+        </w:rPr>
+        <w:t>Além de informar ao cliente quais condições de pagamento podem ser usadas</w:t>
+      </w:r>
+      <w:r>
+        <w:rPr>
+          <w:rFonts w:ascii="Calibri" w:hAnsi="Calibri" w:eastAsia="Calibri" w:cs="Calibri"/>
+          <w:b w:val="0"/>
+          <w:bCs w:val="0"/>
+          <w:i w:val="0"/>
+          <w:iCs w:val="0"/>
+        </w:rPr>
+        <w:t>,</w:t>
+      </w:r>
+      <w:r>
+        <w:rPr>
+          <w:rFonts w:ascii="Calibri" w:hAnsi="Calibri" w:eastAsia="Calibri" w:cs="Calibri"/>
+          <w:b w:val="0"/>
+          <w:bCs w:val="0"/>
+          <w:i w:val="0"/>
+          <w:iCs w:val="0"/>
+        </w:rPr>
+        <w:t xml:space="preserve"> permitir selecioná-las</w:t>
+      </w:r>
+      <w:r>
+        <w:rPr>
+          <w:rFonts w:ascii="Calibri" w:hAnsi="Calibri" w:eastAsia="Calibri" w:cs="Calibri"/>
+          <w:b w:val="0"/>
+          <w:bCs w:val="0"/>
+          <w:i w:val="0"/>
+          <w:iCs w:val="0"/>
+        </w:rPr>
+        <w:t xml:space="preserve"> e debitar do valor a ser pago, foi implementado o uso da “</w:t>
+      </w:r>
+      <w:r>
+        <w:rPr>
+          <w:rFonts w:ascii="Calibri" w:hAnsi="Calibri" w:eastAsia="Calibri" w:cs="Calibri"/>
+          <w:b w:val="0"/>
+          <w:bCs w:val="0"/>
+          <w:i w:val="0"/>
+          <w:iCs w:val="0"/>
+        </w:rPr>
+        <w:t>Queue</w:t>
+      </w:r>
+      <w:r>
+        <w:rPr>
+          <w:rFonts w:ascii="Calibri" w:hAnsi="Calibri" w:eastAsia="Calibri" w:cs="Calibri"/>
+          <w:b w:val="0"/>
+          <w:bCs w:val="0"/>
+          <w:i w:val="0"/>
+          <w:iCs w:val="0"/>
+        </w:rPr>
+        <w:t>” para armazenar as condições de pagamento e imprimi-las posteriorm</w:t>
+      </w:r>
+      <w:r>
+        <w:rPr>
+          <w:rFonts w:ascii="Calibri" w:hAnsi="Calibri" w:eastAsia="Calibri" w:cs="Calibri"/>
+          <w:b w:val="0"/>
+          <w:bCs w:val="0"/>
+          <w:i w:val="0"/>
+          <w:iCs w:val="0"/>
+        </w:rPr>
+        <w:t>ente na emissão da nota fiscal.</w:t>
+      </w:r>
+      <w:r>
+        <w:rPr>
+          <w:rFonts w:ascii="Calibri" w:hAnsi="Calibri" w:eastAsia="Calibri" w:cs="Calibri"/>
+          <w:b w:val="0"/>
+          <w:bCs w:val="0"/>
+          <w:i w:val="0"/>
+          <w:iCs w:val="0"/>
+        </w:rPr>
+        <w:t xml:space="preserve"> Outro detalhe importante, enquanto o valor restante a ser pago não for igual a 0, </w:t>
+      </w:r>
+      <w:r>
+        <w:rPr>
+          <w:rFonts w:ascii="Calibri" w:hAnsi="Calibri" w:eastAsia="Calibri" w:cs="Calibri"/>
+          <w:b w:val="0"/>
+          <w:bCs w:val="0"/>
+          <w:i w:val="0"/>
+          <w:iCs w:val="0"/>
+        </w:rPr>
+        <w:t>será solicitada a inclusão de uma nova condição de pagamento.</w:t>
+      </w:r>
+    </w:p>
+    <w:p>
+      <w:pPr>
+        <w:pStyle w:val="Normal"/>
+        <w:ind w:left="0"/>
+        <w:rPr>
+          <w:rFonts w:ascii="Calibri" w:hAnsi="Calibri" w:eastAsia="Calibri" w:cs="Calibri"/>
+          <w:b w:val="0"/>
+          <w:bCs w:val="0"/>
+          <w:i w:val="0"/>
+          <w:iCs w:val="0"/>
+        </w:rPr>
+      </w:pPr>
+      <w:r>
+        <w:drawing>
+          <wp:inline wp14:editId="7C24D6BD" wp14:anchorId="711D6BC5">
+            <wp:extent cx="5753100" cy="4039614"/>
+            <wp:effectExtent l="0" t="0" r="0" b="0"/>
+            <wp:docPr id="1299624915" name="drawing"/>
+            <wp:cNvGraphicFramePr>
+              <a:graphicFrameLocks noChangeAspect="1"/>
+            </wp:cNvGraphicFramePr>
+            <a:graphic>
+              <a:graphicData xmlns:a="http://schemas.openxmlformats.org/drawingml/2006/main" uri="http://schemas.openxmlformats.org/drawingml/2006/picture">
+                <pic:pic xmlns:pic="http://schemas.openxmlformats.org/drawingml/2006/picture">
+                  <pic:nvPicPr>
+                    <pic:cNvPr id="1299624915" name="Picture 1299624915"/>
+                    <pic:cNvPicPr/>
+                  </pic:nvPicPr>
+                  <pic:blipFill>
+                    <a:blip xmlns:r="http://schemas.openxmlformats.org/officeDocument/2006/relationships" r:embed="rId116832305">
+                      <a:extLst>
+                        <a:ext uri="{28A0092B-C50C-407E-A947-70E740481C1C}">
+                          <a14:useLocalDpi xmlns:a14="http://schemas.microsoft.com/office/drawing/2010/main"/>
+                        </a:ext>
+                      </a:extLst>
+                    </a:blip>
+                    <a:stretch>
+                      <a:fillRect/>
+                    </a:stretch>
+                  </pic:blipFill>
+                  <pic:spPr>
+                    <a:xfrm rot="0">
+                      <a:off x="0" y="0"/>
+                      <a:ext cx="5753100" cy="4039614"/>
+                    </a:xfrm>
+                    <a:prstGeom prst="rect">
+                      <a:avLst/>
+                    </a:prstGeom>
+                  </pic:spPr>
+                </pic:pic>
+              </a:graphicData>
+            </a:graphic>
+          </wp:inline>
+        </w:drawing>
+      </w:r>
+    </w:p>
+    <w:p>
+      <w:pPr>
+        <w:pStyle w:val="Normal"/>
+        <w:ind w:left="0"/>
+        <w:rPr>
+          <w:rFonts w:ascii="Calibri" w:hAnsi="Calibri" w:eastAsia="Calibri" w:cs="Calibri"/>
+          <w:b w:val="0"/>
+          <w:bCs w:val="0"/>
+          <w:i w:val="0"/>
+          <w:iCs w:val="0"/>
+        </w:rPr>
+      </w:pPr>
+      <w:r>
+        <w:drawing>
+          <wp:inline wp14:editId="1B60F3AF" wp14:anchorId="046EF14B">
+            <wp:extent cx="5114925" cy="4485134"/>
+            <wp:effectExtent l="0" t="0" r="0" b="0"/>
+            <wp:docPr id="696177653" name="drawing"/>
+            <wp:cNvGraphicFramePr>
+              <a:graphicFrameLocks noChangeAspect="1"/>
+            </wp:cNvGraphicFramePr>
+            <a:graphic>
+              <a:graphicData xmlns:a="http://schemas.openxmlformats.org/drawingml/2006/main" uri="http://schemas.openxmlformats.org/drawingml/2006/picture">
+                <pic:pic xmlns:pic="http://schemas.openxmlformats.org/drawingml/2006/picture">
+                  <pic:nvPicPr>
+                    <pic:cNvPr id="696177653" name="Picture 696177653"/>
+                    <pic:cNvPicPr/>
+                  </pic:nvPicPr>
+                  <pic:blipFill>
+                    <a:blip xmlns:r="http://schemas.openxmlformats.org/officeDocument/2006/relationships" r:embed="rId1433117688">
+                      <a:extLst>
+                        <a:ext uri="{28A0092B-C50C-407E-A947-70E740481C1C}">
+                          <a14:useLocalDpi xmlns:a14="http://schemas.microsoft.com/office/drawing/2010/main"/>
+                        </a:ext>
+                      </a:extLst>
+                    </a:blip>
+                    <a:stretch>
+                      <a:fillRect/>
+                    </a:stretch>
+                  </pic:blipFill>
+                  <pic:spPr>
+                    <a:xfrm rot="0">
+                      <a:off x="0" y="0"/>
+                      <a:ext cx="5114925" cy="4485134"/>
+                    </a:xfrm>
+                    <a:prstGeom prst="rect">
+                      <a:avLst/>
+                    </a:prstGeom>
+                  </pic:spPr>
+                </pic:pic>
+              </a:graphicData>
+            </a:graphic>
+          </wp:inline>
+        </w:drawing>
+      </w:r>
+      <w:r>
+        <w:rPr>
+          <w:rFonts w:ascii="Calibri" w:hAnsi="Calibri" w:eastAsia="Calibri" w:cs="Calibri"/>
+          <w:b w:val="0"/>
+          <w:bCs w:val="0"/>
+          <w:i w:val="0"/>
+          <w:iCs w:val="0"/>
+        </w:rPr>
+        <w:t xml:space="preserve"> </w:t>
+      </w:r>
+    </w:p>
+    <w:p>
+      <w:pPr>
+        <w:pStyle w:val="ListParagraph"/>
+        <w:ind w:left="720"/>
+        <w:rPr>
+          <w:sz w:val="24"/>
+          <w:szCs w:val="24"/>
+        </w:rPr>
+      </w:pPr>
+    </w:p>
+    <w:p>
+      <w:pPr>
+        <w:pStyle w:val="Normal"/>
+        <w:rPr>
+          <w:rStyle w:val="BookTitle"/>
+          <w:rFonts w:ascii="Calibri" w:hAnsi="Calibri" w:eastAsia="Calibri" w:cs="Calibri"/>
+          <w:noProof w:val="0"/>
+          <w:sz w:val="28"/>
+          <w:szCs w:val="28"/>
+          <w:lang w:val="pt-BR"/>
+        </w:rPr>
+      </w:pPr>
+      <w:r>
+        <w:rPr>
+          <w:rStyle w:val="BookTitle"/>
+          <w:rFonts w:ascii="Calibri" w:hAnsi="Calibri" w:eastAsia="Calibri" w:cs="Calibri"/>
+          <w:noProof w:val="0"/>
+          <w:sz w:val="28"/>
+          <w:szCs w:val="28"/>
+          <w:lang w:val="pt-BR"/>
+        </w:rPr>
+        <w:t>Nova Funcionalidade</w:t>
+      </w:r>
+    </w:p>
+    <w:p>
+      <w:pPr>
+        <w:pStyle w:val="ListParagraph"/>
+        <w:numPr>
+          <w:ilvl w:val="0"/>
+          <w:numId w:val="20"/>
+        </w:numPr>
+        <w:rPr>
+          <w:rStyle w:val="BookTitle"/>
+          <w:rFonts w:ascii="Calibri" w:hAnsi="Calibri" w:eastAsia="Calibri" w:cs="Calibri"/>
+          <w:b w:val="0"/>
+          <w:bCs w:val="0"/>
+          <w:i w:val="0"/>
+          <w:iCs w:val="0"/>
+          <w:noProof w:val="0"/>
+          <w:sz w:val="24"/>
+          <w:szCs w:val="24"/>
+          <w:lang w:val="pt-BR"/>
+        </w:rPr>
+      </w:pPr>
+      <w:r>
+        <w:rPr>
+          <w:rStyle w:val="BookTitle"/>
+          <w:rFonts w:ascii="Calibri" w:hAnsi="Calibri" w:eastAsia="Calibri" w:cs="Calibri"/>
+          <w:b w:val="1"/>
+          <w:bCs w:val="1"/>
+          <w:noProof w:val="0"/>
+          <w:sz w:val="24"/>
+          <w:szCs w:val="24"/>
+          <w:lang w:val="pt-BR"/>
+        </w:rPr>
+        <w:t>Uso de troco e pontos de fidelidade na próxima compra</w:t>
+      </w:r>
+      <w:r>
+        <w:rPr>
+          <w:rStyle w:val="BookTitle"/>
+          <w:rFonts w:ascii="Calibri" w:hAnsi="Calibri" w:eastAsia="Calibri" w:cs="Calibri"/>
+          <w:b w:val="1"/>
+          <w:bCs w:val="1"/>
+          <w:noProof w:val="0"/>
+          <w:sz w:val="24"/>
+          <w:szCs w:val="24"/>
+          <w:lang w:val="pt-BR"/>
+        </w:rPr>
+        <w:t xml:space="preserve">: </w:t>
+      </w:r>
+    </w:p>
+    <w:p>
+      <w:pPr>
+        <w:pStyle w:val="ListParagraph"/>
+        <w:numPr>
+          <w:ilvl w:val="0"/>
+          <w:numId w:val="21"/>
+        </w:numPr>
+        <w:rPr>
+          <w:rStyle w:val="BookTitle"/>
+          <w:rFonts w:ascii="Calibri" w:hAnsi="Calibri" w:eastAsia="Calibri" w:cs="Calibri"/>
+          <w:b w:val="0"/>
+          <w:bCs w:val="0"/>
+          <w:i w:val="0"/>
+          <w:iCs w:val="0"/>
+          <w:noProof w:val="0"/>
+          <w:sz w:val="24"/>
+          <w:szCs w:val="24"/>
+          <w:lang w:val="pt-BR"/>
+        </w:rPr>
+      </w:pPr>
+      <w:r>
+        <w:rPr>
+          <w:rStyle w:val="BookTitle"/>
+          <w:rFonts w:ascii="Calibri" w:hAnsi="Calibri" w:eastAsia="Calibri" w:cs="Calibri"/>
+          <w:b w:val="0"/>
+          <w:bCs w:val="0"/>
+          <w:i w:val="0"/>
+          <w:iCs w:val="0"/>
+          <w:noProof w:val="0"/>
+          <w:sz w:val="24"/>
+          <w:szCs w:val="24"/>
+          <w:lang w:val="pt-BR"/>
+        </w:rPr>
+        <w:t>Uso do Stack para controlar o desconto que o cliente adquiriu na compra atual. Caso o cliente pague em dinheiro um valor superior ao total da compra at</w:t>
+      </w:r>
+      <w:r>
+        <w:rPr>
+          <w:rStyle w:val="BookTitle"/>
+          <w:rFonts w:ascii="Calibri" w:hAnsi="Calibri" w:eastAsia="Calibri" w:cs="Calibri"/>
+          <w:b w:val="0"/>
+          <w:bCs w:val="0"/>
+          <w:i w:val="0"/>
+          <w:iCs w:val="0"/>
+          <w:noProof w:val="0"/>
+          <w:sz w:val="24"/>
+          <w:szCs w:val="24"/>
+          <w:lang w:val="pt-BR"/>
+        </w:rPr>
+        <w:t xml:space="preserve">ual, é gerado um troco. Com o troco gerado, o cliente tem a possibilidade escolher </w:t>
+      </w:r>
+      <w:r>
+        <w:rPr>
+          <w:rStyle w:val="BookTitle"/>
+          <w:rFonts w:ascii="Calibri" w:hAnsi="Calibri" w:eastAsia="Calibri" w:cs="Calibri"/>
+          <w:b w:val="0"/>
+          <w:bCs w:val="0"/>
+          <w:i w:val="0"/>
+          <w:iCs w:val="0"/>
+          <w:noProof w:val="0"/>
+          <w:sz w:val="24"/>
+          <w:szCs w:val="24"/>
+          <w:lang w:val="pt-BR"/>
+        </w:rPr>
+        <w:t>se quer recebê-lo naquele momento ou usar como desconto em uma próxima compra</w:t>
+      </w:r>
+      <w:r>
+        <w:rPr>
+          <w:rStyle w:val="BookTitle"/>
+          <w:rFonts w:ascii="Calibri" w:hAnsi="Calibri" w:eastAsia="Calibri" w:cs="Calibri"/>
+          <w:b w:val="0"/>
+          <w:bCs w:val="0"/>
+          <w:i w:val="0"/>
+          <w:iCs w:val="0"/>
+          <w:noProof w:val="0"/>
+          <w:sz w:val="24"/>
+          <w:szCs w:val="24"/>
+          <w:lang w:val="pt-BR"/>
+        </w:rPr>
+        <w:t>,</w:t>
+      </w:r>
+      <w:r>
+        <w:rPr>
+          <w:rStyle w:val="BookTitle"/>
+          <w:rFonts w:ascii="Calibri" w:hAnsi="Calibri" w:eastAsia="Calibri" w:cs="Calibri"/>
+          <w:b w:val="0"/>
+          <w:bCs w:val="0"/>
+          <w:i w:val="0"/>
+          <w:iCs w:val="0"/>
+          <w:noProof w:val="0"/>
+          <w:sz w:val="24"/>
+          <w:szCs w:val="24"/>
+          <w:lang w:val="pt-BR"/>
+        </w:rPr>
+        <w:t xml:space="preserve"> conforme imagem no tópico </w:t>
+      </w:r>
+      <w:r>
+        <w:rPr>
+          <w:rStyle w:val="BookTitle"/>
+          <w:rFonts w:ascii="Calibri" w:hAnsi="Calibri" w:eastAsia="Calibri" w:cs="Calibri"/>
+          <w:b w:val="0"/>
+          <w:bCs w:val="0"/>
+          <w:i w:val="1"/>
+          <w:iCs w:val="1"/>
+          <w:noProof w:val="0"/>
+          <w:sz w:val="24"/>
+          <w:szCs w:val="24"/>
+          <w:lang w:val="pt-BR"/>
+        </w:rPr>
+        <w:t>“</w:t>
+      </w:r>
+      <w:r>
+        <w:rPr>
+          <w:rFonts w:ascii="Calibri" w:hAnsi="Calibri" w:eastAsia="Calibri" w:cs="Calibri"/>
+          <w:b w:val="0"/>
+          <w:bCs w:val="0"/>
+          <w:i w:val="1"/>
+          <w:iCs w:val="1"/>
+        </w:rPr>
+        <w:t xml:space="preserve">Item 05: Uso da funcionalidade </w:t>
+      </w:r>
+      <w:r>
+        <w:rPr>
+          <w:rFonts w:ascii="Calibri" w:hAnsi="Calibri" w:eastAsia="Calibri" w:cs="Calibri"/>
+          <w:b w:val="0"/>
+          <w:bCs w:val="0"/>
+          <w:i w:val="1"/>
+          <w:iCs w:val="1"/>
+        </w:rPr>
+        <w:t>“</w:t>
+      </w:r>
+      <w:r>
+        <w:rPr>
+          <w:rFonts w:ascii="Calibri" w:hAnsi="Calibri" w:eastAsia="Calibri" w:cs="Calibri"/>
+          <w:b w:val="0"/>
+          <w:bCs w:val="0"/>
+          <w:i w:val="1"/>
+          <w:iCs w:val="1"/>
+        </w:rPr>
+        <w:t>Queue</w:t>
+      </w:r>
+      <w:r>
+        <w:rPr>
+          <w:rFonts w:ascii="Calibri" w:hAnsi="Calibri" w:eastAsia="Calibri" w:cs="Calibri"/>
+          <w:b w:val="0"/>
+          <w:bCs w:val="0"/>
+          <w:i w:val="1"/>
+          <w:iCs w:val="1"/>
+        </w:rPr>
+        <w:t xml:space="preserve">” </w:t>
+      </w:r>
+      <w:r>
+        <w:rPr>
+          <w:rFonts w:ascii="Calibri" w:hAnsi="Calibri" w:eastAsia="Calibri" w:cs="Calibri"/>
+          <w:b w:val="0"/>
+          <w:bCs w:val="0"/>
+          <w:i w:val="1"/>
+          <w:iCs w:val="1"/>
+        </w:rPr>
+        <w:t>para guardar as condições de pagamento selecionadas pelo cliente”</w:t>
+      </w:r>
+      <w:r>
+        <w:rPr>
+          <w:rFonts w:ascii="Calibri" w:hAnsi="Calibri" w:eastAsia="Calibri" w:cs="Calibri"/>
+          <w:b w:val="1"/>
+          <w:bCs w:val="1"/>
+          <w:i w:val="0"/>
+          <w:iCs w:val="0"/>
+        </w:rPr>
+        <w:t>.</w:t>
+      </w:r>
+      <w:r>
+        <w:rPr>
+          <w:rStyle w:val="BookTitle"/>
+          <w:rFonts w:ascii="Calibri" w:hAnsi="Calibri" w:eastAsia="Calibri" w:cs="Calibri"/>
+          <w:b w:val="0"/>
+          <w:bCs w:val="0"/>
+          <w:i w:val="0"/>
+          <w:iCs w:val="0"/>
+          <w:noProof w:val="0"/>
+          <w:sz w:val="24"/>
+          <w:szCs w:val="24"/>
+          <w:lang w:val="pt-BR"/>
+        </w:rPr>
+        <w:t xml:space="preserve"> </w:t>
+      </w:r>
+    </w:p>
+    <w:p>
+      <w:pPr>
+        <w:pStyle w:val="ListParagraph"/>
+        <w:numPr>
+          <w:ilvl w:val="0"/>
+          <w:numId w:val="21"/>
+        </w:numPr>
+        <w:rPr>
+          <w:rStyle w:val="BookTitle"/>
+          <w:rFonts w:ascii="Calibri" w:hAnsi="Calibri" w:eastAsia="Calibri" w:cs="Calibri"/>
+          <w:b w:val="0"/>
+          <w:bCs w:val="0"/>
+          <w:i w:val="0"/>
+          <w:iCs w:val="0"/>
+          <w:noProof w:val="0"/>
+          <w:sz w:val="24"/>
+          <w:szCs w:val="24"/>
+          <w:lang w:val="pt-BR"/>
+        </w:rPr>
+      </w:pPr>
+      <w:r>
+        <w:rPr>
+          <w:rStyle w:val="BookTitle"/>
+          <w:rFonts w:ascii="Calibri" w:hAnsi="Calibri" w:eastAsia="Calibri" w:cs="Calibri"/>
+          <w:b w:val="0"/>
+          <w:bCs w:val="0"/>
+          <w:i w:val="0"/>
+          <w:iCs w:val="0"/>
+          <w:noProof w:val="0"/>
+          <w:sz w:val="24"/>
+          <w:szCs w:val="24"/>
+          <w:lang w:val="pt-BR"/>
+        </w:rPr>
+        <w:t xml:space="preserve">Se a compra for maior que 100 reais, o cliente recebe um </w:t>
+      </w:r>
+      <w:r>
+        <w:rPr>
+          <w:rStyle w:val="BookTitle"/>
+          <w:rFonts w:ascii="Calibri" w:hAnsi="Calibri" w:eastAsia="Calibri" w:cs="Calibri"/>
+          <w:b w:val="0"/>
+          <w:bCs w:val="0"/>
+          <w:i w:val="0"/>
+          <w:iCs w:val="0"/>
+          <w:noProof w:val="0"/>
+          <w:sz w:val="24"/>
+          <w:szCs w:val="24"/>
+          <w:lang w:val="pt-BR"/>
+        </w:rPr>
+        <w:t>cashback</w:t>
+      </w:r>
+      <w:r>
+        <w:rPr>
+          <w:rStyle w:val="BookTitle"/>
+          <w:rFonts w:ascii="Calibri" w:hAnsi="Calibri" w:eastAsia="Calibri" w:cs="Calibri"/>
+          <w:b w:val="0"/>
+          <w:bCs w:val="0"/>
+          <w:i w:val="0"/>
+          <w:iCs w:val="0"/>
+          <w:noProof w:val="0"/>
+          <w:sz w:val="24"/>
+          <w:szCs w:val="24"/>
+          <w:lang w:val="pt-BR"/>
+        </w:rPr>
+        <w:t xml:space="preserve"> de 5% sobre o valor da mercadoria adquirida na compra atual</w:t>
+      </w:r>
+      <w:r>
+        <w:rPr>
+          <w:rStyle w:val="BookTitle"/>
+          <w:rFonts w:ascii="Calibri" w:hAnsi="Calibri" w:eastAsia="Calibri" w:cs="Calibri"/>
+          <w:b w:val="0"/>
+          <w:bCs w:val="0"/>
+          <w:i w:val="0"/>
+          <w:iCs w:val="0"/>
+          <w:noProof w:val="0"/>
+          <w:sz w:val="24"/>
+          <w:szCs w:val="24"/>
+          <w:lang w:val="pt-BR"/>
+        </w:rPr>
+        <w:t xml:space="preserve">, armazenado no </w:t>
+      </w:r>
+      <w:r>
+        <w:rPr>
+          <w:rStyle w:val="BookTitle"/>
+          <w:rFonts w:ascii="Calibri" w:hAnsi="Calibri" w:eastAsia="Calibri" w:cs="Calibri"/>
+          <w:b w:val="0"/>
+          <w:bCs w:val="0"/>
+          <w:i w:val="0"/>
+          <w:iCs w:val="0"/>
+          <w:noProof w:val="0"/>
+          <w:sz w:val="24"/>
+          <w:szCs w:val="24"/>
+          <w:lang w:val="pt-BR"/>
+        </w:rPr>
+        <w:t>stack</w:t>
+      </w:r>
+      <w:r>
+        <w:rPr>
+          <w:rStyle w:val="BookTitle"/>
+          <w:rFonts w:ascii="Calibri" w:hAnsi="Calibri" w:eastAsia="Calibri" w:cs="Calibri"/>
+          <w:b w:val="0"/>
+          <w:bCs w:val="0"/>
+          <w:i w:val="0"/>
+          <w:iCs w:val="0"/>
+          <w:noProof w:val="0"/>
+          <w:sz w:val="24"/>
+          <w:szCs w:val="24"/>
+          <w:lang w:val="pt-BR"/>
+        </w:rPr>
+        <w:t xml:space="preserve"> </w:t>
+      </w:r>
+      <w:r>
+        <w:rPr>
+          <w:rStyle w:val="BookTitle"/>
+          <w:rFonts w:ascii="Calibri" w:hAnsi="Calibri" w:eastAsia="Calibri" w:cs="Calibri"/>
+          <w:b w:val="0"/>
+          <w:bCs w:val="0"/>
+          <w:i w:val="0"/>
+          <w:iCs w:val="0"/>
+          <w:noProof w:val="0"/>
+          <w:sz w:val="24"/>
+          <w:szCs w:val="24"/>
+          <w:lang w:val="pt-BR"/>
+        </w:rPr>
+        <w:t>descontoProximaCompra</w:t>
+      </w:r>
+      <w:r>
+        <w:rPr>
+          <w:rStyle w:val="BookTitle"/>
+          <w:rFonts w:ascii="Calibri" w:hAnsi="Calibri" w:eastAsia="Calibri" w:cs="Calibri"/>
+          <w:b w:val="0"/>
+          <w:bCs w:val="0"/>
+          <w:i w:val="0"/>
+          <w:iCs w:val="0"/>
+          <w:noProof w:val="0"/>
+          <w:sz w:val="24"/>
+          <w:szCs w:val="24"/>
+          <w:lang w:val="pt-BR"/>
+        </w:rPr>
+        <w:t>,</w:t>
+      </w:r>
+      <w:r>
+        <w:rPr>
+          <w:rStyle w:val="BookTitle"/>
+          <w:rFonts w:ascii="Calibri" w:hAnsi="Calibri" w:eastAsia="Calibri" w:cs="Calibri"/>
+          <w:b w:val="0"/>
+          <w:bCs w:val="0"/>
+          <w:i w:val="0"/>
+          <w:iCs w:val="0"/>
+          <w:noProof w:val="0"/>
+          <w:sz w:val="24"/>
+          <w:szCs w:val="24"/>
+          <w:lang w:val="pt-BR"/>
+        </w:rPr>
+        <w:t xml:space="preserve"> para usá</w:t>
+      </w:r>
+      <w:r>
+        <w:rPr>
+          <w:rStyle w:val="BookTitle"/>
+          <w:rFonts w:ascii="Calibri" w:hAnsi="Calibri" w:eastAsia="Calibri" w:cs="Calibri"/>
+          <w:b w:val="0"/>
+          <w:bCs w:val="0"/>
+          <w:i w:val="0"/>
+          <w:iCs w:val="0"/>
+          <w:noProof w:val="0"/>
+          <w:sz w:val="24"/>
+          <w:szCs w:val="24"/>
+          <w:lang w:val="pt-BR"/>
+        </w:rPr>
+        <w:t xml:space="preserve">-lo em uma compra posterior. </w:t>
+      </w:r>
+    </w:p>
+    <w:p>
+      <w:pPr>
+        <w:pStyle w:val="ListParagraph"/>
+        <w:ind w:left="1080"/>
+      </w:pPr>
+    </w:p>
+    <w:p>
+      <w:pPr>
+        <w:pStyle w:val="Normal"/>
         <w:suppressLineNumbers w:val="0"/>
         <w:bidi w:val="0"/>
         <w:spacing w:before="0" w:beforeAutospacing="off" w:after="160" w:afterAutospacing="off" w:line="279" w:lineRule="auto"/>
@@ -3037,7 +2158,23 @@
           <w:b w:val="0"/>
           <w:bCs w:val="0"/>
         </w:rPr>
-        <w:t>Uso de dicionário</w:t>
+        <w:t xml:space="preserve">Substituir </w:t>
+      </w:r>
+      <w:r>
+        <w:rPr>
+          <w:rFonts w:ascii="Calibri" w:hAnsi="Calibri" w:eastAsia="Calibri" w:cs="Calibri"/>
+          <w:b w:val="0"/>
+          <w:bCs w:val="0"/>
+        </w:rPr>
+        <w:t>dictionary</w:t>
+      </w:r>
+      <w:r>
+        <w:rPr>
+          <w:rFonts w:ascii="Calibri" w:hAnsi="Calibri" w:eastAsia="Calibri" w:cs="Calibri"/>
+          <w:b w:val="0"/>
+          <w:bCs w:val="0"/>
+        </w:rPr>
+        <w:t xml:space="preserve"> de produtos por classes</w:t>
       </w:r>
       <w:r>
         <w:rPr>
@@ -3072,47 +2209,22 @@
           <w:b w:val="0"/>
           <w:bCs w:val="0"/>
         </w:rPr>
-        <w:t xml:space="preserve">Substituir </w:t>
-      </w:r>
-      <w:r>
-        <w:rPr>
-          <w:rFonts w:ascii="Calibri" w:hAnsi="Calibri" w:eastAsia="Calibri" w:cs="Calibri"/>
-          <w:b w:val="0"/>
-          <w:bCs w:val="0"/>
-        </w:rPr>
-        <w:t>arrays</w:t>
-      </w:r>
-      <w:r>
-        <w:rPr>
-          <w:rFonts w:ascii="Calibri" w:hAnsi="Calibri" w:eastAsia="Calibri" w:cs="Calibri"/>
-          <w:b w:val="0"/>
-          <w:bCs w:val="0"/>
-        </w:rPr>
-        <w:t xml:space="preserve"> por </w:t>
-      </w:r>
-      <w:r>
-        <w:rPr>
-          <w:rFonts w:ascii="Calibri" w:hAnsi="Calibri" w:eastAsia="Calibri" w:cs="Calibri"/>
-          <w:b w:val="0"/>
-          <w:bCs w:val="0"/>
-        </w:rPr>
-        <w:t>lists</w:t>
-      </w:r>
-      <w:r>
-        <w:rPr>
-          <w:rFonts w:ascii="Calibri" w:hAnsi="Calibri" w:eastAsia="Calibri" w:cs="Calibri"/>
-          <w:b w:val="0"/>
-          <w:bCs w:val="0"/>
-        </w:rPr>
-        <w:t xml:space="preserve"> quando trabalharmos com classes e objetos</w:t>
-      </w:r>
-      <w:r>
-        <w:rPr>
-          <w:rFonts w:ascii="Calibri" w:hAnsi="Calibri" w:eastAsia="Calibri" w:cs="Calibri"/>
-          <w:b w:val="0"/>
-          <w:bCs w:val="0"/>
-        </w:rPr>
-        <w:t>;</w:t>
+        <w:t>Implementar o menu de colaborador (</w:t>
+      </w:r>
+      <w:r>
+        <w:rPr>
+          <w:noProof w:val="0"/>
+          <w:lang w:val="pt-BR"/>
+        </w:rPr>
+        <w:t>login usuário, controle estoque e venda</w:t>
+      </w:r>
+      <w:r>
+        <w:rPr>
+          <w:rFonts w:ascii="Calibri" w:hAnsi="Calibri" w:eastAsia="Calibri" w:cs="Calibri"/>
+          <w:b w:val="0"/>
+          <w:bCs w:val="0"/>
+        </w:rPr>
+        <w:t>)</w:t>
       </w:r>
       <w:r>
         <w:rPr>
@@ -3134,61 +2246,6 @@
         <w:bidi w:val="0"/>
         <w:spacing w:before="0" w:beforeAutospacing="off" w:after="160" w:afterAutospacing="off" w:line="279" w:lineRule="auto"/>
         <w:ind w:right="0"/>
-        <w:jc w:val="left"/>
-        <w:rPr>
-          <w:rFonts w:ascii="Calibri" w:hAnsi="Calibri" w:eastAsia="Calibri" w:cs="Calibri"/>
-          <w:b w:val="0"/>
-          <w:bCs w:val="0"/>
-        </w:rPr>
-      </w:pPr>
-      <w:r>
-        <w:rPr>
-          <w:rFonts w:ascii="Calibri" w:hAnsi="Calibri" w:eastAsia="Calibri" w:cs="Calibri"/>
-          <w:b w:val="0"/>
-          <w:bCs w:val="0"/>
-        </w:rPr>
-        <w:t xml:space="preserve">Usando </w:t>
-      </w:r>
-      <w:r>
-        <w:rPr>
-          <w:rFonts w:ascii="Calibri" w:hAnsi="Calibri" w:eastAsia="Calibri" w:cs="Calibri"/>
-          <w:b w:val="0"/>
-          <w:bCs w:val="0"/>
-        </w:rPr>
-        <w:t>lists</w:t>
-      </w:r>
-      <w:r>
-        <w:rPr>
-          <w:rFonts w:ascii="Calibri" w:hAnsi="Calibri" w:eastAsia="Calibri" w:cs="Calibri"/>
-          <w:b w:val="0"/>
-          <w:bCs w:val="0"/>
-        </w:rPr>
-        <w:t xml:space="preserve">, utilizar </w:t>
-      </w:r>
-      <w:r>
-        <w:rPr>
-          <w:rFonts w:ascii="Calibri" w:hAnsi="Calibri" w:eastAsia="Calibri" w:cs="Calibri"/>
-          <w:b w:val="0"/>
-          <w:bCs w:val="0"/>
-        </w:rPr>
-        <w:t>foreach</w:t>
-      </w:r>
-      <w:r>
-        <w:rPr>
-          <w:rFonts w:ascii="Calibri" w:hAnsi="Calibri" w:eastAsia="Calibri" w:cs="Calibri"/>
-          <w:b w:val="0"/>
-          <w:bCs w:val="0"/>
-        </w:rPr>
-        <w:t>;</w:t>
-      </w:r>
-    </w:p>
-    <w:p>
-      <w:pPr>
-        <w:pStyle w:val="Normal"/>
-        <w:suppressLineNumbers w:val="0"/>
-        <w:bidi w:val="0"/>
-        <w:spacing w:before="0" w:beforeAutospacing="off" w:after="160" w:afterAutospacing="off" w:line="279" w:lineRule="auto"/>
-        <w:ind w:left="0" w:right="0"/>
         <w:jc w:val="left"/>
         <w:rPr>
           <w:rFonts w:ascii="Calibri" w:hAnsi="Calibri" w:eastAsia="Calibri" w:cs="Calibri"/>
@@ -3437,6 +2494,288 @@
 
 <file path=word/numbering.xml><?xml version="1.0" encoding="utf-8"?>
 <w:numbering xmlns:w="http://schemas.openxmlformats.org/wordprocessingml/2006/main">
+  <w:abstractNum xmlns:w="http://schemas.openxmlformats.org/wordprocessingml/2006/main" w:abstractNumId="25">
+    <w:nsid w:val="5dc787e2"/>
+    <w:multiLevelType xmlns:w="http://schemas.openxmlformats.org/wordprocessingml/2006/main" w:val="hybridMultilevel"/>
+    <w:lvl xmlns:w="http://schemas.openxmlformats.org/wordprocessingml/2006/main" w:ilvl="0">
+      <w:start w:val="1"/>
+      <w:numFmt w:val="bullet"/>
+      <w:lvlText w:val=""/>
+      <w:lvlJc w:val="left"/>
+      <w:pPr>
+        <w:ind w:left="720" w:hanging="360"/>
+      </w:pPr>
+      <w:rPr>
+        <w:rFonts w:hint="default" w:ascii="Symbol" w:hAnsi="Symbol"/>
+      </w:rPr>
+    </w:lvl>
+    <w:lvl xmlns:w="http://schemas.openxmlformats.org/wordprocessingml/2006/main" w:ilvl="1">
+      <w:start w:val="1"/>
+      <w:numFmt w:val="bullet"/>
+      <w:lvlText w:val="o"/>
+      <w:lvlJc w:val="left"/>
+      <w:pPr>
+        <w:ind w:left="1440" w:hanging="360"/>
+      </w:pPr>
+      <w:rPr>
+        <w:rFonts w:hint="default" w:ascii="Courier New" w:hAnsi="Courier New"/>
+      </w:rPr>
+    </w:lvl>
+    <w:lvl xmlns:w="http://schemas.openxmlformats.org/wordprocessingml/2006/main" w:ilvl="2">
+      <w:start w:val="1"/>
+      <w:numFmt w:val="bullet"/>
+      <w:lvlText w:val=""/>
+      <w:lvlJc w:val="left"/>
+      <w:pPr>
+        <w:ind w:left="2160" w:hanging="360"/>
+      </w:pPr>
+      <w:rPr>
+        <w:rFonts w:hint="default" w:ascii="Wingdings" w:hAnsi="Wingdings"/>
+      </w:rPr>
+    </w:lvl>
+    <w:lvl xmlns:w="http://schemas.openxmlformats.org/wordprocessingml/2006/main" w:ilvl="3">
+      <w:start w:val="1"/>
+      <w:numFmt w:val="bullet"/>
+      <w:lvlText w:val=""/>
+      <w:lvlJc w:val="left"/>
+      <w:pPr>
+        <w:ind w:left="2880" w:hanging="360"/>
+      </w:pPr>
+      <w:rPr>
+        <w:rFonts w:hint="default" w:ascii="Symbol" w:hAnsi="Symbol"/>
+      </w:rPr>
+    </w:lvl>
+    <w:lvl xmlns:w="http://schemas.openxmlformats.org/wordprocessingml/2006/main" w:ilvl="4">
+      <w:start w:val="1"/>
+      <w:numFmt w:val="bullet"/>
+      <w:lvlText w:val="o"/>
+      <w:lvlJc w:val="left"/>
+      <w:pPr>
+        <w:ind w:left="3600" w:hanging="360"/>
+      </w:pPr>
+      <w:rPr>
+        <w:rFonts w:hint="default" w:ascii="Courier New" w:hAnsi="Courier New"/>
+      </w:rPr>
+    </w:lvl>
+    <w:lvl xmlns:w="http://schemas.openxmlformats.org/wordprocessingml/2006/main" w:ilvl="5">
+      <w:start w:val="1"/>
+      <w:numFmt w:val="bullet"/>
+      <w:lvlText w:val=""/>
+      <w:lvlJc w:val="left"/>
+      <w:pPr>
+        <w:ind w:left="4320" w:hanging="360"/>
+      </w:pPr>
+      <w:rPr>
+        <w:rFonts w:hint="default" w:ascii="Wingdings" w:hAnsi="Wingdings"/>
+      </w:rPr>
+    </w:lvl>
+    <w:lvl xmlns:w="http://schemas.openxmlformats.org/wordprocessingml/2006/main" w:ilvl="6">
+      <w:start w:val="1"/>
+      <w:numFmt w:val="bullet"/>
+      <w:lvlText w:val=""/>
+      <w:lvlJc w:val="left"/>
+      <w:pPr>
+        <w:ind w:left="5040" w:hanging="360"/>
+      </w:pPr>
+      <w:rPr>
+        <w:rFonts w:hint="default" w:ascii="Symbol" w:hAnsi="Symbol"/>
+      </w:rPr>
+    </w:lvl>
+    <w:lvl xmlns:w="http://schemas.openxmlformats.org/wordprocessingml/2006/main" w:ilvl="7">
+      <w:start w:val="1"/>
+      <w:numFmt w:val="bullet"/>
+      <w:lvlText w:val="o"/>
+      <w:lvlJc w:val="left"/>
+      <w:pPr>
+        <w:ind w:left="5760" w:hanging="360"/>
+      </w:pPr>
+      <w:rPr>
+        <w:rFonts w:hint="default" w:ascii="Courier New" w:hAnsi="Courier New"/>
+      </w:rPr>
+    </w:lvl>
+    <w:lvl xmlns:w="http://schemas.openxmlformats.org/wordprocessingml/2006/main" w:ilvl="8">
+      <w:start w:val="1"/>
+      <w:numFmt w:val="bullet"/>
+      <w:lvlText w:val=""/>
+      <w:lvlJc w:val="left"/>
+      <w:pPr>
+        <w:ind w:left="6480" w:hanging="360"/>
+      </w:pPr>
+      <w:rPr>
+        <w:rFonts w:hint="default" w:ascii="Wingdings" w:hAnsi="Wingdings"/>
+      </w:rPr>
+    </w:lvl>
+  </w:abstractNum>
+  <w:abstractNum xmlns:w="http://schemas.openxmlformats.org/wordprocessingml/2006/main" w:abstractNumId="24">
+    <w:nsid w:val="74d2a56f"/>
+    <w:multiLevelType xmlns:w="http://schemas.openxmlformats.org/wordprocessingml/2006/main" w:val="hybridMultilevel"/>
+    <w:lvl xmlns:w="http://schemas.openxmlformats.org/wordprocessingml/2006/main" w:ilvl="0">
+      <w:start w:val="1"/>
+      <w:numFmt w:val="decimal"/>
+      <w:lvlText w:val="%1."/>
+      <w:lvlJc w:val="left"/>
+      <w:pPr>
+        <w:ind w:left="720" w:hanging="360"/>
+      </w:pPr>
+    </w:lvl>
+    <w:lvl xmlns:w="http://schemas.openxmlformats.org/wordprocessingml/2006/main" w:ilvl="1">
+      <w:start w:val="1"/>
+      <w:numFmt w:val="lowerLetter"/>
+      <w:lvlText w:val="%2."/>
+      <w:lvlJc w:val="left"/>
+      <w:pPr>
+        <w:ind w:left="1440" w:hanging="360"/>
+      </w:pPr>
+    </w:lvl>
+    <w:lvl xmlns:w="http://schemas.openxmlformats.org/wordprocessingml/2006/main" w:ilvl="2">
+      <w:start w:val="1"/>
+      <w:numFmt w:val="lowerRoman"/>
+      <w:lvlText w:val="%3."/>
+      <w:lvlJc w:val="right"/>
+      <w:pPr>
+        <w:ind w:left="2160" w:hanging="180"/>
+      </w:pPr>
+    </w:lvl>
+    <w:lvl xmlns:w="http://schemas.openxmlformats.org/wordprocessingml/2006/main" w:ilvl="3">
+      <w:start w:val="1"/>
+      <w:numFmt w:val="decimal"/>
+      <w:lvlText w:val="%4."/>
+      <w:lvlJc w:val="left"/>
+      <w:pPr>
+        <w:ind w:left="2880" w:hanging="360"/>
+      </w:pPr>
+    </w:lvl>
+    <w:lvl xmlns:w="http://schemas.openxmlformats.org/wordprocessingml/2006/main" w:ilvl="4">
+      <w:start w:val="1"/>
+      <w:numFmt w:val="lowerLetter"/>
+      <w:lvlText w:val="%5."/>
+      <w:lvlJc w:val="left"/>
+      <w:pPr>
+        <w:ind w:left="3600" w:hanging="360"/>
+      </w:pPr>
+    </w:lvl>
+    <w:lvl xmlns:w="http://schemas.openxmlformats.org/wordprocessingml/2006/main" w:ilvl="5">
+      <w:start w:val="1"/>
+      <w:numFmt w:val="lowerRoman"/>
+      <w:lvlText w:val="%6."/>
+      <w:lvlJc w:val="right"/>
+      <w:pPr>
+        <w:ind w:left="4320" w:hanging="180"/>
+      </w:pPr>
+    </w:lvl>
+    <w:lvl xmlns:w="http://schemas.openxmlformats.org/wordprocessingml/2006/main" w:ilvl="6">
+      <w:start w:val="1"/>
+      <w:numFmt w:val="decimal"/>
+      <w:lvlText w:val="%7."/>
+      <w:lvlJc w:val="left"/>
+      <w:pPr>
+        <w:ind w:left="5040" w:hanging="360"/>
+      </w:pPr>
+    </w:lvl>
+    <w:lvl xmlns:w="http://schemas.openxmlformats.org/wordprocessingml/2006/main" w:ilvl="7">
+      <w:start w:val="1"/>
+      <w:numFmt w:val="lowerLetter"/>
+      <w:lvlText w:val="%8."/>
+      <w:lvlJc w:val="left"/>
+      <w:pPr>
+        <w:ind w:left="5760" w:hanging="360"/>
+      </w:pPr>
+    </w:lvl>
+    <w:lvl xmlns:w="http://schemas.openxmlformats.org/wordprocessingml/2006/main" w:ilvl="8">
+      <w:start w:val="1"/>
+      <w:numFmt w:val="lowerRoman"/>
+      <w:lvlText w:val="%9."/>
+      <w:lvlJc w:val="right"/>
+      <w:pPr>
+        <w:ind w:left="6480" w:hanging="180"/>
+      </w:pPr>
+    </w:lvl>
+  </w:abstractNum>
+  <w:abstractNum xmlns:w="http://schemas.openxmlformats.org/wordprocessingml/2006/main" w:abstractNumId="23">
+    <w:nsid w:val="55d718d6"/>
+    <w:multiLevelType xmlns:w="http://schemas.openxmlformats.org/wordprocessingml/2006/main" w:val="hybridMultilevel"/>
+    <w:lvl xmlns:w="http://schemas.openxmlformats.org/wordprocessingml/2006/main" w:ilvl="0">
+      <w:start w:val="1"/>
+      <w:numFmt w:val="decimal"/>
+      <w:lvlText w:val="%1."/>
+      <w:lvlJc w:val="left"/>
+      <w:pPr>
+        <w:ind w:left="720" w:hanging="360"/>
+      </w:pPr>
+    </w:lvl>
+    <w:lvl xmlns:w="http://schemas.openxmlformats.org/wordprocessingml/2006/main" w:ilvl="1">
+      <w:start w:val="1"/>
+      <w:numFmt w:val="lowerLetter"/>
+      <w:lvlText w:val="%2."/>
+      <w:lvlJc w:val="left"/>
+      <w:pPr>
+        <w:ind w:left="1440" w:hanging="360"/>
+      </w:pPr>
+    </w:lvl>
+    <w:lvl xmlns:w="http://schemas.openxmlformats.org/wordprocessingml/2006/main" w:ilvl="2">
+      <w:start w:val="1"/>
+      <w:numFmt w:val="lowerRoman"/>
+      <w:lvlText w:val="%3."/>
+      <w:lvlJc w:val="right"/>
+      <w:pPr>
+        <w:ind w:left="2160" w:hanging="180"/>
+      </w:pPr>
+    </w:lvl>
+    <w:lvl xmlns:w="http://schemas.openxmlformats.org/wordprocessingml/2006/main" w:ilvl="3">
+      <w:start w:val="1"/>
+      <w:numFmt w:val="decimal"/>
+      <w:lvlText w:val="%4."/>
+      <w:lvlJc w:val="left"/>
+      <w:pPr>
+        <w:ind w:left="2880" w:hanging="360"/>
+      </w:pPr>
+    </w:lvl>
+    <w:lvl xmlns:w="http://schemas.openxmlformats.org/wordprocessingml/2006/main" w:ilvl="4">
+      <w:start w:val="1"/>
+      <w:numFmt w:val="lowerLetter"/>
+      <w:lvlText w:val="%5."/>
+      <w:lvlJc w:val="left"/>
+      <w:pPr>
+        <w:ind w:left="3600" w:hanging="360"/>
+      </w:pPr>
+    </w:lvl>
+    <w:lvl xmlns:w="http://schemas.openxmlformats.org/wordprocessingml/2006/main" w:ilvl="5">
+      <w:start w:val="1"/>
+      <w:numFmt w:val="lowerRoman"/>
+      <w:lvlText w:val="%6."/>
+      <w:lvlJc w:val="right"/>
+      <w:pPr>
+        <w:ind w:left="4320" w:hanging="180"/>
+      </w:pPr>
+    </w:lvl>
+    <w:lvl xmlns:w="http://schemas.openxmlformats.org/wordprocessingml/2006/main" w:ilvl="6">
+      <w:start w:val="1"/>
+      <w:numFmt w:val="decimal"/>
+      <w:lvlText w:val="%7."/>
+      <w:lvlJc w:val="left"/>
+      <w:pPr>
+        <w:ind w:left="5040" w:hanging="360"/>
+      </w:pPr>
+    </w:lvl>
+    <w:lvl xmlns:w="http://schemas.openxmlformats.org/wordprocessingml/2006/main" w:ilvl="7">
+      <w:start w:val="1"/>
+      <w:numFmt w:val="lowerLetter"/>
+      <w:lvlText w:val="%8."/>
+      <w:lvlJc w:val="left"/>
+      <w:pPr>
+        <w:ind w:left="5760" w:hanging="360"/>
+      </w:pPr>
+    </w:lvl>
+    <w:lvl xmlns:w="http://schemas.openxmlformats.org/wordprocessingml/2006/main" w:ilvl="8">
+      <w:start w:val="1"/>
+      <w:numFmt w:val="lowerRoman"/>
+      <w:lvlText w:val="%9."/>
+      <w:lvlJc w:val="right"/>
+      <w:pPr>
+        <w:ind w:left="6480" w:hanging="180"/>
+      </w:pPr>
+    </w:lvl>
+  </w:abstractNum>
   <w:abstractNum xmlns:w="http://schemas.openxmlformats.org/wordprocessingml/2006/main" w:abstractNumId="22">
     <w:nsid w:val="467b3042"/>
     <w:multiLevelType xmlns:w="http://schemas.openxmlformats.org/wordprocessingml/2006/main" w:val="hybridMultilevel"/>
@@ -5820,6 +5159,15 @@
       </w:rPr>
     </w:lvl>
   </w:abstractNum>
+  <w:num w:numId="25">
+    <w:abstractNumId w:val="25"/>
+  </w:num>
+  <w:num w:numId="24">
+    <w:abstractNumId w:val="24"/>
+  </w:num>
+  <w:num w:numId="23">
+    <w:abstractNumId w:val="23"/>
+  </w:num>
   <w:num w:numId="22">
     <w:abstractNumId w:val="22"/>
   </w:num>

</xml_diff>